<commit_message>
Ursache für dieses nicht-lösbare Problem gefunden
</commit_message>
<xml_diff>
--- a/doku_lokal.docx
+++ b/doku_lokal.docx
@@ -1,6 +1,6 @@
 
 <file path=word/document.xml><?xml version="1.0" encoding="utf-8"?>
-<w:document xmlns:wpc="http://schemas.microsoft.com/office/word/2010/wordprocessingCanvas" xmlns:cx="http://schemas.microsoft.com/office/drawing/2014/chartex" xmlns:cx1="http://schemas.microsoft.com/office/drawing/2015/9/8/chartex" xmlns:cx2="http://schemas.microsoft.com/office/drawing/2015/10/21/chartex" xmlns:cx3="http://schemas.microsoft.com/office/drawing/2016/5/9/chartex" xmlns:cx4="http://schemas.microsoft.com/office/drawing/2016/5/10/chartex" xmlns:cx5="http://schemas.microsoft.com/office/drawing/2016/5/11/chartex" xmlns:cx6="http://schemas.microsoft.com/office/drawing/2016/5/12/chartex" xmlns:cx7="http://schemas.microsoft.com/office/drawing/2016/5/13/chartex" xmlns:cx8="http://schemas.microsoft.com/office/drawing/2016/5/14/chartex" xmlns:mc="http://schemas.openxmlformats.org/markup-compatibility/2006" xmlns:aink="http://schemas.microsoft.com/office/drawing/2016/ink" xmlns:am3d="http://schemas.microsoft.com/office/drawing/2017/model3d" xmlns:o="urn:schemas-microsoft-com:office:office" xmlns:oel="http://schemas.microsoft.com/office/2019/extlst" xmlns:r="http://schemas.openxmlformats.org/officeDocument/2006/relationships" xmlns:m="http://schemas.openxmlformats.org/officeDocument/2006/math" xmlns:v="urn:schemas-microsoft-com:vml" xmlns:wp14="http://schemas.microsoft.com/office/word/2010/wordprocessingDrawing" xmlns:wp="http://schemas.openxmlformats.org/drawingml/2006/wordprocessingDrawing" xmlns:w10="urn:schemas-microsoft-com:office:word" xmlns:w="http://schemas.openxmlformats.org/wordprocessingml/2006/main" xmlns:w14="http://schemas.microsoft.com/office/word/2010/wordml" xmlns:w15="http://schemas.microsoft.com/office/word/2012/wordml" xmlns:w16cex="http://schemas.microsoft.com/office/word/2018/wordml/cex" xmlns:w16cid="http://schemas.microsoft.com/office/word/2016/wordml/cid" xmlns:w16="http://schemas.microsoft.com/office/word/2018/wordml" xmlns:w16du="http://schemas.microsoft.com/office/word/2023/wordml/word16du" xmlns:w16sdtdh="http://schemas.microsoft.com/office/word/2020/wordml/sdtdatahash" xmlns:w16sdtfl="http://schemas.microsoft.com/office/word/2024/wordml/sdtformatlock" xmlns:w16se="http://schemas.microsoft.com/office/word/2015/wordml/symex" xmlns:wpg="http://schemas.microsoft.com/office/word/2010/wordprocessingGroup" xmlns:wpi="http://schemas.microsoft.com/office/word/2010/wordprocessingInk" xmlns:wne="http://schemas.microsoft.com/office/word/2006/wordml" xmlns:wps="http://schemas.microsoft.com/office/word/2010/wordprocessingShape" mc:Ignorable="w14 w15 w16se w16cid w16 w16cex w16sdtdh w16sdtfl w16du wp14">
+<w:document xmlns:wpc="http://schemas.microsoft.com/office/word/2010/wordprocessingCanvas" xmlns:cx="http://schemas.microsoft.com/office/drawing/2014/chartex" xmlns:cx1="http://schemas.microsoft.com/office/drawing/2015/9/8/chartex" xmlns:cx2="http://schemas.microsoft.com/office/drawing/2015/10/21/chartex" xmlns:cx3="http://schemas.microsoft.com/office/drawing/2016/5/9/chartex" xmlns:cx4="http://schemas.microsoft.com/office/drawing/2016/5/10/chartex" xmlns:cx5="http://schemas.microsoft.com/office/drawing/2016/5/11/chartex" xmlns:cx6="http://schemas.microsoft.com/office/drawing/2016/5/12/chartex" xmlns:cx7="http://schemas.microsoft.com/office/drawing/2016/5/13/chartex" xmlns:cx8="http://schemas.microsoft.com/office/drawing/2016/5/14/chartex" xmlns:mc="http://schemas.openxmlformats.org/markup-compatibility/2006" xmlns:aink="http://schemas.microsoft.com/office/drawing/2016/ink" xmlns:am3d="http://schemas.microsoft.com/office/drawing/2017/model3d" xmlns:o="urn:schemas-microsoft-com:office:office" xmlns:oel="http://schemas.microsoft.com/office/2019/extlst" xmlns:r="http://schemas.openxmlformats.org/officeDocument/2006/relationships" xmlns:m="http://schemas.openxmlformats.org/officeDocument/2006/math" xmlns:v="urn:schemas-microsoft-com:vml" xmlns:wp14="http://schemas.microsoft.com/office/word/2010/wordprocessingDrawing" xmlns:wp="http://schemas.openxmlformats.org/drawingml/2006/wordprocessingDrawing" xmlns:w10="urn:schemas-microsoft-com:office:word" xmlns:w="http://schemas.openxmlformats.org/wordprocessingml/2006/main" xmlns:w14="http://schemas.microsoft.com/office/word/2010/wordml" xmlns:w15="http://schemas.microsoft.com/office/word/2012/wordml" xmlns:w16cex="http://schemas.microsoft.com/office/word/2018/wordml/cex" xmlns:w16cid="http://schemas.microsoft.com/office/word/2016/wordml/cid" xmlns:w16="http://schemas.microsoft.com/office/word/2018/wordml" xmlns:w16sdtdh="http://schemas.microsoft.com/office/word/2020/wordml/sdtdatahash" xmlns:w16se="http://schemas.microsoft.com/office/word/2015/wordml/symex" xmlns:wpg="http://schemas.microsoft.com/office/word/2010/wordprocessingGroup" xmlns:wpi="http://schemas.microsoft.com/office/word/2010/wordprocessingInk" xmlns:wne="http://schemas.microsoft.com/office/word/2006/wordml" xmlns:wps="http://schemas.microsoft.com/office/word/2010/wordprocessingShape" mc:Ignorable="w14 w15 w16se w16cid w16 w16cex w16sdtdh wp14">
   <w:body>
     <w:p>
       <w:pPr>
@@ -368,15 +368,15 @@
       </w:pPr>
       <w:bookmarkStart w:id="0" w:name="_heading=h.fjr47s2jnx6e" w:colFirst="0" w:colLast="0"/>
       <w:bookmarkStart w:id="1" w:name="_heading=h.90sqnhp4gav7" w:colFirst="0" w:colLast="0"/>
-      <w:bookmarkStart w:id="2" w:name="_Toc304622720"/>
-      <w:bookmarkStart w:id="3" w:name="_Toc207280780"/>
+      <w:bookmarkStart w:id="2" w:name="_Toc207280780"/>
+      <w:bookmarkStart w:id="3" w:name="_Toc304622720"/>
       <w:bookmarkEnd w:id="0"/>
       <w:bookmarkEnd w:id="1"/>
       <w:r>
         <w:lastRenderedPageBreak/>
         <w:t>Eigenständigkeitserklärung</w:t>
       </w:r>
-      <w:bookmarkEnd w:id="3"/>
+      <w:bookmarkEnd w:id="2"/>
     </w:p>
     <w:p>
       <w:r>
@@ -385,14 +385,17 @@
     </w:p>
     <w:p>
       <w:r>
+        <w:rPr>
+          <w:noProof/>
+        </w:rPr>
         <w:drawing>
-          <wp:anchor distT="0" distB="0" distL="114300" distR="114300" simplePos="0" relativeHeight="251671565" behindDoc="1" locked="0" layoutInCell="1" allowOverlap="1" wp14:anchorId="23B6FD88" wp14:editId="21EDFAE9">
+          <wp:anchor distT="0" distB="0" distL="114300" distR="114300" simplePos="0" relativeHeight="251671565" behindDoc="1" locked="0" layoutInCell="1" allowOverlap="1" wp14:anchorId="23B6FD88" wp14:editId="6F1F0062">
             <wp:simplePos x="0" y="0"/>
             <wp:positionH relativeFrom="margin">
-              <wp:posOffset>4099436</wp:posOffset>
+              <wp:posOffset>3922280</wp:posOffset>
             </wp:positionH>
             <wp:positionV relativeFrom="paragraph">
-              <wp:posOffset>132715</wp:posOffset>
+              <wp:posOffset>122324</wp:posOffset>
             </wp:positionV>
             <wp:extent cx="1456690" cy="715010"/>
             <wp:effectExtent l="0" t="0" r="0" b="0"/>
@@ -463,9 +466,79 @@
         </w:drawing>
       </w:r>
     </w:p>
+    <w:p>
+      <w:r>
+        <w:rPr>
+          <w:noProof/>
+        </w:rPr>
+        <w:drawing>
+          <wp:anchor distT="0" distB="0" distL="114300" distR="114300" simplePos="0" relativeHeight="251672589" behindDoc="1" locked="0" layoutInCell="1" allowOverlap="1" wp14:anchorId="4C46BF0E" wp14:editId="2D1713EF">
+            <wp:simplePos x="0" y="0"/>
+            <wp:positionH relativeFrom="column">
+              <wp:posOffset>2714567</wp:posOffset>
+            </wp:positionH>
+            <wp:positionV relativeFrom="paragraph">
+              <wp:posOffset>89823</wp:posOffset>
+            </wp:positionV>
+            <wp:extent cx="1300485" cy="414136"/>
+            <wp:effectExtent l="0" t="0" r="0" b="5080"/>
+            <wp:wrapNone/>
+            <wp:docPr id="1" name="Grafik 1" descr="Ein Bild, das Handschrift, Entwurf, Kalligrafie, Lineart enthält.&#10;&#10;Automatisch generierte Beschreibung"/>
+            <wp:cNvGraphicFramePr>
+              <a:graphicFrameLocks xmlns:a="http://schemas.openxmlformats.org/drawingml/2006/main" noChangeAspect="1"/>
+            </wp:cNvGraphicFramePr>
+            <a:graphic xmlns:a="http://schemas.openxmlformats.org/drawingml/2006/main">
+              <a:graphicData uri="http://schemas.openxmlformats.org/drawingml/2006/picture">
+                <pic:pic xmlns:pic="http://schemas.openxmlformats.org/drawingml/2006/picture">
+                  <pic:nvPicPr>
+                    <pic:cNvPr id="1" name="Grafik 1" descr="Ein Bild, das Handschrift, Entwurf, Kalligrafie, Lineart enthält.&#10;&#10;Automatisch generierte Beschreibung"/>
+                    <pic:cNvPicPr/>
+                  </pic:nvPicPr>
+                  <pic:blipFill>
+                    <a:blip r:embed="rId12" cstate="print">
+                      <a:extLst>
+                        <a:ext uri="{BEBA8EAE-BF5A-486C-A8C5-ECC9F3942E4B}">
+                          <a14:imgProps xmlns:a14="http://schemas.microsoft.com/office/drawing/2010/main">
+                            <a14:imgLayer r:embed="rId13">
+                              <a14:imgEffect>
+                                <a14:brightnessContrast bright="20000" contrast="-40000"/>
+                              </a14:imgEffect>
+                            </a14:imgLayer>
+                          </a14:imgProps>
+                        </a:ext>
+                        <a:ext uri="{28A0092B-C50C-407E-A947-70E740481C1C}">
+                          <a14:useLocalDpi xmlns:a14="http://schemas.microsoft.com/office/drawing/2010/main" val="0"/>
+                        </a:ext>
+                      </a:extLst>
+                    </a:blip>
+                    <a:stretch>
+                      <a:fillRect/>
+                    </a:stretch>
+                  </pic:blipFill>
+                  <pic:spPr>
+                    <a:xfrm>
+                      <a:off x="0" y="0"/>
+                      <a:ext cx="1300485" cy="414136"/>
+                    </a:xfrm>
+                    <a:prstGeom prst="rect">
+                      <a:avLst/>
+                    </a:prstGeom>
+                  </pic:spPr>
+                </pic:pic>
+              </a:graphicData>
+            </a:graphic>
+            <wp14:sizeRelH relativeFrom="page">
+              <wp14:pctWidth>0</wp14:pctWidth>
+            </wp14:sizeRelH>
+            <wp14:sizeRelV relativeFrom="page">
+              <wp14:pctHeight>0</wp14:pctHeight>
+            </wp14:sizeRelV>
+          </wp:anchor>
+        </w:drawing>
+      </w:r>
+    </w:p>
     <w:p/>
     <w:p/>
-    <w:p/>
     <w:p>
       <w:r>
         <w:t xml:space="preserve">Pforzheim, </w:t>
@@ -482,16 +555,8 @@
       <w:r>
         <w:tab/>
       </w:r>
-      <w:commentRangeStart w:id="4"/>
-      <w:r>
-        <w:t>(Unterschriften aller Bearbeiter)</w:t>
-      </w:r>
-      <w:commentRangeEnd w:id="4"/>
-      <w:r>
-        <w:rPr>
-          <w:rStyle w:val="Kommentarzeichen"/>
-        </w:rPr>
-        <w:commentReference w:id="4"/>
+      <w:r>
+        <w:t>Silja-Marie Fischer und Julia Krauß</w:t>
       </w:r>
     </w:p>
     <w:p>
@@ -510,13 +575,13 @@
       <w:pPr>
         <w:pStyle w:val="HeadDanksagung"/>
       </w:pPr>
-      <w:bookmarkStart w:id="5" w:name="_Toc207280781"/>
-      <w:bookmarkEnd w:id="2"/>
+      <w:bookmarkStart w:id="4" w:name="_Toc207280781"/>
+      <w:bookmarkEnd w:id="3"/>
       <w:r>
         <w:lastRenderedPageBreak/>
         <w:t>Inhaltsverzeichnis</w:t>
       </w:r>
-      <w:bookmarkEnd w:id="5"/>
+      <w:bookmarkEnd w:id="4"/>
     </w:p>
     <w:p>
       <w:pPr>
@@ -3942,7 +4007,7 @@
     <w:p>
       <w:pPr>
         <w:sectPr>
-          <w:headerReference w:type="default" r:id="rId16"/>
+          <w:headerReference w:type="default" r:id="rId14"/>
           <w:footnotePr>
             <w:numRestart w:val="eachPage"/>
           </w:footnotePr>
@@ -3961,13 +4026,13 @@
       <w:pPr>
         <w:pStyle w:val="HeadVorwort"/>
       </w:pPr>
+      <w:bookmarkStart w:id="5" w:name="_Toc207280782"/>
       <w:bookmarkStart w:id="6" w:name="_Toc510086360"/>
-      <w:bookmarkStart w:id="7" w:name="_Toc207280782"/>
       <w:r>
         <w:lastRenderedPageBreak/>
         <w:t>Hinweis zum Sprachgebrauch</w:t>
       </w:r>
-      <w:bookmarkEnd w:id="7"/>
+      <w:bookmarkEnd w:id="5"/>
     </w:p>
     <w:p>
       <w:r>
@@ -3998,25 +4063,25 @@
       <w:pPr>
         <w:pStyle w:val="HeadVorwort"/>
       </w:pPr>
-      <w:bookmarkStart w:id="8" w:name="_Toc207280783"/>
+      <w:bookmarkStart w:id="7" w:name="_Toc207280783"/>
       <w:r>
         <w:lastRenderedPageBreak/>
         <w:t>Abstract</w:t>
       </w:r>
       <w:bookmarkEnd w:id="6"/>
-      <w:bookmarkEnd w:id="8"/>
+      <w:bookmarkEnd w:id="7"/>
     </w:p>
     <w:p/>
     <w:p>
       <w:pPr>
         <w:pStyle w:val="HeadVorwort"/>
       </w:pPr>
-      <w:bookmarkStart w:id="9" w:name="_Toc207280784"/>
+      <w:bookmarkStart w:id="8" w:name="_Toc207280784"/>
       <w:r>
         <w:lastRenderedPageBreak/>
         <w:t>Abkürzungsverzeichnis</w:t>
       </w:r>
-      <w:bookmarkEnd w:id="9"/>
+      <w:bookmarkEnd w:id="8"/>
     </w:p>
     <w:tbl>
       <w:tblPr>
@@ -4813,9 +4878,9 @@
     <w:p>
       <w:pPr>
         <w:sectPr>
-          <w:headerReference w:type="even" r:id="rId17"/>
-          <w:headerReference w:type="default" r:id="rId18"/>
-          <w:headerReference w:type="first" r:id="rId19"/>
+          <w:headerReference w:type="even" r:id="rId15"/>
+          <w:headerReference w:type="default" r:id="rId16"/>
+          <w:headerReference w:type="first" r:id="rId17"/>
           <w:footnotePr>
             <w:numRestart w:val="eachPage"/>
           </w:footnotePr>
@@ -4829,8 +4894,8 @@
           <w:docGrid w:linePitch="326"/>
         </w:sectPr>
       </w:pPr>
-      <w:bookmarkStart w:id="10" w:name="_heading=h.r31rssesb5dw" w:colFirst="0" w:colLast="0"/>
-      <w:bookmarkEnd w:id="10"/>
+      <w:bookmarkStart w:id="9" w:name="_heading=h.r31rssesb5dw" w:colFirst="0" w:colLast="0"/>
+      <w:bookmarkEnd w:id="9"/>
     </w:p>
     <w:p>
       <w:pPr>
@@ -4840,16 +4905,16 @@
           <w:numId w:val="1"/>
         </w:numPr>
       </w:pPr>
-      <w:bookmarkStart w:id="11" w:name="_Toc207020127"/>
-      <w:bookmarkStart w:id="12" w:name="_Toc207280785"/>
-      <w:bookmarkStart w:id="13" w:name="_Ref207280980"/>
+      <w:bookmarkStart w:id="10" w:name="_Toc207020127"/>
+      <w:bookmarkStart w:id="11" w:name="_Toc207280785"/>
+      <w:bookmarkStart w:id="12" w:name="_Ref207280980"/>
       <w:r>
         <w:lastRenderedPageBreak/>
         <w:t>Einleitung</w:t>
       </w:r>
+      <w:bookmarkEnd w:id="10"/>
       <w:bookmarkEnd w:id="11"/>
       <w:bookmarkEnd w:id="12"/>
-      <w:bookmarkEnd w:id="13"/>
     </w:p>
     <w:p>
       <w:pPr>
@@ -4859,13 +4924,13 @@
           <w:numId w:val="1"/>
         </w:numPr>
       </w:pPr>
-      <w:bookmarkStart w:id="14" w:name="_Toc207020128"/>
-      <w:bookmarkStart w:id="15" w:name="_Toc207280786"/>
+      <w:bookmarkStart w:id="13" w:name="_Toc207020128"/>
+      <w:bookmarkStart w:id="14" w:name="_Toc207280786"/>
       <w:r>
         <w:t>Motivation</w:t>
       </w:r>
+      <w:bookmarkEnd w:id="13"/>
       <w:bookmarkEnd w:id="14"/>
-      <w:bookmarkEnd w:id="15"/>
     </w:p>
     <w:p>
       <w:pPr>
@@ -4883,9 +4948,82 @@
       <w:r>
         <w:t>der</w:t>
       </w:r>
+      <w:commentRangeStart w:id="15"/>
+      <w:r>
+        <w:t xml:space="preserve"> </w:t>
+      </w:r>
+      <w:commentRangeEnd w:id="15"/>
+      <w:r>
+        <w:rPr>
+          <w:rStyle w:val="Kommentarzeichen"/>
+        </w:rPr>
+        <w:commentReference w:id="15"/>
+      </w:r>
+      <w:r>
+        <w:t xml:space="preserve">Welt </w:t>
+      </w:r>
+      <w:r>
+        <w:t>und</w:t>
+      </w:r>
+      <w:r>
+        <w:t xml:space="preserve"> häufige</w:t>
+      </w:r>
+      <w:r>
+        <w:t xml:space="preserve"> Nutzung mobiler Geräte haben das Lernen und die Wahrnehmung von Informationen </w:t>
+      </w:r>
+      <w:r>
+        <w:t>stark</w:t>
+      </w:r>
+      <w:r>
+        <w:t xml:space="preserve"> beeinflusst.</w:t>
+      </w:r>
+      <w:r>
+        <w:t xml:space="preserve"> </w:t>
+      </w:r>
+      <w:r>
+        <w:t>Eine Untersuchung der Technischen Universität Berlin und des Max-Planck-Instituts für Bildungsforschung zeigt, dass die Zeitspanne, in der die Gesellschaft ihre Aufmerksamkeit einem Thema widmet, immer kürzer wird</w:t>
+      </w:r>
+      <w:r>
+        <w:t xml:space="preserve"> </w:t>
+      </w:r>
+      <w:r>
+        <w:rPr>
+          <w:kern w:val="0"/>
+        </w:rPr>
+        <w:t>(Max-Planck-Institut für Bildungsforschung, 2025)</w:t>
+      </w:r>
+      <w:r>
+        <w:t>.</w:t>
+      </w:r>
+      <w:r>
+        <w:t xml:space="preserve"> Aktuelle Forschungen zeigen allerdings</w:t>
+      </w:r>
+      <w:r>
+        <w:t xml:space="preserve"> auch</w:t>
+      </w:r>
+      <w:r>
+        <w:t xml:space="preserve">, dass interaktive Lernmethoden, </w:t>
+      </w:r>
+      <w:r>
+        <w:t>besonders</w:t>
+      </w:r>
+      <w:r>
+        <w:t xml:space="preserve"> </w:t>
+      </w:r>
+      <w:proofErr w:type="spellStart"/>
+      <w:r>
+        <w:t>Gamifikation</w:t>
+      </w:r>
+      <w:proofErr w:type="spellEnd"/>
+      <w:r>
+        <w:t xml:space="preserve"> und </w:t>
+      </w:r>
+      <w:r>
+        <w:t>Extended</w:t>
+      </w:r>
       <w:commentRangeStart w:id="16"/>
       <w:r>
-        <w:t xml:space="preserve"> </w:t>
+        <w:t xml:space="preserve"> Reality </w:t>
       </w:r>
       <w:commentRangeEnd w:id="16"/>
       <w:r>
@@ -4895,70 +5033,57 @@
         <w:commentReference w:id="16"/>
       </w:r>
       <w:r>
-        <w:t xml:space="preserve">Welt </w:t>
-      </w:r>
-      <w:r>
-        <w:t>und</w:t>
-      </w:r>
-      <w:r>
-        <w:t xml:space="preserve"> häufige</w:t>
-      </w:r>
-      <w:r>
-        <w:t xml:space="preserve"> Nutzung mobiler Geräte haben das Lernen und die Wahrnehmung von Informationen </w:t>
-      </w:r>
-      <w:r>
-        <w:t>stark</w:t>
-      </w:r>
-      <w:r>
-        <w:t xml:space="preserve"> beeinflusst.</w:t>
-      </w:r>
-      <w:r>
-        <w:t xml:space="preserve"> </w:t>
-      </w:r>
-      <w:r>
-        <w:t>Eine Untersuchung der Technischen Universität Berlin und des Max-Planck-Instituts für Bildungsforschung zeigt, dass die Zeitspanne, in der die Gesellschaft ihre Aufmerksamkeit einem Thema widmet, immer kürzer wird</w:t>
-      </w:r>
-      <w:r>
-        <w:t xml:space="preserve"> </w:t>
-      </w:r>
-      <w:r>
-        <w:rPr>
-          <w:kern w:val="0"/>
-        </w:rPr>
-        <w:t>(Max-Planck-Institut für Bildungsforschung, 2025)</w:t>
-      </w:r>
-      <w:r>
-        <w:t>.</w:t>
-      </w:r>
-      <w:r>
-        <w:t xml:space="preserve"> Aktuelle Forschungen zeigen allerdings</w:t>
-      </w:r>
-      <w:r>
-        <w:t xml:space="preserve"> auch</w:t>
-      </w:r>
-      <w:r>
-        <w:t xml:space="preserve">, dass interaktive Lernmethoden, </w:t>
-      </w:r>
-      <w:r>
-        <w:t>besonders</w:t>
-      </w:r>
-      <w:r>
-        <w:t xml:space="preserve"> </w:t>
+        <w:t>(</w:t>
+      </w:r>
+      <w:r>
+        <w:t>X</w:t>
+      </w:r>
+      <w:r>
+        <w:t>R)</w:t>
+      </w:r>
+      <w:r>
+        <w:t xml:space="preserve">, die Motivation </w:t>
+      </w:r>
+      <w:r>
+        <w:t xml:space="preserve">der Nutzer steigern </w:t>
+      </w:r>
+      <w:r>
+        <w:t>und d</w:t>
+      </w:r>
+      <w:r>
+        <w:t>ie Aufmerksamkeit stärken</w:t>
+      </w:r>
+      <w:r>
+        <w:t xml:space="preserve">. Gamifizierte Elemente wie Herausforderungen, Belohnungen und interaktive Inhalte fördern nicht nur das Lernen, sondern erhöhen auch </w:t>
+      </w:r>
+      <w:r>
+        <w:t xml:space="preserve">flexibles Denken </w:t>
+      </w:r>
+      <w:r>
+        <w:t>und das langfristige Behalten von Informationen. Diese Technologien bieten eine effektive Lösung für die Verkürzung der Aufmerksamkeitsspanne und steigern gleichzeitig das Lernen, indem sie eine ansprechende, interaktive und erlebnisorientierte Lernumgebung schaffen</w:t>
+      </w:r>
+      <w:r>
+        <w:t xml:space="preserve"> (</w:t>
       </w:r>
       <w:proofErr w:type="spellStart"/>
       <w:r>
-        <w:t>Gamifikation</w:t>
+        <w:t>Ratinho</w:t>
       </w:r>
       <w:proofErr w:type="spellEnd"/>
       <w:r>
-        <w:t xml:space="preserve"> und </w:t>
-      </w:r>
-      <w:r>
-        <w:t>Extended</w:t>
+        <w:t xml:space="preserve"> &amp; Martins, 2023).</w:t>
+      </w:r>
+    </w:p>
+    <w:p>
+      <w:pPr>
+        <w:spacing w:before="240" w:after="240"/>
+      </w:pPr>
+      <w:r>
+        <w:t xml:space="preserve">Ein konkretes Anwendungsbeispiel zeigt, wie VR-Umgebungen erfolgreich in der Lehre eingesetzt werden können. In der Forstwirtschaft werden beispielsweise virtuelle Abbildungen realer Waldbestände erstellt, durch die Waldwachstum, forstliche Prozesse und die Auswirkungen von Umweltveränderungen realitätsnah dargestellt werden. Diese Umgebungen dienen nicht nur der Ausbildung von </w:t>
       </w:r>
       <w:commentRangeStart w:id="17"/>
       <w:r>
-        <w:t xml:space="preserve"> Reality </w:t>
+        <w:t xml:space="preserve">Forstexperten </w:t>
       </w:r>
       <w:commentRangeEnd w:id="17"/>
       <w:r>
@@ -4966,66 +5091,6 @@
           <w:rStyle w:val="Kommentarzeichen"/>
         </w:rPr>
         <w:commentReference w:id="17"/>
-      </w:r>
-      <w:r>
-        <w:t>(</w:t>
-      </w:r>
-      <w:r>
-        <w:t>X</w:t>
-      </w:r>
-      <w:r>
-        <w:t>R)</w:t>
-      </w:r>
-      <w:r>
-        <w:t xml:space="preserve">, die Motivation </w:t>
-      </w:r>
-      <w:r>
-        <w:t xml:space="preserve">der Nutzer steigern </w:t>
-      </w:r>
-      <w:r>
-        <w:t>und d</w:t>
-      </w:r>
-      <w:r>
-        <w:t>ie Aufmerksamkeit stärken</w:t>
-      </w:r>
-      <w:r>
-        <w:t xml:space="preserve">. Gamifizierte Elemente wie Herausforderungen, Belohnungen und interaktive Inhalte fördern nicht nur das Lernen, sondern erhöhen auch </w:t>
-      </w:r>
-      <w:r>
-        <w:t xml:space="preserve">flexibles Denken </w:t>
-      </w:r>
-      <w:r>
-        <w:t>und das langfristige Behalten von Informationen. Diese Technologien bieten eine effektive Lösung für die Verkürzung der Aufmerksamkeitsspanne und steigern gleichzeitig das Lernen, indem sie eine ansprechende, interaktive und erlebnisorientierte Lernumgebung schaffen</w:t>
-      </w:r>
-      <w:r>
-        <w:t xml:space="preserve"> (</w:t>
-      </w:r>
-      <w:proofErr w:type="spellStart"/>
-      <w:r>
-        <w:t>Ratinho</w:t>
-      </w:r>
-      <w:proofErr w:type="spellEnd"/>
-      <w:r>
-        <w:t xml:space="preserve"> &amp; Martins, 2023).</w:t>
-      </w:r>
-    </w:p>
-    <w:p>
-      <w:pPr>
-        <w:spacing w:before="240" w:after="240"/>
-      </w:pPr>
-      <w:r>
-        <w:t xml:space="preserve">Ein konkretes Anwendungsbeispiel zeigt, wie VR-Umgebungen erfolgreich in der Lehre eingesetzt werden können. In der Forstwirtschaft werden beispielsweise virtuelle Abbildungen realer Waldbestände erstellt, durch die Waldwachstum, forstliche Prozesse und die Auswirkungen von Umweltveränderungen realitätsnah dargestellt werden. Diese Umgebungen dienen nicht nur der Ausbildung von </w:t>
-      </w:r>
-      <w:commentRangeStart w:id="18"/>
-      <w:r>
-        <w:t xml:space="preserve">Forstexperten </w:t>
-      </w:r>
-      <w:commentRangeEnd w:id="18"/>
-      <w:r>
-        <w:rPr>
-          <w:rStyle w:val="Kommentarzeichen"/>
-        </w:rPr>
-        <w:commentReference w:id="18"/>
       </w:r>
       <w:r>
         <w:t xml:space="preserve">und der Forschung, sondern bieten auch externen Partnern Zugang (Universität Freiburg, 2023). Ein zentrales Einsatzfeld ist </w:t>
@@ -5172,11 +5237,11 @@
         </w:numPr>
         <w:spacing w:after="240"/>
       </w:pPr>
-      <w:bookmarkStart w:id="19" w:name="_Toc207280787"/>
+      <w:bookmarkStart w:id="18" w:name="_Toc207280787"/>
       <w:r>
         <w:t>Problemdefinition</w:t>
       </w:r>
-      <w:bookmarkEnd w:id="19"/>
+      <w:bookmarkEnd w:id="18"/>
     </w:p>
     <w:p>
       <w:r>
@@ -5248,15 +5313,15 @@
           <w:numId w:val="1"/>
         </w:numPr>
       </w:pPr>
-      <w:bookmarkStart w:id="20" w:name="_heading=h.bnaspn8oaurp" w:colFirst="0" w:colLast="0"/>
-      <w:bookmarkStart w:id="21" w:name="_Toc207020129"/>
-      <w:bookmarkStart w:id="22" w:name="_Toc207280788"/>
+      <w:bookmarkStart w:id="19" w:name="_heading=h.bnaspn8oaurp" w:colFirst="0" w:colLast="0"/>
+      <w:bookmarkStart w:id="20" w:name="_Toc207020129"/>
+      <w:bookmarkStart w:id="21" w:name="_Toc207280788"/>
+      <w:bookmarkEnd w:id="19"/>
+      <w:r>
+        <w:t>Projektziel</w:t>
+      </w:r>
       <w:bookmarkEnd w:id="20"/>
-      <w:r>
-        <w:t>Projektziel</w:t>
-      </w:r>
       <w:bookmarkEnd w:id="21"/>
-      <w:bookmarkEnd w:id="22"/>
     </w:p>
     <w:p>
       <w:r>
@@ -5274,16 +5339,16 @@
       <w:r>
         <w:t>Mixed-Reality-</w:t>
       </w:r>
-      <w:commentRangeStart w:id="23"/>
+      <w:commentRangeStart w:id="22"/>
       <w:r>
         <w:t>Anwendung</w:t>
       </w:r>
-      <w:commentRangeEnd w:id="23"/>
+      <w:commentRangeEnd w:id="22"/>
       <w:r>
         <w:rPr>
           <w:rStyle w:val="Kommentarzeichen"/>
         </w:rPr>
-        <w:commentReference w:id="23"/>
+        <w:commentReference w:id="22"/>
       </w:r>
       <w:r>
         <w:t>, die den Nutzern eine realistische, interaktive Plattform zur Beobachtung und Fotografie von Tieren bietet. Die Anwendung soll es den Nutzern ermöglichen, in verschiedenen Umgebungen Tiere zu entdecken, mit ihnen zu interagieren und sie zu fotografieren.</w:t>
@@ -5322,13 +5387,13 @@
           <w:numId w:val="1"/>
         </w:numPr>
       </w:pPr>
-      <w:bookmarkStart w:id="24" w:name="_Toc207020130"/>
-      <w:bookmarkStart w:id="25" w:name="_Toc207280789"/>
+      <w:bookmarkStart w:id="23" w:name="_Toc207020130"/>
+      <w:bookmarkStart w:id="24" w:name="_Toc207280789"/>
       <w:r>
         <w:t>Aufbau der Dokumentation</w:t>
       </w:r>
+      <w:bookmarkEnd w:id="23"/>
       <w:bookmarkEnd w:id="24"/>
-      <w:bookmarkEnd w:id="25"/>
     </w:p>
     <w:p>
       <w:pPr>
@@ -5381,9 +5446,135 @@
       <w:r>
         <w:t xml:space="preserve">Die Einleitung in </w:t>
       </w:r>
+      <w:commentRangeStart w:id="25"/>
+      <w:r>
+        <w:t xml:space="preserve">Kapitel </w:t>
+      </w:r>
+      <w:commentRangeEnd w:id="25"/>
+      <w:r>
+        <w:rPr>
+          <w:rStyle w:val="Kommentarzeichen"/>
+        </w:rPr>
+        <w:commentReference w:id="25"/>
+      </w:r>
+      <w:r>
+        <w:fldChar w:fldCharType="begin"/>
+      </w:r>
+      <w:r>
+        <w:instrText xml:space="preserve"> REF _Ref207280980 \r \h </w:instrText>
+      </w:r>
+      <w:r>
+        <w:fldChar w:fldCharType="separate"/>
+      </w:r>
+      <w:r>
+        <w:t>1</w:t>
+      </w:r>
+      <w:r>
+        <w:fldChar w:fldCharType="end"/>
+      </w:r>
+      <w:r>
+        <w:t xml:space="preserve"> zeigt die Motivation und Potentiale für die Erstellung der Anwendung zur virtuellen Tierbeobachtung auf. Es werden aktuell bestehende Probleme definiert und daraus ein Projektziel erarbeitet. </w:t>
+      </w:r>
+    </w:p>
+    <w:p>
+      <w:pPr>
+        <w:spacing w:before="240" w:after="240"/>
+      </w:pPr>
+      <w:r>
+        <w:t>I</w:t>
+      </w:r>
+      <w:r>
+        <w:t>n</w:t>
+      </w:r>
+      <w:r>
+        <w:t xml:space="preserve"> Kapitel</w:t>
+      </w:r>
+      <w:r>
+        <w:t xml:space="preserve"> </w:t>
+      </w:r>
+      <w:r>
+        <w:fldChar w:fldCharType="begin"/>
+      </w:r>
+      <w:r>
+        <w:instrText xml:space="preserve"> REF _Ref207281202 \r \h </w:instrText>
+      </w:r>
+      <w:r>
+        <w:fldChar w:fldCharType="separate"/>
+      </w:r>
+      <w:r>
+        <w:t>2</w:t>
+      </w:r>
+      <w:r>
+        <w:fldChar w:fldCharType="end"/>
+      </w:r>
+      <w:r>
+        <w:t xml:space="preserve"> wird der Stand der Technik </w:t>
+      </w:r>
+      <w:r>
+        <w:t>vorgestellt</w:t>
+      </w:r>
+      <w:r>
+        <w:t>. Hierbei werden die aktuellen Grundlagen und Technologien im Bereich der Extended Reality (XR)</w:t>
+      </w:r>
+      <w:r>
+        <w:t xml:space="preserve"> erläutert</w:t>
+      </w:r>
+      <w:r>
+        <w:t xml:space="preserve">. Dabei werden die </w:t>
+      </w:r>
+      <w:r>
+        <w:t xml:space="preserve">Begriffe </w:t>
+      </w:r>
+      <w:r>
+        <w:t xml:space="preserve">Virtual Reality (VR), </w:t>
+      </w:r>
+      <w:proofErr w:type="spellStart"/>
+      <w:r>
+        <w:t>Augmented</w:t>
+      </w:r>
+      <w:proofErr w:type="spellEnd"/>
+      <w:r>
+        <w:t xml:space="preserve"> Reality (AR) und Mixed Reality (MR) </w:t>
+      </w:r>
+      <w:r>
+        <w:t>definiert und voneinander abgegrenzt</w:t>
+      </w:r>
+      <w:r>
+        <w:t xml:space="preserve">. </w:t>
+      </w:r>
+      <w:r>
+        <w:t>Es</w:t>
+      </w:r>
+      <w:r>
+        <w:t xml:space="preserve"> wird </w:t>
+      </w:r>
+      <w:r>
+        <w:t>beschrieben</w:t>
+      </w:r>
+      <w:r>
+        <w:t xml:space="preserve">, wie diese Technologien </w:t>
+      </w:r>
+      <w:r>
+        <w:t xml:space="preserve">zurzeit </w:t>
+      </w:r>
+      <w:r>
+        <w:t xml:space="preserve">in </w:t>
+      </w:r>
+      <w:r>
+        <w:t>XR-</w:t>
+      </w:r>
+      <w:r>
+        <w:t>Spielen und anderen Anwendungsbereichen</w:t>
+      </w:r>
+      <w:r>
+        <w:t xml:space="preserve"> zur Tierbeobachtung</w:t>
+      </w:r>
+      <w:r>
+        <w:t xml:space="preserve"> eingesetzt werden</w:t>
+      </w:r>
       <w:commentRangeStart w:id="26"/>
       <w:r>
-        <w:t xml:space="preserve">Kapitel </w:t>
+        <w:t>.</w:t>
       </w:r>
       <w:commentRangeEnd w:id="26"/>
       <w:r>
@@ -5391,132 +5582,6 @@
           <w:rStyle w:val="Kommentarzeichen"/>
         </w:rPr>
         <w:commentReference w:id="26"/>
-      </w:r>
-      <w:r>
-        <w:fldChar w:fldCharType="begin"/>
-      </w:r>
-      <w:r>
-        <w:instrText xml:space="preserve"> REF _Ref207280980 \r \h </w:instrText>
-      </w:r>
-      <w:r>
-        <w:fldChar w:fldCharType="separate"/>
-      </w:r>
-      <w:r>
-        <w:t>1</w:t>
-      </w:r>
-      <w:r>
-        <w:fldChar w:fldCharType="end"/>
-      </w:r>
-      <w:r>
-        <w:t xml:space="preserve"> zeigt die Motivation und Potentiale für die Erstellung der Anwendung zur virtuellen Tierbeobachtung auf. Es werden aktuell bestehende Probleme definiert und daraus ein Projektziel erarbeitet. </w:t>
-      </w:r>
-    </w:p>
-    <w:p>
-      <w:pPr>
-        <w:spacing w:before="240" w:after="240"/>
-      </w:pPr>
-      <w:r>
-        <w:t>I</w:t>
-      </w:r>
-      <w:r>
-        <w:t>n</w:t>
-      </w:r>
-      <w:r>
-        <w:t xml:space="preserve"> Kapitel</w:t>
-      </w:r>
-      <w:r>
-        <w:t xml:space="preserve"> </w:t>
-      </w:r>
-      <w:r>
-        <w:fldChar w:fldCharType="begin"/>
-      </w:r>
-      <w:r>
-        <w:instrText xml:space="preserve"> REF _Ref207281202 \r \h </w:instrText>
-      </w:r>
-      <w:r>
-        <w:fldChar w:fldCharType="separate"/>
-      </w:r>
-      <w:r>
-        <w:t>2</w:t>
-      </w:r>
-      <w:r>
-        <w:fldChar w:fldCharType="end"/>
-      </w:r>
-      <w:r>
-        <w:t xml:space="preserve"> wird der Stand der Technik </w:t>
-      </w:r>
-      <w:r>
-        <w:t>vorgestellt</w:t>
-      </w:r>
-      <w:r>
-        <w:t>. Hierbei werden die aktuellen Grundlagen und Technologien im Bereich der Extended Reality (XR)</w:t>
-      </w:r>
-      <w:r>
-        <w:t xml:space="preserve"> erläutert</w:t>
-      </w:r>
-      <w:r>
-        <w:t xml:space="preserve">. Dabei werden die </w:t>
-      </w:r>
-      <w:r>
-        <w:t xml:space="preserve">Begriffe </w:t>
-      </w:r>
-      <w:r>
-        <w:t xml:space="preserve">Virtual Reality (VR), </w:t>
-      </w:r>
-      <w:proofErr w:type="spellStart"/>
-      <w:r>
-        <w:t>Augmented</w:t>
-      </w:r>
-      <w:proofErr w:type="spellEnd"/>
-      <w:r>
-        <w:t xml:space="preserve"> Reality (AR) und Mixed Reality (MR) </w:t>
-      </w:r>
-      <w:r>
-        <w:t>definiert und voneinander abgegrenzt</w:t>
-      </w:r>
-      <w:r>
-        <w:t xml:space="preserve">. </w:t>
-      </w:r>
-      <w:r>
-        <w:t>Es</w:t>
-      </w:r>
-      <w:r>
-        <w:t xml:space="preserve"> wird </w:t>
-      </w:r>
-      <w:r>
-        <w:t>beschrieben</w:t>
-      </w:r>
-      <w:r>
-        <w:t xml:space="preserve">, wie diese Technologien </w:t>
-      </w:r>
-      <w:r>
-        <w:t xml:space="preserve">zurzeit </w:t>
-      </w:r>
-      <w:r>
-        <w:t xml:space="preserve">in </w:t>
-      </w:r>
-      <w:r>
-        <w:t>XR-</w:t>
-      </w:r>
-      <w:r>
-        <w:t>Spielen und anderen Anwendungsbereichen</w:t>
-      </w:r>
-      <w:r>
-        <w:t xml:space="preserve"> zur Tierbeobachtung</w:t>
-      </w:r>
-      <w:r>
-        <w:t xml:space="preserve"> eingesetzt werden</w:t>
-      </w:r>
-      <w:commentRangeStart w:id="27"/>
-      <w:r>
-        <w:t>.</w:t>
-      </w:r>
-      <w:commentRangeEnd w:id="27"/>
-      <w:r>
-        <w:rPr>
-          <w:rStyle w:val="Kommentarzeichen"/>
-        </w:rPr>
-        <w:commentReference w:id="27"/>
       </w:r>
     </w:p>
     <w:p>
@@ -5781,16 +5846,16 @@
           <w:numId w:val="1"/>
         </w:numPr>
       </w:pPr>
-      <w:bookmarkStart w:id="28" w:name="_Toc207020131"/>
-      <w:bookmarkStart w:id="29" w:name="_Toc207280790"/>
-      <w:bookmarkStart w:id="30" w:name="_Ref207281202"/>
+      <w:bookmarkStart w:id="27" w:name="_Toc207020131"/>
+      <w:bookmarkStart w:id="28" w:name="_Toc207280790"/>
+      <w:bookmarkStart w:id="29" w:name="_Ref207281202"/>
       <w:r>
         <w:lastRenderedPageBreak/>
         <w:t>Stand der Technik</w:t>
       </w:r>
+      <w:bookmarkEnd w:id="27"/>
       <w:bookmarkEnd w:id="28"/>
       <w:bookmarkEnd w:id="29"/>
-      <w:bookmarkEnd w:id="30"/>
     </w:p>
     <w:p>
       <w:pPr>
@@ -5800,23 +5865,23 @@
           <w:numId w:val="1"/>
         </w:numPr>
       </w:pPr>
-      <w:bookmarkStart w:id="31" w:name="_Toc207020132"/>
-      <w:bookmarkStart w:id="32" w:name="_Toc207280791"/>
-      <w:commentRangeStart w:id="33"/>
+      <w:bookmarkStart w:id="30" w:name="_Toc207020132"/>
+      <w:bookmarkStart w:id="31" w:name="_Toc207280791"/>
+      <w:commentRangeStart w:id="32"/>
       <w:r>
         <w:t>Extended Reality</w:t>
       </w:r>
-      <w:commentRangeEnd w:id="33"/>
+      <w:commentRangeEnd w:id="32"/>
       <w:r>
         <w:rPr>
           <w:rStyle w:val="Kommentarzeichen"/>
           <w:b w:val="0"/>
           <w:kern w:val="16"/>
         </w:rPr>
-        <w:commentReference w:id="33"/>
-      </w:r>
+        <w:commentReference w:id="32"/>
+      </w:r>
+      <w:bookmarkEnd w:id="30"/>
       <w:bookmarkEnd w:id="31"/>
-      <w:bookmarkEnd w:id="32"/>
     </w:p>
     <w:p>
       <w:pPr>
@@ -7317,8 +7382,8 @@
           <w:numId w:val="1"/>
         </w:numPr>
       </w:pPr>
-      <w:bookmarkStart w:id="34" w:name="_Toc207020133"/>
-      <w:bookmarkStart w:id="35" w:name="_Toc207280792"/>
+      <w:bookmarkStart w:id="33" w:name="_Toc207020133"/>
+      <w:bookmarkStart w:id="34" w:name="_Toc207280792"/>
       <w:r>
         <w:t>Head-</w:t>
       </w:r>
@@ -7330,8 +7395,8 @@
       <w:r>
         <w:t xml:space="preserve"> Displays</w:t>
       </w:r>
+      <w:bookmarkEnd w:id="33"/>
       <w:bookmarkEnd w:id="34"/>
-      <w:bookmarkEnd w:id="35"/>
     </w:p>
     <w:p>
       <w:pPr>
@@ -7341,13 +7406,13 @@
           <w:numId w:val="1"/>
         </w:numPr>
       </w:pPr>
-      <w:bookmarkStart w:id="36" w:name="_Toc207020134"/>
-      <w:bookmarkStart w:id="37" w:name="_Toc207280793"/>
+      <w:bookmarkStart w:id="35" w:name="_Toc207020134"/>
+      <w:bookmarkStart w:id="36" w:name="_Toc207280793"/>
       <w:r>
         <w:t>Begriff und Bedeutung</w:t>
       </w:r>
+      <w:bookmarkEnd w:id="35"/>
       <w:bookmarkEnd w:id="36"/>
-      <w:bookmarkEnd w:id="37"/>
     </w:p>
     <w:p>
       <w:pPr>
@@ -7446,8 +7511,8 @@
       <w:r>
         <w:t xml:space="preserve"> Displays (HMDs) lassen sich in drei Hauptarten unterteilen. </w:t>
       </w:r>
+      <w:commentRangeStart w:id="37"/>
       <w:commentRangeStart w:id="38"/>
-      <w:commentRangeStart w:id="39"/>
       <w:r>
         <w:t xml:space="preserve">Je nach Art können sie die reale Welt mit </w:t>
       </w:r>
@@ -7463,19 +7528,19 @@
       <w:r>
         <w:t xml:space="preserve"> erweitern oder den Anwender komplett in eine virtuelle Umgebung eintauchen lassen.</w:t>
       </w:r>
+      <w:commentRangeEnd w:id="37"/>
+      <w:r>
+        <w:rPr>
+          <w:rStyle w:val="Kommentarzeichen"/>
+        </w:rPr>
+        <w:commentReference w:id="37"/>
+      </w:r>
       <w:commentRangeEnd w:id="38"/>
       <w:r>
         <w:rPr>
           <w:rStyle w:val="Kommentarzeichen"/>
         </w:rPr>
         <w:commentReference w:id="38"/>
-      </w:r>
-      <w:commentRangeEnd w:id="39"/>
-      <w:r>
-        <w:rPr>
-          <w:rStyle w:val="Kommentarzeichen"/>
-        </w:rPr>
-        <w:commentReference w:id="39"/>
       </w:r>
       <w:r>
         <w:t xml:space="preserve"> </w:t>
@@ -7566,13 +7631,13 @@
           <w:numId w:val="1"/>
         </w:numPr>
       </w:pPr>
-      <w:bookmarkStart w:id="40" w:name="_Toc207020135"/>
-      <w:bookmarkStart w:id="41" w:name="_Toc207280794"/>
+      <w:bookmarkStart w:id="39" w:name="_Toc207020135"/>
+      <w:bookmarkStart w:id="40" w:name="_Toc207280794"/>
       <w:r>
         <w:t>Technische Funktionsweise</w:t>
       </w:r>
+      <w:bookmarkEnd w:id="39"/>
       <w:bookmarkEnd w:id="40"/>
-      <w:bookmarkEnd w:id="41"/>
     </w:p>
     <w:p>
       <w:r>
@@ -7600,14 +7665,134 @@
       <w:pPr>
         <w:spacing w:before="240" w:after="240"/>
       </w:pPr>
+      <w:commentRangeStart w:id="41"/>
+      <w:r>
+        <w:t>D</w:t>
+      </w:r>
+      <w:r>
+        <w:t>as</w:t>
+      </w:r>
+      <w:r>
+        <w:t xml:space="preserve"> </w:t>
+      </w:r>
+      <w:commentRangeEnd w:id="41"/>
+      <w:r>
+        <w:rPr>
+          <w:rStyle w:val="Kommentarzeichen"/>
+        </w:rPr>
+        <w:commentReference w:id="41"/>
+      </w:r>
+      <w:r>
+        <w:t>wird durch stereoskopische Darstellung erreicht, bei der für jedes Auge ein leicht versetztes Bild angezeigt wird, wodurch der Eindruck von Tiefe und Raum erzeugt wird. Dieser Effekt verstärkt das Gefühl der räumlichen Präsenz ("Presence"), also das Gefühl, tatsächlich in einer anderen Umgebung zu sein</w:t>
+      </w:r>
+      <w:r>
+        <w:t>.</w:t>
+      </w:r>
+    </w:p>
+    <w:p>
+      <w:pPr>
+        <w:spacing w:before="240" w:after="240"/>
+        <w:rPr>
+          <w:b/>
+        </w:rPr>
+      </w:pPr>
+      <w:r>
+        <w:t>Ein entscheidendes Merkmal moderner HMDs ist das Head-Tracking. Dies beschreibt die Fähigkeit des Systems, die Kopfbewegungen des Nutzers zu erkennen und die virtuelle Umgebung entsprechend anzupassen. Dies geschieht mit Hilfe von verschiedenen Sensoren, die in das Headset integriert sind</w:t>
+      </w:r>
+      <w:r>
+        <w:t>.</w:t>
+      </w:r>
+    </w:p>
+    <w:p>
+      <w:pPr>
+        <w:rPr>
+          <w:b/>
+        </w:rPr>
+      </w:pPr>
+      <w:r>
+        <w:rPr>
+          <w:b/>
+        </w:rPr>
+        <w:t>Displays und Linsen</w:t>
+      </w:r>
+      <w:r>
+        <w:rPr>
+          <w:b/>
+        </w:rPr>
+        <w:t xml:space="preserve"> </w:t>
+      </w:r>
+      <w:r>
+        <w:t>HMDs verwenden kleine, hochauflösende Displays, die direkt vor den Augen des Nutzers positioniert sind. Um die visuelle Darstellung realistisch zu gestalten, sind diese Displays in der Regel mit speziellen Linsen ausgestattet. Diese Linsen, wie etwa Fresnel- oder Pancake-Linsen, verzerren das Bild, um eine klare und scharfe Darstellung trotz der geringen Distanz zwischen Display und Auge zu ermöglichen</w:t>
+      </w:r>
+      <w:r>
+        <w:t>.</w:t>
+      </w:r>
+    </w:p>
+    <w:p/>
+    <w:p>
+      <w:r>
+        <w:rPr>
+          <w:b/>
+        </w:rPr>
+        <w:t>Tracking und Sensorik</w:t>
+      </w:r>
+      <w:r>
+        <w:rPr>
+          <w:b/>
+        </w:rPr>
+        <w:t xml:space="preserve"> </w:t>
+      </w:r>
+      <w:r>
+        <w:t>Eine der zentralen Technologien in HMDs ist das Tracking, das die Bewegungen des Nutzers in Echtzeit erfasst. Hierfür kommen verschiedene Sensoren wie Gyroskope (die Drehbewegungen messen) und Beschleunigungsmesser (</w:t>
+      </w:r>
+      <w:proofErr w:type="gramStart"/>
+      <w:r>
+        <w:t>die</w:t>
+      </w:r>
+      <w:r>
+        <w:t xml:space="preserve"> </w:t>
+      </w:r>
+      <w:r>
+        <w:t>lineare Bewegungen</w:t>
+      </w:r>
+      <w:proofErr w:type="gramEnd"/>
+      <w:r>
+        <w:t xml:space="preserve"> erkennen) zum Einsatz. Diese Sensoren ermöglichen es dem HMD, die Bewegungen des Nutzers zu verfolgen und die virtuelle Umgebung so anzupassen, dass sie diesen Bewegungen entspricht. Häufig werden auch Magnetometer verwendet, um die Orientierung des Nutzers im Raum genauer zu bestimmen</w:t>
+      </w:r>
+      <w:r>
+        <w:t>.</w:t>
+      </w:r>
+    </w:p>
+    <w:p/>
+    <w:p>
+      <w:r>
+        <w:rPr>
+          <w:b/>
+        </w:rPr>
+        <w:t>Inside-Out-Tracking vs. Outside-In-Tracking</w:t>
+      </w:r>
+      <w:r>
+        <w:rPr>
+          <w:b/>
+        </w:rPr>
+        <w:t xml:space="preserve"> </w:t>
+      </w:r>
+      <w:r>
+        <w:t>Beim Inside-Out-Tracking befinden sich die Kameras und Sensoren direkt im Headset. Diese Kameras erkennen die Umgebung des Nutzers und berechnen die Position und Orientierung des Geräts im Raum. Diese Technologie kommt oft bei modernen, autarken HMDs zum Einsatz</w:t>
+      </w:r>
+      <w:r>
+        <w:t>.</w:t>
+      </w:r>
+    </w:p>
+    <w:p>
+      <w:r>
+        <w:t xml:space="preserve">Im Gegensatz dazu benötigt das Outside-In-Tracking externe Sensoren oder Kameras, </w:t>
+      </w:r>
+      <w:r>
+        <w:t>welche</w:t>
+      </w:r>
       <w:commentRangeStart w:id="42"/>
       <w:r>
-        <w:t>D</w:t>
-      </w:r>
-      <w:r>
-        <w:t>as</w:t>
-      </w:r>
-      <w:r>
         <w:t xml:space="preserve"> </w:t>
       </w:r>
       <w:commentRangeEnd w:id="42"/>
@@ -7616,126 +7801,6 @@
           <w:rStyle w:val="Kommentarzeichen"/>
         </w:rPr>
         <w:commentReference w:id="42"/>
-      </w:r>
-      <w:r>
-        <w:t>wird durch stereoskopische Darstellung erreicht, bei der für jedes Auge ein leicht versetztes Bild angezeigt wird, wodurch der Eindruck von Tiefe und Raum erzeugt wird. Dieser Effekt verstärkt das Gefühl der räumlichen Präsenz ("Presence"), also das Gefühl, tatsächlich in einer anderen Umgebung zu sein</w:t>
-      </w:r>
-      <w:r>
-        <w:t>.</w:t>
-      </w:r>
-    </w:p>
-    <w:p>
-      <w:pPr>
-        <w:spacing w:before="240" w:after="240"/>
-        <w:rPr>
-          <w:b/>
-        </w:rPr>
-      </w:pPr>
-      <w:r>
-        <w:t>Ein entscheidendes Merkmal moderner HMDs ist das Head-Tracking. Dies beschreibt die Fähigkeit des Systems, die Kopfbewegungen des Nutzers zu erkennen und die virtuelle Umgebung entsprechend anzupassen. Dies geschieht mit Hilfe von verschiedenen Sensoren, die in das Headset integriert sind</w:t>
-      </w:r>
-      <w:r>
-        <w:t>.</w:t>
-      </w:r>
-    </w:p>
-    <w:p>
-      <w:pPr>
-        <w:rPr>
-          <w:b/>
-        </w:rPr>
-      </w:pPr>
-      <w:r>
-        <w:rPr>
-          <w:b/>
-        </w:rPr>
-        <w:t>Displays und Linsen</w:t>
-      </w:r>
-      <w:r>
-        <w:rPr>
-          <w:b/>
-        </w:rPr>
-        <w:t xml:space="preserve"> </w:t>
-      </w:r>
-      <w:r>
-        <w:t>HMDs verwenden kleine, hochauflösende Displays, die direkt vor den Augen des Nutzers positioniert sind. Um die visuelle Darstellung realistisch zu gestalten, sind diese Displays in der Regel mit speziellen Linsen ausgestattet. Diese Linsen, wie etwa Fresnel- oder Pancake-Linsen, verzerren das Bild, um eine klare und scharfe Darstellung trotz der geringen Distanz zwischen Display und Auge zu ermöglichen</w:t>
-      </w:r>
-      <w:r>
-        <w:t>.</w:t>
-      </w:r>
-    </w:p>
-    <w:p/>
-    <w:p>
-      <w:r>
-        <w:rPr>
-          <w:b/>
-        </w:rPr>
-        <w:t>Tracking und Sensorik</w:t>
-      </w:r>
-      <w:r>
-        <w:rPr>
-          <w:b/>
-        </w:rPr>
-        <w:t xml:space="preserve"> </w:t>
-      </w:r>
-      <w:r>
-        <w:t>Eine der zentralen Technologien in HMDs ist das Tracking, das die Bewegungen des Nutzers in Echtzeit erfasst. Hierfür kommen verschiedene Sensoren wie Gyroskope (die Drehbewegungen messen) und Beschleunigungsmesser (</w:t>
-      </w:r>
-      <w:proofErr w:type="gramStart"/>
-      <w:r>
-        <w:t>die</w:t>
-      </w:r>
-      <w:r>
-        <w:t xml:space="preserve"> </w:t>
-      </w:r>
-      <w:r>
-        <w:t>lineare Bewegungen</w:t>
-      </w:r>
-      <w:proofErr w:type="gramEnd"/>
-      <w:r>
-        <w:t xml:space="preserve"> erkennen) zum Einsatz. Diese Sensoren ermöglichen es dem HMD, die Bewegungen des Nutzers zu verfolgen und die virtuelle Umgebung so anzupassen, dass sie diesen Bewegungen entspricht. Häufig werden auch Magnetometer verwendet, um die Orientierung des Nutzers im Raum genauer zu bestimmen</w:t>
-      </w:r>
-      <w:r>
-        <w:t>.</w:t>
-      </w:r>
-    </w:p>
-    <w:p/>
-    <w:p>
-      <w:r>
-        <w:rPr>
-          <w:b/>
-        </w:rPr>
-        <w:t>Inside-Out-Tracking vs. Outside-In-Tracking</w:t>
-      </w:r>
-      <w:r>
-        <w:rPr>
-          <w:b/>
-        </w:rPr>
-        <w:t xml:space="preserve"> </w:t>
-      </w:r>
-      <w:r>
-        <w:t>Beim Inside-Out-Tracking befinden sich die Kameras und Sensoren direkt im Headset. Diese Kameras erkennen die Umgebung des Nutzers und berechnen die Position und Orientierung des Geräts im Raum. Diese Technologie kommt oft bei modernen, autarken HMDs zum Einsatz</w:t>
-      </w:r>
-      <w:r>
-        <w:t>.</w:t>
-      </w:r>
-    </w:p>
-    <w:p>
-      <w:r>
-        <w:t xml:space="preserve">Im Gegensatz dazu benötigt das Outside-In-Tracking externe Sensoren oder Kameras, </w:t>
-      </w:r>
-      <w:r>
-        <w:t>welche</w:t>
-      </w:r>
-      <w:commentRangeStart w:id="43"/>
-      <w:r>
-        <w:t xml:space="preserve"> </w:t>
-      </w:r>
-      <w:commentRangeEnd w:id="43"/>
-      <w:r>
-        <w:rPr>
-          <w:rStyle w:val="Kommentarzeichen"/>
-        </w:rPr>
-        <w:commentReference w:id="43"/>
       </w:r>
       <w:r>
         <w:t>die Bewegungen des Nutzers im Raum verfolgen. Diese Technologie bietet eine höhere Präzision, da sie sich nicht nur auf das Headset, sondern auch auf externe Referenzen stützt</w:t>
@@ -7841,13 +7906,13 @@
           <w:numId w:val="1"/>
         </w:numPr>
       </w:pPr>
-      <w:bookmarkStart w:id="44" w:name="_Toc207020136"/>
-      <w:bookmarkStart w:id="45" w:name="_Toc207280795"/>
+      <w:bookmarkStart w:id="43" w:name="_Toc207020136"/>
+      <w:bookmarkStart w:id="44" w:name="_Toc207280795"/>
       <w:r>
         <w:t>Verfügbare Geräte</w:t>
       </w:r>
+      <w:bookmarkEnd w:id="43"/>
       <w:bookmarkEnd w:id="44"/>
-      <w:bookmarkEnd w:id="45"/>
     </w:p>
     <w:p>
       <w:pPr>
@@ -7858,9 +7923,87 @@
         </w:numPr>
         <w:spacing w:before="240" w:after="240"/>
       </w:pPr>
+      <w:commentRangeStart w:id="45"/>
+      <w:r>
+        <w:t xml:space="preserve">Die </w:t>
+      </w:r>
+      <w:commentRangeEnd w:id="45"/>
+      <w:r>
+        <w:rPr>
+          <w:rStyle w:val="Kommentarzeichen"/>
+        </w:rPr>
+        <w:commentReference w:id="45"/>
+      </w:r>
+      <w:r>
+        <w:t xml:space="preserve">Entwicklung der VR-Brillen entstand 1920 mit ersten Vorläufern in Form von Polarisationsbrillen. Das erste HMD, das sogenannte „Sword </w:t>
+      </w:r>
+      <w:proofErr w:type="spellStart"/>
+      <w:r>
+        <w:t>of</w:t>
+      </w:r>
+      <w:proofErr w:type="spellEnd"/>
+      <w:r>
+        <w:t xml:space="preserve"> Damocles“, wurde 1968 entwickelt und war so schwer, dass es an der Decke befestigt werden musste. Erst 1990 entstanden die ersten industriell genutzten Brillen, die Informationen in das Sichtfeld einblenden konnten. Allerdings waren diese immer noch teuer, schwer und technisch limitiert, sodass sie noch nicht für einen Massenmarkt zur Verfügung standen </w:t>
+      </w:r>
+      <w:r>
+        <w:fldChar w:fldCharType="begin"/>
+      </w:r>
+      <w:r>
+        <w:instrText xml:space="preserve"> ADDIN ZOTERO_ITEM CSL_CITATION {"citationID":"KUipq4vf","properties":{"formattedCitation":"(Barff, o.\\uc0\\u160{}J.; Manager, 2021)","plainCitation":"(Barff, o. J.; Manager, 2021)","noteIndex":0},"citationItems":[{"id":"oh4GiPE6/WoKc3uUC","uris":["http://zotero.org/users/12878283/items/3MKUA6UV"],"itemData":{"id":588,"type":"webpage","title":"Als sich die Virtualität mit der Realität vermischte","URL":"https://www.barff.de/die-geschichte-der-augmented-reality","author":[{"family":"Barff","given":""}],"accessed":{"date-parts":[["2025",4,19]]}}},{"id":"oh4GiPE6/ZtbsFz6a","uris":["http://zotero.org/users/12878283/items/IWZ9E5CW"],"itemData":{"id":590,"type":"post-weblog","abstract":"Wir gehen zurück zu den Anfängen der Virtual Reality und zeichnen die Geschichte einer bahnbrechenden Technologie nach.","container-title":"Augmented Virtual Reality","language":"de","title":"AR/VR Blog - Blick in die Geschichte","URL":"https://www.ar-vr-manager.de/ar-vr-geschichte/","author":[{"family":"Manager","given":"AR/VR"}],"accessed":{"date-parts":[["2025",4,19]]},"issued":{"date-parts":[["2021",9,28]]}}}],"schema":"https://github.com/citation-style-language/schema/raw/master/csl-citation.json"} </w:instrText>
+      </w:r>
+      <w:r>
+        <w:fldChar w:fldCharType="separate"/>
+      </w:r>
+      <w:r>
+        <w:t>(Barff, o. J.; Manager, 2021)</w:t>
+      </w:r>
+      <w:r>
+        <w:fldChar w:fldCharType="end"/>
+      </w:r>
+      <w:r>
+        <w:t>. Erst 2012 wurden mit der Oculus Rift VR-Brillen für den Massenmarkt relevant. 2013 zog Google mit der Google Glass nach, scheiterten jedoch an der fehlenden gesellschaftlichen Akzeptanz</w:t>
+      </w:r>
+      <w:r>
+        <w:t xml:space="preserve">. Zudem boten </w:t>
+      </w:r>
+      <w:proofErr w:type="spellStart"/>
+      <w:r>
+        <w:t>Cardboards</w:t>
+      </w:r>
+      <w:proofErr w:type="spellEnd"/>
+      <w:r>
+        <w:t xml:space="preserve"> preiswerte Alternativen </w:t>
+      </w:r>
+      <w:r>
+        <w:fldChar w:fldCharType="begin"/>
+      </w:r>
+      <w:r>
+        <w:instrText xml:space="preserve"> ADDIN ZOTERO_ITEM CSL_CITATION {"citationID":"6CaxURCO","properties":{"formattedCitation":"(Zobel et al., 2018)","plainCitation":"(Zobel et al., 2018)","noteIndex":0},"citationItems":[{"id":"oh4GiPE6/lEQkkwpi","uris":["http://zotero.org/users/12878283/items/8LG8INXQ"],"itemData":{"id":418,"type":"chapter","abstract":"Seit Jahrzehnten beschäftigen sich Menschen mit tragbarer Hardware zur Darstellung von digitalen Inhalten bis hin zu virtuellen Welten, jedoch erst neueste Entwicklungen machen diese Technologien im praktischen Einsatz nutzbar. Der Einstieg von finanzstarken Global Playern in diesen Trend ist nur einer der Gründe, sich mit den Möglichkeiten mobiler Informationssysteme auch in Branchen jenseits der Spieleindustrie auseinanderzusetzen. Mit technologisch durch den privaten Konsumentenmarkt getriebenen Entwicklungen der Firmen Oculus VR und HTC existieren bereits erschwingliche Lösungen für Virtual Reality (VR). Diese großen VR-Hersteller sowie weitere Entwicklungen, beispielsweise im Open-Source-Bereich, werden in diesem Beitrag durch einen aktuellen Stand der Technik präsentiert und verglichen. Darauf folgend werden insbesondere Potenziale für die digitale Aus- und Weiterbildung in verschiedenen Bildungskontexten beleuchtet.","container-title":"Handbuch Mobile Learning","event-place":"Wiesbaden","ISBN":"978-3-658-19123-8","language":"de","note":"DOI: 10.1007/978-3-658-19123-8_7","page":"123-140","publisher":"Springer Fachmedien","publisher-place":"Wiesbaden","source":"Springer Link","title":"Augmented und Virtual Reality: Stand der Technik, Nutzenpotenziale und Einsatzgebiete","title-short":"Augmented und Virtual Reality","URL":"https://doi.org/10.1007/978-3-658-19123-8_7","author":[{"family":"Zobel","given":"Benedikt"},{"family":"Werning","given":"Sebastian"},{"family":"Metzger","given":"Dirk"},{"family":"Thomas","given":"Oliver"}],"editor":[{"family":"Witt","given":"Claudia","non-dropping-particle":"de"},{"family":"Gloerfeld","given":"Christina"}],"accessed":{"date-parts":[["2025",3,25]]},"issued":{"date-parts":[["2018"]]}}}],"schema":"https://github.com/citation-style-language/schema/raw/master/csl-citation.json"} </w:instrText>
+      </w:r>
+      <w:r>
+        <w:fldChar w:fldCharType="separate"/>
+      </w:r>
+      <w:r>
+        <w:t>(Zobel et al., 2018)</w:t>
+      </w:r>
+      <w:r>
+        <w:fldChar w:fldCharType="end"/>
+      </w:r>
+      <w:r>
+        <w:t xml:space="preserve">. </w:t>
+      </w:r>
+    </w:p>
+    <w:p>
+      <w:pPr>
+        <w:spacing w:before="240" w:after="240"/>
+      </w:pPr>
+      <w:r>
+        <w:t xml:space="preserve">Im Laufe der letzten Jahre haben sich verschiedene HMDs auf dem Markt etabliert. Diese Geräte variieren hinsichtlich ihrer Technologien, Funktionsweisen und Anwendungsmöglichkeiten. Hier ein Überblick über einige der aktuellen Modelle, die sich in den verschiedenen Bereichen wie Bildung, Gaming, Industrie und Mixed Reality etabliert </w:t>
+      </w:r>
       <w:commentRangeStart w:id="46"/>
-      <w:r>
-        <w:t xml:space="preserve">Die </w:t>
+      <w:commentRangeStart w:id="47"/>
+      <w:r>
+        <w:t>haben</w:t>
       </w:r>
       <w:commentRangeEnd w:id="46"/>
       <w:r>
@@ -7869,90 +8012,12 @@
         </w:rPr>
         <w:commentReference w:id="46"/>
       </w:r>
-      <w:r>
-        <w:t xml:space="preserve">Entwicklung der VR-Brillen entstand 1920 mit ersten Vorläufern in Form von Polarisationsbrillen. Das erste HMD, das sogenannte „Sword </w:t>
-      </w:r>
-      <w:proofErr w:type="spellStart"/>
-      <w:r>
-        <w:t>of</w:t>
-      </w:r>
-      <w:proofErr w:type="spellEnd"/>
-      <w:r>
-        <w:t xml:space="preserve"> Damocles“, wurde 1968 entwickelt und war so schwer, dass es an der Decke befestigt werden musste. Erst 1990 entstanden die ersten industriell genutzten Brillen, die Informationen in das Sichtfeld einblenden konnten. Allerdings waren diese immer noch teuer, schwer und technisch limitiert, sodass sie noch nicht für einen Massenmarkt zur Verfügung standen </w:t>
-      </w:r>
-      <w:r>
-        <w:fldChar w:fldCharType="begin"/>
-      </w:r>
-      <w:r>
-        <w:instrText xml:space="preserve"> ADDIN ZOTERO_ITEM CSL_CITATION {"citationID":"KUipq4vf","properties":{"formattedCitation":"(Barff, o.\\uc0\\u160{}J.; Manager, 2021)","plainCitation":"(Barff, o. J.; Manager, 2021)","noteIndex":0},"citationItems":[{"id":"oh4GiPE6/WoKc3uUC","uris":["http://zotero.org/users/12878283/items/3MKUA6UV"],"itemData":{"id":588,"type":"webpage","title":"Als sich die Virtualität mit der Realität vermischte","URL":"https://www.barff.de/die-geschichte-der-augmented-reality","author":[{"family":"Barff","given":""}],"accessed":{"date-parts":[["2025",4,19]]}}},{"id":"oh4GiPE6/ZtbsFz6a","uris":["http://zotero.org/users/12878283/items/IWZ9E5CW"],"itemData":{"id":590,"type":"post-weblog","abstract":"Wir gehen zurück zu den Anfängen der Virtual Reality und zeichnen die Geschichte einer bahnbrechenden Technologie nach.","container-title":"Augmented Virtual Reality","language":"de","title":"AR/VR Blog - Blick in die Geschichte","URL":"https://www.ar-vr-manager.de/ar-vr-geschichte/","author":[{"family":"Manager","given":"AR/VR"}],"accessed":{"date-parts":[["2025",4,19]]},"issued":{"date-parts":[["2021",9,28]]}}}],"schema":"https://github.com/citation-style-language/schema/raw/master/csl-citation.json"} </w:instrText>
-      </w:r>
-      <w:r>
-        <w:fldChar w:fldCharType="separate"/>
-      </w:r>
-      <w:r>
-        <w:t>(Barff, o. J.; Manager, 2021)</w:t>
-      </w:r>
-      <w:r>
-        <w:fldChar w:fldCharType="end"/>
-      </w:r>
-      <w:r>
-        <w:t>. Erst 2012 wurden mit der Oculus Rift VR-Brillen für den Massenmarkt relevant. 2013 zog Google mit der Google Glass nach, scheiterten jedoch an der fehlenden gesellschaftlichen Akzeptanz</w:t>
-      </w:r>
-      <w:r>
-        <w:t xml:space="preserve">. Zudem boten </w:t>
-      </w:r>
-      <w:proofErr w:type="spellStart"/>
-      <w:r>
-        <w:t>Cardboards</w:t>
-      </w:r>
-      <w:proofErr w:type="spellEnd"/>
-      <w:r>
-        <w:t xml:space="preserve"> preiswerte Alternativen </w:t>
-      </w:r>
-      <w:r>
-        <w:fldChar w:fldCharType="begin"/>
-      </w:r>
-      <w:r>
-        <w:instrText xml:space="preserve"> ADDIN ZOTERO_ITEM CSL_CITATION {"citationID":"6CaxURCO","properties":{"formattedCitation":"(Zobel et al., 2018)","plainCitation":"(Zobel et al., 2018)","noteIndex":0},"citationItems":[{"id":"oh4GiPE6/lEQkkwpi","uris":["http://zotero.org/users/12878283/items/8LG8INXQ"],"itemData":{"id":418,"type":"chapter","abstract":"Seit Jahrzehnten beschäftigen sich Menschen mit tragbarer Hardware zur Darstellung von digitalen Inhalten bis hin zu virtuellen Welten, jedoch erst neueste Entwicklungen machen diese Technologien im praktischen Einsatz nutzbar. Der Einstieg von finanzstarken Global Playern in diesen Trend ist nur einer der Gründe, sich mit den Möglichkeiten mobiler Informationssysteme auch in Branchen jenseits der Spieleindustrie auseinanderzusetzen. Mit technologisch durch den privaten Konsumentenmarkt getriebenen Entwicklungen der Firmen Oculus VR und HTC existieren bereits erschwingliche Lösungen für Virtual Reality (VR). Diese großen VR-Hersteller sowie weitere Entwicklungen, beispielsweise im Open-Source-Bereich, werden in diesem Beitrag durch einen aktuellen Stand der Technik präsentiert und verglichen. Darauf folgend werden insbesondere Potenziale für die digitale Aus- und Weiterbildung in verschiedenen Bildungskontexten beleuchtet.","container-title":"Handbuch Mobile Learning","event-place":"Wiesbaden","ISBN":"978-3-658-19123-8","language":"de","note":"DOI: 10.1007/978-3-658-19123-8_7","page":"123-140","publisher":"Springer Fachmedien","publisher-place":"Wiesbaden","source":"Springer Link","title":"Augmented und Virtual Reality: Stand der Technik, Nutzenpotenziale und Einsatzgebiete","title-short":"Augmented und Virtual Reality","URL":"https://doi.org/10.1007/978-3-658-19123-8_7","author":[{"family":"Zobel","given":"Benedikt"},{"family":"Werning","given":"Sebastian"},{"family":"Metzger","given":"Dirk"},{"family":"Thomas","given":"Oliver"}],"editor":[{"family":"Witt","given":"Claudia","non-dropping-particle":"de"},{"family":"Gloerfeld","given":"Christina"}],"accessed":{"date-parts":[["2025",3,25]]},"issued":{"date-parts":[["2018"]]}}}],"schema":"https://github.com/citation-style-language/schema/raw/master/csl-citation.json"} </w:instrText>
-      </w:r>
-      <w:r>
-        <w:fldChar w:fldCharType="separate"/>
-      </w:r>
-      <w:r>
-        <w:t>(Zobel et al., 2018)</w:t>
-      </w:r>
-      <w:r>
-        <w:fldChar w:fldCharType="end"/>
-      </w:r>
-      <w:r>
-        <w:t xml:space="preserve">. </w:t>
-      </w:r>
-    </w:p>
-    <w:p>
-      <w:pPr>
-        <w:spacing w:before="240" w:after="240"/>
-      </w:pPr>
-      <w:r>
-        <w:t xml:space="preserve">Im Laufe der letzten Jahre haben sich verschiedene HMDs auf dem Markt etabliert. Diese Geräte variieren hinsichtlich ihrer Technologien, Funktionsweisen und Anwendungsmöglichkeiten. Hier ein Überblick über einige der aktuellen Modelle, die sich in den verschiedenen Bereichen wie Bildung, Gaming, Industrie und Mixed Reality etabliert </w:t>
-      </w:r>
-      <w:commentRangeStart w:id="47"/>
-      <w:commentRangeStart w:id="48"/>
-      <w:r>
-        <w:t>haben</w:t>
-      </w:r>
       <w:commentRangeEnd w:id="47"/>
       <w:r>
         <w:rPr>
           <w:rStyle w:val="Kommentarzeichen"/>
         </w:rPr>
         <w:commentReference w:id="47"/>
-      </w:r>
-      <w:commentRangeEnd w:id="48"/>
-      <w:r>
-        <w:rPr>
-          <w:rStyle w:val="Kommentarzeichen"/>
-        </w:rPr>
-        <w:commentReference w:id="48"/>
       </w:r>
       <w:r>
         <w:t>:</w:t>
@@ -8703,13 +8768,13 @@
           <w:numId w:val="1"/>
         </w:numPr>
       </w:pPr>
-      <w:bookmarkStart w:id="49" w:name="_Toc207020137"/>
-      <w:bookmarkStart w:id="50" w:name="_Toc207280796"/>
+      <w:bookmarkStart w:id="48" w:name="_Toc207020137"/>
+      <w:bookmarkStart w:id="49" w:name="_Toc207280796"/>
       <w:r>
         <w:t>Virtuelle Tierbeobachtung</w:t>
       </w:r>
+      <w:bookmarkEnd w:id="48"/>
       <w:bookmarkEnd w:id="49"/>
-      <w:bookmarkEnd w:id="50"/>
     </w:p>
     <w:p>
       <w:pPr>
@@ -8719,11 +8784,11 @@
           <w:numId w:val="1"/>
         </w:numPr>
       </w:pPr>
-      <w:bookmarkStart w:id="51" w:name="_Toc207280797"/>
+      <w:bookmarkStart w:id="50" w:name="_Toc207280797"/>
       <w:r>
         <w:t>Tierbeobachtung über Zoos und digitale Bildungsangebote</w:t>
       </w:r>
-      <w:bookmarkEnd w:id="51"/>
+      <w:bookmarkEnd w:id="50"/>
     </w:p>
     <w:p>
       <w:pPr>
@@ -8907,8 +8972,8 @@
                                 <w:szCs w:val="16"/>
                               </w:rPr>
                             </w:pPr>
-                            <w:bookmarkStart w:id="52" w:name="_Ref205559943"/>
-                            <w:bookmarkStart w:id="53" w:name="_Toc207108293"/>
+                            <w:bookmarkStart w:id="51" w:name="_Ref205559943"/>
+                            <w:bookmarkStart w:id="52" w:name="_Toc207108293"/>
                             <w:r>
                               <w:rPr>
                                 <w:sz w:val="16"/>
@@ -8928,26 +8993,10 @@
                                 <w:sz w:val="16"/>
                                 <w:szCs w:val="16"/>
                               </w:rPr>
-                              <w:t xml:space="preserve"> - Fehlerhafte Interaktion (WWF, </w:t>
+                              <w:t xml:space="preserve"> - Fehlerhafte Interaktion (WWF, 2024;  eigene Aufnahme)</w:t>
                             </w:r>
-                            <w:proofErr w:type="gramStart"/>
-                            <w:r>
-                              <w:rPr>
-                                <w:sz w:val="16"/>
-                                <w:szCs w:val="16"/>
-                              </w:rPr>
-                              <w:t>2024;  eigene</w:t>
-                            </w:r>
-                            <w:proofErr w:type="gramEnd"/>
-                            <w:r>
-                              <w:rPr>
-                                <w:sz w:val="16"/>
-                                <w:szCs w:val="16"/>
-                              </w:rPr>
-                              <w:t xml:space="preserve"> Aufnahme)</w:t>
-                            </w:r>
+                            <w:bookmarkEnd w:id="51"/>
                             <w:bookmarkEnd w:id="52"/>
-                            <w:bookmarkEnd w:id="53"/>
                           </w:p>
                         </w:txbxContent>
                       </wps:txbx>
@@ -8981,8 +9030,8 @@
                           <w:szCs w:val="16"/>
                         </w:rPr>
                       </w:pPr>
-                      <w:bookmarkStart w:id="54" w:name="_Ref205559943"/>
-                      <w:bookmarkStart w:id="55" w:name="_Toc207108293"/>
+                      <w:bookmarkStart w:id="53" w:name="_Ref205559943"/>
+                      <w:bookmarkStart w:id="54" w:name="_Toc207108293"/>
                       <w:r>
                         <w:rPr>
                           <w:sz w:val="16"/>
@@ -9002,26 +9051,10 @@
                           <w:sz w:val="16"/>
                           <w:szCs w:val="16"/>
                         </w:rPr>
-                        <w:t xml:space="preserve"> - Fehlerhafte Interaktion (WWF, </w:t>
+                        <w:t xml:space="preserve"> - Fehlerhafte Interaktion (WWF, 2024;  eigene Aufnahme)</w:t>
                       </w:r>
-                      <w:proofErr w:type="gramStart"/>
-                      <w:r>
-                        <w:rPr>
-                          <w:sz w:val="16"/>
-                          <w:szCs w:val="16"/>
-                        </w:rPr>
-                        <w:t>2024;  eigene</w:t>
-                      </w:r>
-                      <w:proofErr w:type="gramEnd"/>
-                      <w:r>
-                        <w:rPr>
-                          <w:sz w:val="16"/>
-                          <w:szCs w:val="16"/>
-                        </w:rPr>
-                        <w:t xml:space="preserve"> Aufnahme)</w:t>
-                      </w:r>
+                      <w:bookmarkEnd w:id="53"/>
                       <w:bookmarkEnd w:id="54"/>
-                      <w:bookmarkEnd w:id="55"/>
                     </w:p>
                   </w:txbxContent>
                 </v:textbox>
@@ -9059,7 +9092,7 @@
                     <pic:cNvPicPr/>
                   </pic:nvPicPr>
                   <pic:blipFill rotWithShape="1">
-                    <a:blip r:embed="rId20" cstate="print">
+                    <a:blip r:embed="rId22" cstate="print">
                       <a:extLst>
                         <a:ext uri="{28A0092B-C50C-407E-A947-70E740481C1C}">
                           <a14:useLocalDpi xmlns:a14="http://schemas.microsoft.com/office/drawing/2010/main" val="0"/>
@@ -9193,21 +9226,12 @@
                               </w:rPr>
                               <w:t xml:space="preserve"> - Augmentierter Wolf (WWF, </w:t>
                             </w:r>
-                            <w:proofErr w:type="gramStart"/>
                             <w:r>
                               <w:rPr>
                                 <w:sz w:val="16"/>
                                 <w:szCs w:val="16"/>
                               </w:rPr>
-                              <w:t>2024;  eigene</w:t>
-                            </w:r>
-                            <w:proofErr w:type="gramEnd"/>
-                            <w:r>
-                              <w:rPr>
-                                <w:sz w:val="16"/>
-                                <w:szCs w:val="16"/>
-                              </w:rPr>
-                              <w:t xml:space="preserve"> Aufnahme)</w:t>
+                              <w:t>2024;  eigene Aufnahme)</w:t>
                             </w:r>
                           </w:p>
                         </w:txbxContent>
@@ -9289,21 +9313,12 @@
                         </w:rPr>
                         <w:t xml:space="preserve"> - Augmentierter Wolf (WWF, </w:t>
                       </w:r>
-                      <w:proofErr w:type="gramStart"/>
                       <w:r>
                         <w:rPr>
                           <w:sz w:val="16"/>
                           <w:szCs w:val="16"/>
                         </w:rPr>
-                        <w:t>2024;  eigene</w:t>
-                      </w:r>
-                      <w:proofErr w:type="gramEnd"/>
-                      <w:r>
-                        <w:rPr>
-                          <w:sz w:val="16"/>
-                          <w:szCs w:val="16"/>
-                        </w:rPr>
-                        <w:t xml:space="preserve"> Aufnahme)</w:t>
+                        <w:t>2024;  eigene Aufnahme)</w:t>
                       </w:r>
                     </w:p>
                   </w:txbxContent>
@@ -9342,7 +9357,7 @@
                     <pic:cNvPicPr/>
                   </pic:nvPicPr>
                   <pic:blipFill rotWithShape="1">
-                    <a:blip r:embed="rId21" cstate="print">
+                    <a:blip r:embed="rId23" cstate="print">
                       <a:extLst>
                         <a:ext uri="{28A0092B-C50C-407E-A947-70E740481C1C}">
                           <a14:useLocalDpi xmlns:a14="http://schemas.microsoft.com/office/drawing/2010/main" val="0"/>
@@ -9582,12 +9597,12 @@
           <w:numId w:val="1"/>
         </w:numPr>
       </w:pPr>
-      <w:bookmarkStart w:id="56" w:name="_Toc207280798"/>
+      <w:bookmarkStart w:id="55" w:name="_Toc207280798"/>
       <w:r>
         <w:lastRenderedPageBreak/>
         <w:t>Verfügbare XR-Spiele</w:t>
       </w:r>
-      <w:bookmarkEnd w:id="56"/>
+      <w:bookmarkEnd w:id="55"/>
     </w:p>
     <w:p>
       <w:r>
@@ -10031,24 +10046,24 @@
       <w:r>
         <w:t xml:space="preserve">nutzt 360°-Videos, um </w:t>
       </w:r>
+      <w:commentRangeStart w:id="56"/>
       <w:commentRangeStart w:id="57"/>
-      <w:commentRangeStart w:id="58"/>
       <w:r>
         <w:t>reale Tiere in ihren Lebensräumen zu zeigen</w:t>
       </w:r>
+      <w:commentRangeEnd w:id="56"/>
+      <w:r>
+        <w:rPr>
+          <w:rStyle w:val="Kommentarzeichen"/>
+        </w:rPr>
+        <w:commentReference w:id="56"/>
+      </w:r>
       <w:commentRangeEnd w:id="57"/>
       <w:r>
         <w:rPr>
           <w:rStyle w:val="Kommentarzeichen"/>
         </w:rPr>
         <w:commentReference w:id="57"/>
-      </w:r>
-      <w:commentRangeEnd w:id="58"/>
-      <w:r>
-        <w:rPr>
-          <w:rStyle w:val="Kommentarzeichen"/>
-        </w:rPr>
-        <w:commentReference w:id="58"/>
       </w:r>
       <w:r>
         <w:t>. Der Fokus liegt auf Artenschutz, Verhaltensweisen und der Vermittlung von Informationen über Ökosysteme. Die Anwendung ist sehr realitätsnah und informativ, bietet aber keine aktive Interaktion oder spielerische Elemente. Nutzer können die Umgebung nur passiv betrachten. Die fehlende Einbindung von Gamification oder Mixed-Reality-Elementen reduziert die Möglichkeiten, das Lernen langfristig motivierend zu gestalten</w:t>
@@ -10474,26 +10489,26 @@
           <w:numId w:val="1"/>
         </w:numPr>
       </w:pPr>
-      <w:bookmarkStart w:id="59" w:name="_Toc207020142"/>
-      <w:bookmarkStart w:id="60" w:name="_Toc207280799"/>
-      <w:bookmarkStart w:id="61" w:name="_Ref207281229"/>
-      <w:commentRangeStart w:id="62"/>
+      <w:bookmarkStart w:id="58" w:name="_Toc207020142"/>
+      <w:bookmarkStart w:id="59" w:name="_Toc207280799"/>
+      <w:bookmarkStart w:id="60" w:name="_Ref207281229"/>
+      <w:commentRangeStart w:id="61"/>
       <w:r>
         <w:lastRenderedPageBreak/>
         <w:t>Anforderungen</w:t>
       </w:r>
-      <w:commentRangeEnd w:id="62"/>
+      <w:commentRangeEnd w:id="61"/>
       <w:r>
         <w:rPr>
           <w:rStyle w:val="Kommentarzeichen"/>
           <w:b w:val="0"/>
           <w:kern w:val="16"/>
         </w:rPr>
-        <w:commentReference w:id="62"/>
-      </w:r>
+        <w:commentReference w:id="61"/>
+      </w:r>
+      <w:bookmarkEnd w:id="58"/>
       <w:bookmarkEnd w:id="59"/>
       <w:bookmarkEnd w:id="60"/>
-      <w:bookmarkEnd w:id="61"/>
     </w:p>
     <w:p>
       <w:r>
@@ -10563,10 +10578,10 @@
           <w:szCs w:val="18"/>
         </w:rPr>
       </w:pPr>
-      <w:bookmarkStart w:id="63" w:name="_heading=h.9q2pvid0hg6a" w:colFirst="0" w:colLast="0"/>
+      <w:bookmarkStart w:id="62" w:name="_heading=h.9q2pvid0hg6a" w:colFirst="0" w:colLast="0"/>
+      <w:bookmarkStart w:id="63" w:name="_Ref207281439"/>
       <w:bookmarkStart w:id="64" w:name="_Toc207107958"/>
-      <w:bookmarkStart w:id="65" w:name="_Ref207281439"/>
-      <w:bookmarkEnd w:id="63"/>
+      <w:bookmarkEnd w:id="62"/>
       <w:r>
         <w:rPr>
           <w:sz w:val="16"/>
@@ -10609,7 +10624,7 @@
         </w:rPr>
         <w:fldChar w:fldCharType="end"/>
       </w:r>
-      <w:bookmarkEnd w:id="65"/>
+      <w:bookmarkEnd w:id="63"/>
       <w:r>
         <w:rPr>
           <w:sz w:val="16"/>
@@ -11252,7 +11267,7 @@
                 <w:szCs w:val="16"/>
               </w:rPr>
             </w:pPr>
-            <w:commentRangeStart w:id="66"/>
+            <w:commentRangeStart w:id="65"/>
             <w:r>
               <w:rPr>
                 <w:rFonts w:eastAsia="Calibri"/>
@@ -11349,12 +11364,12 @@
               </w:rPr>
               <w:t>Sollte</w:t>
             </w:r>
-            <w:commentRangeEnd w:id="66"/>
+            <w:commentRangeEnd w:id="65"/>
             <w:r>
               <w:rPr>
                 <w:rStyle w:val="Kommentarzeichen"/>
               </w:rPr>
-              <w:commentReference w:id="66"/>
+              <w:commentReference w:id="65"/>
             </w:r>
           </w:p>
         </w:tc>
@@ -14256,16 +14271,16 @@
           <w:numId w:val="1"/>
         </w:numPr>
       </w:pPr>
-      <w:bookmarkStart w:id="67" w:name="_Toc207020143"/>
-      <w:bookmarkStart w:id="68" w:name="_Toc207280800"/>
-      <w:bookmarkStart w:id="69" w:name="_Ref207281246"/>
+      <w:bookmarkStart w:id="66" w:name="_Toc207020143"/>
+      <w:bookmarkStart w:id="67" w:name="_Toc207280800"/>
+      <w:bookmarkStart w:id="68" w:name="_Ref207281246"/>
       <w:r>
         <w:lastRenderedPageBreak/>
         <w:t>Technologieauswahl</w:t>
       </w:r>
+      <w:bookmarkEnd w:id="66"/>
       <w:bookmarkEnd w:id="67"/>
       <w:bookmarkEnd w:id="68"/>
-      <w:bookmarkEnd w:id="69"/>
     </w:p>
     <w:p>
       <w:r>
@@ -14280,13 +14295,13 @@
           <w:numId w:val="1"/>
         </w:numPr>
       </w:pPr>
-      <w:bookmarkStart w:id="70" w:name="_Toc207020144"/>
-      <w:bookmarkStart w:id="71" w:name="_Toc207280801"/>
+      <w:bookmarkStart w:id="69" w:name="_Toc207020144"/>
+      <w:bookmarkStart w:id="70" w:name="_Toc207280801"/>
       <w:r>
         <w:t>Hardware</w:t>
       </w:r>
+      <w:bookmarkEnd w:id="69"/>
       <w:bookmarkEnd w:id="70"/>
-      <w:bookmarkEnd w:id="71"/>
     </w:p>
     <w:p>
       <w:pPr>
@@ -14430,13 +14445,13 @@
           <w:numId w:val="1"/>
         </w:numPr>
       </w:pPr>
-      <w:bookmarkStart w:id="72" w:name="_Toc207020145"/>
-      <w:bookmarkStart w:id="73" w:name="_Toc207280802"/>
+      <w:bookmarkStart w:id="71" w:name="_Toc207020145"/>
+      <w:bookmarkStart w:id="72" w:name="_Toc207280802"/>
       <w:r>
         <w:t>Entwicklungsumgebung</w:t>
       </w:r>
+      <w:bookmarkEnd w:id="71"/>
       <w:bookmarkEnd w:id="72"/>
-      <w:bookmarkEnd w:id="73"/>
     </w:p>
     <w:p>
       <w:pPr>
@@ -14820,13 +14835,13 @@
           <w:numId w:val="1"/>
         </w:numPr>
       </w:pPr>
-      <w:bookmarkStart w:id="74" w:name="_Toc207020146"/>
-      <w:bookmarkStart w:id="75" w:name="_Toc207280803"/>
+      <w:bookmarkStart w:id="73" w:name="_Toc207020146"/>
+      <w:bookmarkStart w:id="74" w:name="_Toc207280803"/>
       <w:r>
         <w:t>Programmiersprache</w:t>
       </w:r>
+      <w:bookmarkEnd w:id="73"/>
       <w:bookmarkEnd w:id="74"/>
-      <w:bookmarkEnd w:id="75"/>
     </w:p>
     <w:p>
       <w:pPr>
@@ -14844,16 +14859,16 @@
       <w:r>
         <w:t>Umgebung</w:t>
       </w:r>
-      <w:commentRangeStart w:id="76"/>
+      <w:commentRangeStart w:id="75"/>
       <w:r>
         <w:t xml:space="preserve"> </w:t>
       </w:r>
-      <w:commentRangeEnd w:id="76"/>
+      <w:commentRangeEnd w:id="75"/>
       <w:r>
         <w:rPr>
           <w:rStyle w:val="Kommentarzeichen"/>
         </w:rPr>
-        <w:commentReference w:id="76"/>
+        <w:commentReference w:id="75"/>
       </w:r>
       <w:r>
         <w:t xml:space="preserve">sowie den technischen Anforderungen der Zielplattform zusammen. In diesem Projekt wurde Unity als </w:t>
@@ -15107,21 +15122,21 @@
           <w:numId w:val="1"/>
         </w:numPr>
       </w:pPr>
-      <w:bookmarkStart w:id="77" w:name="_Ref205984459"/>
-      <w:bookmarkStart w:id="78" w:name="_Ref205984467"/>
-      <w:bookmarkStart w:id="79" w:name="_Ref206056087"/>
-      <w:bookmarkStart w:id="80" w:name="_Ref206056091"/>
-      <w:bookmarkStart w:id="81" w:name="_Toc207020148"/>
-      <w:bookmarkStart w:id="82" w:name="_Toc207280804"/>
+      <w:bookmarkStart w:id="76" w:name="_Ref205984459"/>
+      <w:bookmarkStart w:id="77" w:name="_Ref205984467"/>
+      <w:bookmarkStart w:id="78" w:name="_Ref206056087"/>
+      <w:bookmarkStart w:id="79" w:name="_Ref206056091"/>
+      <w:bookmarkStart w:id="80" w:name="_Toc207020148"/>
+      <w:bookmarkStart w:id="81" w:name="_Toc207280804"/>
       <w:r>
         <w:t>Architekturmodell</w:t>
       </w:r>
+      <w:bookmarkEnd w:id="76"/>
       <w:bookmarkEnd w:id="77"/>
       <w:bookmarkEnd w:id="78"/>
       <w:bookmarkEnd w:id="79"/>
       <w:bookmarkEnd w:id="80"/>
       <w:bookmarkEnd w:id="81"/>
-      <w:bookmarkEnd w:id="82"/>
     </w:p>
     <w:p>
       <w:pPr>
@@ -15190,7 +15205,15 @@
         <w:t xml:space="preserve"> </w:t>
       </w:r>
       <w:r>
-        <w:t>noch genauer erläutert wird, erfolgt hierfür eine Aufteilung in Frontend und Backend. Im Frontend sollen all die Funktionen sein</w:t>
+        <w:t xml:space="preserve">noch genauer erläutert wird, erfolgt hierfür eine Aufteilung in Frontend und </w:t>
+      </w:r>
+      <w:proofErr w:type="gramStart"/>
+      <w:r>
+        <w:t>Backend</w:t>
+      </w:r>
+      <w:proofErr w:type="gramEnd"/>
+      <w:r>
+        <w:t>. Im Frontend sollen all die Funktionen sein</w:t>
       </w:r>
       <w:r>
         <w:t>,</w:t>
@@ -15856,7 +15879,7 @@
                     </pic:cNvPicPr>
                   </pic:nvPicPr>
                   <pic:blipFill>
-                    <a:blip r:embed="rId22">
+                    <a:blip r:embed="rId24">
                       <a:extLst>
                         <a:ext uri="{28A0092B-C50C-407E-A947-70E740481C1C}">
                           <a14:useLocalDpi xmlns:a14="http://schemas.microsoft.com/office/drawing/2010/main" val="0"/>
@@ -16434,18 +16457,18 @@
           <w:numId w:val="1"/>
         </w:numPr>
       </w:pPr>
-      <w:bookmarkStart w:id="83" w:name="_Ref205983975"/>
-      <w:bookmarkStart w:id="84" w:name="_Ref205983978"/>
-      <w:bookmarkStart w:id="85" w:name="_Toc207020149"/>
-      <w:bookmarkStart w:id="86" w:name="_Toc207280805"/>
+      <w:bookmarkStart w:id="82" w:name="_Ref205983975"/>
+      <w:bookmarkStart w:id="83" w:name="_Ref205983978"/>
+      <w:bookmarkStart w:id="84" w:name="_Toc207020149"/>
+      <w:bookmarkStart w:id="85" w:name="_Toc207280805"/>
       <w:r>
         <w:lastRenderedPageBreak/>
         <w:t>Konzept</w:t>
       </w:r>
+      <w:bookmarkEnd w:id="82"/>
       <w:bookmarkEnd w:id="83"/>
       <w:bookmarkEnd w:id="84"/>
       <w:bookmarkEnd w:id="85"/>
-      <w:bookmarkEnd w:id="86"/>
     </w:p>
     <w:p>
       <w:pPr>
@@ -16455,13 +16478,13 @@
           <w:numId w:val="1"/>
         </w:numPr>
       </w:pPr>
-      <w:bookmarkStart w:id="87" w:name="_Toc207020150"/>
-      <w:bookmarkStart w:id="88" w:name="_Toc207280806"/>
+      <w:bookmarkStart w:id="86" w:name="_Toc207020150"/>
+      <w:bookmarkStart w:id="87" w:name="_Toc207280806"/>
       <w:r>
         <w:t>Aufbau der Anwendung</w:t>
       </w:r>
+      <w:bookmarkEnd w:id="86"/>
       <w:bookmarkEnd w:id="87"/>
-      <w:bookmarkEnd w:id="88"/>
     </w:p>
     <w:p>
       <w:pPr>
@@ -16522,7 +16545,7 @@
                                 <w:szCs w:val="16"/>
                               </w:rPr>
                             </w:pPr>
-                            <w:bookmarkStart w:id="89" w:name="_Ref206055811"/>
+                            <w:bookmarkStart w:id="88" w:name="_Ref206055811"/>
                             <w:r>
                               <w:rPr>
                                 <w:sz w:val="16"/>
@@ -16551,7 +16574,7 @@
                               </w:rPr>
                               <w:t xml:space="preserve"> (eigene Zeichnung)</w:t>
                             </w:r>
-                            <w:bookmarkEnd w:id="89"/>
+                            <w:bookmarkEnd w:id="88"/>
                           </w:p>
                         </w:txbxContent>
                       </wps:txbx>
@@ -16581,7 +16604,7 @@
                           <w:szCs w:val="16"/>
                         </w:rPr>
                       </w:pPr>
-                      <w:bookmarkStart w:id="90" w:name="_Ref206055811"/>
+                      <w:bookmarkStart w:id="89" w:name="_Ref206055811"/>
                       <w:r>
                         <w:rPr>
                           <w:sz w:val="16"/>
@@ -16610,7 +16633,7 @@
                         </w:rPr>
                         <w:t xml:space="preserve"> (eigene Zeichnung)</w:t>
                       </w:r>
-                      <w:bookmarkEnd w:id="90"/>
+                      <w:bookmarkEnd w:id="89"/>
                     </w:p>
                   </w:txbxContent>
                 </v:textbox>
@@ -16648,7 +16671,7 @@
                     <pic:cNvPicPr/>
                   </pic:nvPicPr>
                   <pic:blipFill>
-                    <a:blip r:embed="rId23">
+                    <a:blip r:embed="rId25">
                       <a:extLst>
                         <a:ext uri="{28A0092B-C50C-407E-A947-70E740481C1C}">
                           <a14:useLocalDpi xmlns:a14="http://schemas.microsoft.com/office/drawing/2010/main" val="0"/>
@@ -16986,13 +17009,13 @@
           <w:numId w:val="1"/>
         </w:numPr>
       </w:pPr>
-      <w:bookmarkStart w:id="91" w:name="_Toc207020151"/>
-      <w:bookmarkStart w:id="92" w:name="_Toc207280807"/>
+      <w:bookmarkStart w:id="90" w:name="_Toc207020151"/>
+      <w:bookmarkStart w:id="91" w:name="_Toc207280807"/>
       <w:r>
         <w:t>Grundlegende Architektur</w:t>
       </w:r>
+      <w:bookmarkEnd w:id="90"/>
       <w:bookmarkEnd w:id="91"/>
-      <w:bookmarkEnd w:id="92"/>
     </w:p>
     <w:p>
       <w:pPr>
@@ -17006,7 +17029,7 @@
       <w:r>
         <w:t xml:space="preserve">Im Folgenden wird die Architektur des Prototyps konzeptionell erläutert. </w:t>
       </w:r>
-      <w:commentRangeStart w:id="93"/>
+      <w:commentRangeStart w:id="92"/>
       <w:r>
         <w:t>Ziel ist es</w:t>
       </w:r>
@@ -17033,9 +17056,9 @@
       <w:r>
         <w:t>3 animierte Tiere im realen Raum zu sehen und zu fotografieren. Darüber hinaus soll eine Interaktion zwischen dem animierten Tier und der realen Umgebung ermöglicht werden, zum Beispiel indem es bei einer zu geringen Distanz flieht und verschwindet.</w:t>
       </w:r>
-      <w:commentRangeEnd w:id="93"/>
-      <w:r>
-        <w:commentReference w:id="93"/>
+      <w:commentRangeEnd w:id="92"/>
+      <w:r>
+        <w:commentReference w:id="92"/>
       </w:r>
       <w:r>
         <w:t xml:space="preserve"> Bei der Entwicklung sollen mit der Architektur die Faktoren Skalierbarkeit und Multiplayermodus schon berücksichtigt werden, auch wenn diese nicht direkt implementiert werden. Der Faktor Skalierbarkeit soll über lose gekoppelte Schichten erreicht werden, sodass einfach Erweiterungen an Programm und Programmcode vorgenommen werden können. Zudem können mit diesem Faktor einzelne Schichten auf unterschiedlichen Systemen laufen und so kann bei Bedarf Rechenleistung hinzugezogen werden. Damit eine Einarbeitung schnell erfolgen kann und Erweiterungen einfach implementiert werden können, wird ein strukturierter und leicht verständlicher Aufbau vorausgesetzt. Um einen Multiplayermodus zu ermöglichen, wird eine zentrale Datenbasis (Server), eine Synchronisation zwischen darauf zugreifenden Parteien (Clients) und eine konfliktfreie Zustandsverwaltung benötigt. Aus diesen Gründen soll der Prototyp in drei Schichten unterteilt werden. Wie bereits angemerkt sollen die beiden Schichten Frontend und Backend unter Verwendung geeigneter Architekturmuster entwickelt werden. </w:t>
@@ -17244,13 +17267,13 @@
           <w:numId w:val="1"/>
         </w:numPr>
       </w:pPr>
-      <w:bookmarkStart w:id="94" w:name="_Toc207020152"/>
-      <w:bookmarkStart w:id="95" w:name="_Toc207280808"/>
+      <w:bookmarkStart w:id="93" w:name="_Toc207020152"/>
+      <w:bookmarkStart w:id="94" w:name="_Toc207280808"/>
       <w:r>
         <w:t>Datenbank</w:t>
       </w:r>
+      <w:bookmarkEnd w:id="93"/>
       <w:bookmarkEnd w:id="94"/>
-      <w:bookmarkEnd w:id="95"/>
     </w:p>
     <w:p>
       <w:pPr>
@@ -17402,13 +17425,13 @@
           <w:numId w:val="1"/>
         </w:numPr>
       </w:pPr>
-      <w:bookmarkStart w:id="96" w:name="_Toc207020153"/>
-      <w:bookmarkStart w:id="97" w:name="_Toc207280809"/>
+      <w:bookmarkStart w:id="95" w:name="_Toc207020153"/>
+      <w:bookmarkStart w:id="96" w:name="_Toc207280809"/>
       <w:r>
         <w:t>Backend</w:t>
       </w:r>
+      <w:bookmarkEnd w:id="95"/>
       <w:bookmarkEnd w:id="96"/>
-      <w:bookmarkEnd w:id="97"/>
     </w:p>
     <w:p>
       <w:pPr>
@@ -17419,10 +17442,10 @@
         </w:numPr>
         <w:spacing w:before="240" w:after="240"/>
       </w:pPr>
-      <w:bookmarkStart w:id="98" w:name="_Ref205560347"/>
-      <w:bookmarkStart w:id="99" w:name="_Ref205560356"/>
-      <w:bookmarkStart w:id="100" w:name="_Ref205560364"/>
-      <w:bookmarkStart w:id="101" w:name="_Ref205560370"/>
+      <w:bookmarkStart w:id="97" w:name="_Ref205560347"/>
+      <w:bookmarkStart w:id="98" w:name="_Ref205560356"/>
+      <w:bookmarkStart w:id="99" w:name="_Ref205560364"/>
+      <w:bookmarkStart w:id="100" w:name="_Ref205560370"/>
       <w:r>
         <w:t>Das Backend wird mit der MVC-Struktur implementiert</w:t>
       </w:r>
@@ -17616,17 +17639,17 @@
           <w:numId w:val="1"/>
         </w:numPr>
       </w:pPr>
-      <w:bookmarkStart w:id="102" w:name="_Toc207020154"/>
-      <w:bookmarkStart w:id="103" w:name="_Toc207280810"/>
+      <w:bookmarkStart w:id="101" w:name="_Toc207020154"/>
+      <w:bookmarkStart w:id="102" w:name="_Toc207280810"/>
       <w:r>
         <w:t>Frontend</w:t>
       </w:r>
+      <w:bookmarkEnd w:id="97"/>
       <w:bookmarkEnd w:id="98"/>
       <w:bookmarkEnd w:id="99"/>
       <w:bookmarkEnd w:id="100"/>
       <w:bookmarkEnd w:id="101"/>
       <w:bookmarkEnd w:id="102"/>
-      <w:bookmarkEnd w:id="103"/>
     </w:p>
     <w:p>
       <w:pPr>
@@ -17932,7 +17955,7 @@
                     <pic:cNvPicPr/>
                   </pic:nvPicPr>
                   <pic:blipFill>
-                    <a:blip r:embed="rId24" cstate="print">
+                    <a:blip r:embed="rId26" cstate="print">
                       <a:extLst>
                         <a:ext uri="{28A0092B-C50C-407E-A947-70E740481C1C}">
                           <a14:useLocalDpi xmlns:a14="http://schemas.microsoft.com/office/drawing/2010/main" val="0"/>
@@ -18015,7 +18038,7 @@
                                 <w:lang w:eastAsia="en-US"/>
                               </w:rPr>
                             </w:pPr>
-                            <w:bookmarkStart w:id="104" w:name="_Ref204936769"/>
+                            <w:bookmarkStart w:id="103" w:name="_Ref204936769"/>
                             <w:r>
                               <w:rPr>
                                 <w:sz w:val="16"/>
@@ -18037,7 +18060,7 @@
                               </w:rPr>
                               <w:t xml:space="preserve"> - MVVM-3D (eigene Darstellung)</w:t>
                             </w:r>
-                            <w:bookmarkEnd w:id="104"/>
+                            <w:bookmarkEnd w:id="103"/>
                           </w:p>
                         </w:txbxContent>
                       </wps:txbx>
@@ -18068,7 +18091,7 @@
                           <w:lang w:eastAsia="en-US"/>
                         </w:rPr>
                       </w:pPr>
-                      <w:bookmarkStart w:id="105" w:name="_Ref204936769"/>
+                      <w:bookmarkStart w:id="104" w:name="_Ref204936769"/>
                       <w:r>
                         <w:rPr>
                           <w:sz w:val="16"/>
@@ -18090,7 +18113,7 @@
                         </w:rPr>
                         <w:t xml:space="preserve"> - MVVM-3D (eigene Darstellung)</w:t>
                       </w:r>
-                      <w:bookmarkEnd w:id="105"/>
+                      <w:bookmarkEnd w:id="104"/>
                     </w:p>
                   </w:txbxContent>
                 </v:textbox>
@@ -18399,7 +18422,7 @@
                                 <w:lang w:eastAsia="en-US"/>
                               </w:rPr>
                             </w:pPr>
-                            <w:bookmarkStart w:id="106" w:name="_Ref204943933"/>
+                            <w:bookmarkStart w:id="105" w:name="_Ref204943933"/>
                             <w:r>
                               <w:rPr>
                                 <w:sz w:val="16"/>
@@ -18421,7 +18444,7 @@
                               </w:rPr>
                               <w:t xml:space="preserve"> - Ablauf Kollaboration (eigene Darstellung)</w:t>
                             </w:r>
-                            <w:bookmarkEnd w:id="106"/>
+                            <w:bookmarkEnd w:id="105"/>
                           </w:p>
                         </w:txbxContent>
                       </wps:txbx>
@@ -18452,7 +18475,7 @@
                           <w:lang w:eastAsia="en-US"/>
                         </w:rPr>
                       </w:pPr>
-                      <w:bookmarkStart w:id="107" w:name="_Ref204943933"/>
+                      <w:bookmarkStart w:id="106" w:name="_Ref204943933"/>
                       <w:r>
                         <w:rPr>
                           <w:sz w:val="16"/>
@@ -18474,7 +18497,7 @@
                         </w:rPr>
                         <w:t xml:space="preserve"> - Ablauf Kollaboration (eigene Darstellung)</w:t>
                       </w:r>
-                      <w:bookmarkEnd w:id="107"/>
+                      <w:bookmarkEnd w:id="106"/>
                     </w:p>
                   </w:txbxContent>
                 </v:textbox>
@@ -18512,7 +18535,7 @@
                     <pic:cNvPicPr/>
                   </pic:nvPicPr>
                   <pic:blipFill>
-                    <a:blip r:embed="rId25" cstate="print">
+                    <a:blip r:embed="rId27" cstate="print">
                       <a:extLst>
                         <a:ext uri="{28A0092B-C50C-407E-A947-70E740481C1C}">
                           <a14:useLocalDpi xmlns:a14="http://schemas.microsoft.com/office/drawing/2010/main" val="0"/>
@@ -18561,13 +18584,13 @@
           <w:numId w:val="1"/>
         </w:numPr>
       </w:pPr>
-      <w:bookmarkStart w:id="108" w:name="_Toc207020155"/>
-      <w:bookmarkStart w:id="109" w:name="_Toc207280811"/>
+      <w:bookmarkStart w:id="107" w:name="_Toc207020155"/>
+      <w:bookmarkStart w:id="108" w:name="_Toc207280811"/>
       <w:r>
         <w:t>Interaktion</w:t>
       </w:r>
+      <w:bookmarkEnd w:id="107"/>
       <w:bookmarkEnd w:id="108"/>
-      <w:bookmarkEnd w:id="109"/>
     </w:p>
     <w:p>
       <w:pPr>
@@ -18577,16 +18600,16 @@
           <w:numId w:val="1"/>
         </w:numPr>
       </w:pPr>
-      <w:bookmarkStart w:id="110" w:name="_Toc207020156"/>
-      <w:bookmarkStart w:id="111" w:name="_Toc207280812"/>
-      <w:bookmarkStart w:id="112" w:name="_Ref207281311"/>
+      <w:bookmarkStart w:id="109" w:name="_Toc207020156"/>
+      <w:bookmarkStart w:id="110" w:name="_Toc207280812"/>
+      <w:bookmarkStart w:id="111" w:name="_Ref207281311"/>
       <w:r>
         <w:lastRenderedPageBreak/>
         <w:t>Prototypenentwicklung</w:t>
       </w:r>
+      <w:bookmarkEnd w:id="109"/>
       <w:bookmarkEnd w:id="110"/>
       <w:bookmarkEnd w:id="111"/>
-      <w:bookmarkEnd w:id="112"/>
     </w:p>
     <w:p>
       <w:pPr>
@@ -18609,13 +18632,13 @@
           <w:numId w:val="1"/>
         </w:numPr>
       </w:pPr>
-      <w:bookmarkStart w:id="113" w:name="_Toc207020157"/>
-      <w:bookmarkStart w:id="114" w:name="_Toc207280813"/>
+      <w:bookmarkStart w:id="112" w:name="_Toc207020157"/>
+      <w:bookmarkStart w:id="113" w:name="_Toc207280813"/>
       <w:r>
         <w:t>Datenbank</w:t>
       </w:r>
+      <w:bookmarkEnd w:id="112"/>
       <w:bookmarkEnd w:id="113"/>
-      <w:bookmarkEnd w:id="114"/>
     </w:p>
     <w:p>
       <w:pPr>
@@ -18703,7 +18726,7 @@
                     <pic:cNvPicPr/>
                   </pic:nvPicPr>
                   <pic:blipFill>
-                    <a:blip r:embed="rId26">
+                    <a:blip r:embed="rId28">
                       <a:extLst>
                         <a:ext uri="{28A0092B-C50C-407E-A947-70E740481C1C}">
                           <a14:useLocalDpi xmlns:a14="http://schemas.microsoft.com/office/drawing/2010/main" val="0"/>
@@ -18738,8 +18761,8 @@
           <w:szCs w:val="16"/>
         </w:rPr>
       </w:pPr>
-      <w:bookmarkStart w:id="115" w:name="_Ref206059190"/>
-      <w:bookmarkStart w:id="116" w:name="_Toc207108299"/>
+      <w:bookmarkStart w:id="114" w:name="_Ref206059190"/>
+      <w:bookmarkStart w:id="115" w:name="_Toc207108299"/>
       <w:r>
         <w:rPr>
           <w:sz w:val="16"/>
@@ -18747,7 +18770,7 @@
         </w:rPr>
         <w:t xml:space="preserve">Abbildung </w:t>
       </w:r>
-      <w:bookmarkEnd w:id="115"/>
+      <w:bookmarkEnd w:id="114"/>
       <w:r>
         <w:rPr>
           <w:sz w:val="16"/>
@@ -18769,7 +18792,7 @@
         </w:rPr>
         <w:t xml:space="preserve"> (eigene Darstellung)</w:t>
       </w:r>
-      <w:bookmarkEnd w:id="116"/>
+      <w:bookmarkEnd w:id="115"/>
     </w:p>
     <w:p>
       <w:pPr>
@@ -18952,13 +18975,13 @@
           <w:numId w:val="1"/>
         </w:numPr>
       </w:pPr>
-      <w:bookmarkStart w:id="117" w:name="_Toc207020158"/>
-      <w:bookmarkStart w:id="118" w:name="_Toc207280814"/>
+      <w:bookmarkStart w:id="116" w:name="_Toc207020158"/>
+      <w:bookmarkStart w:id="117" w:name="_Toc207280814"/>
       <w:r>
         <w:t>Backend</w:t>
       </w:r>
+      <w:bookmarkEnd w:id="116"/>
       <w:bookmarkEnd w:id="117"/>
-      <w:bookmarkEnd w:id="118"/>
     </w:p>
     <w:p>
       <w:pPr>
@@ -19182,7 +19205,7 @@
                                 <w:szCs w:val="16"/>
                               </w:rPr>
                             </w:pPr>
-                            <w:bookmarkStart w:id="119" w:name="_Ref205560270"/>
+                            <w:bookmarkStart w:id="118" w:name="_Ref205560270"/>
                             <w:r>
                               <w:rPr>
                                 <w:sz w:val="16"/>
@@ -19190,7 +19213,7 @@
                               </w:rPr>
                               <w:t xml:space="preserve">Abbildung </w:t>
                             </w:r>
-                            <w:bookmarkEnd w:id="119"/>
+                            <w:bookmarkEnd w:id="118"/>
                             <w:r>
                               <w:rPr>
                                 <w:sz w:val="16"/>
@@ -19234,7 +19257,7 @@
                           <w:szCs w:val="16"/>
                         </w:rPr>
                       </w:pPr>
-                      <w:bookmarkStart w:id="120" w:name="_Ref205560270"/>
+                      <w:bookmarkStart w:id="119" w:name="_Ref205560270"/>
                       <w:r>
                         <w:rPr>
                           <w:sz w:val="16"/>
@@ -19242,7 +19265,7 @@
                         </w:rPr>
                         <w:t xml:space="preserve">Abbildung </w:t>
                       </w:r>
-                      <w:bookmarkEnd w:id="120"/>
+                      <w:bookmarkEnd w:id="119"/>
                       <w:r>
                         <w:rPr>
                           <w:sz w:val="16"/>
@@ -19294,7 +19317,7 @@
                     <pic:cNvPicPr/>
                   </pic:nvPicPr>
                   <pic:blipFill>
-                    <a:blip r:embed="rId27">
+                    <a:blip r:embed="rId29">
                       <a:extLst>
                         <a:ext uri="{28A0092B-C50C-407E-A947-70E740481C1C}">
                           <a14:useLocalDpi xmlns:a14="http://schemas.microsoft.com/office/drawing/2010/main" val="0"/>
@@ -19367,14 +19390,14 @@
           <w:numId w:val="1"/>
         </w:numPr>
       </w:pPr>
-      <w:bookmarkStart w:id="121" w:name="_Toc207020159"/>
-      <w:bookmarkStart w:id="122" w:name="_Toc207280815"/>
+      <w:bookmarkStart w:id="120" w:name="_Toc207020159"/>
+      <w:bookmarkStart w:id="121" w:name="_Toc207280815"/>
       <w:r>
         <w:lastRenderedPageBreak/>
         <w:t>Frontend</w:t>
       </w:r>
+      <w:bookmarkEnd w:id="120"/>
       <w:bookmarkEnd w:id="121"/>
-      <w:bookmarkEnd w:id="122"/>
     </w:p>
     <w:p>
       <w:pPr>
@@ -19384,8 +19407,8 @@
           <w:numId w:val="1"/>
         </w:numPr>
       </w:pPr>
-      <w:bookmarkStart w:id="123" w:name="_Toc207020160"/>
-      <w:bookmarkStart w:id="124" w:name="_Toc207280816"/>
+      <w:bookmarkStart w:id="122" w:name="_Toc207020160"/>
+      <w:bookmarkStart w:id="123" w:name="_Toc207280816"/>
       <w:r>
         <w:t xml:space="preserve">Setup der Unity-Umgebung für die </w:t>
       </w:r>
@@ -19397,8 +19420,8 @@
       <w:r>
         <w:t xml:space="preserve"> Quest 3</w:t>
       </w:r>
+      <w:bookmarkEnd w:id="122"/>
       <w:bookmarkEnd w:id="123"/>
-      <w:bookmarkEnd w:id="124"/>
     </w:p>
     <w:p>
       <w:pPr>
@@ -19649,13 +19672,13 @@
           <w:numId w:val="1"/>
         </w:numPr>
       </w:pPr>
-      <w:bookmarkStart w:id="125" w:name="_Toc207020161"/>
-      <w:bookmarkStart w:id="126" w:name="_Toc207280817"/>
+      <w:bookmarkStart w:id="124" w:name="_Toc207020161"/>
+      <w:bookmarkStart w:id="125" w:name="_Toc207280817"/>
       <w:r>
         <w:t>Implementierung</w:t>
       </w:r>
+      <w:bookmarkEnd w:id="124"/>
       <w:bookmarkEnd w:id="125"/>
-      <w:bookmarkEnd w:id="126"/>
     </w:p>
     <w:p>
       <w:pPr>
@@ -20235,7 +20258,7 @@
                     <pic:cNvPicPr/>
                   </pic:nvPicPr>
                   <pic:blipFill>
-                    <a:blip r:embed="rId28" cstate="print">
+                    <a:blip r:embed="rId30" cstate="print">
                       <a:extLst>
                         <a:ext uri="{28A0092B-C50C-407E-A947-70E740481C1C}">
                           <a14:useLocalDpi xmlns:a14="http://schemas.microsoft.com/office/drawing/2010/main" val="0"/>
@@ -20386,15 +20409,7 @@
       </w:r>
       <w:proofErr w:type="spellEnd"/>
       <w:r>
-        <w:t xml:space="preserve">“ versehen, damit Unity sie serialisieren und in der graphischen Oberfläche anzeigen, weiter mit Funktionen oder Variablen verknüpfen kann. Für die Synchronisierung zwischen View und </w:t>
-      </w:r>
-      <w:proofErr w:type="spellStart"/>
-      <w:r>
-        <w:t>ViewModel</w:t>
-      </w:r>
-      <w:proofErr w:type="spellEnd"/>
-      <w:r>
-        <w:t xml:space="preserve"> verwenden die </w:t>
+        <w:t xml:space="preserve">“ versehen, damit Unity sie serialisieren und in der graphischen Oberfläche anzeigen, weiter mit Funktionen oder Variablen verknüpfen kann. Für die Synchronisierung zwischen View und ViewModel verwenden die </w:t>
       </w:r>
       <w:proofErr w:type="spellStart"/>
       <w:r>
@@ -20478,13 +20493,13 @@
         </w:numPr>
         <w:spacing w:after="240"/>
       </w:pPr>
-      <w:bookmarkStart w:id="127" w:name="_Toc207020162"/>
-      <w:bookmarkStart w:id="128" w:name="_Toc207280818"/>
+      <w:bookmarkStart w:id="126" w:name="_Toc207020162"/>
+      <w:bookmarkStart w:id="127" w:name="_Toc207280818"/>
       <w:r>
         <w:t>Weiteres</w:t>
       </w:r>
+      <w:bookmarkEnd w:id="126"/>
       <w:bookmarkEnd w:id="127"/>
-      <w:bookmarkEnd w:id="128"/>
     </w:p>
     <w:p>
       <w:pPr>
@@ -20496,18 +20511,18 @@
       <w:r>
         <w:t xml:space="preserve">relevante Implementierungen bieten die nachfolgenden </w:t>
       </w:r>
-      <w:commentRangeStart w:id="129"/>
+      <w:commentRangeStart w:id="128"/>
       <w:r>
         <w:t>Unterkapitel</w:t>
       </w:r>
-      <w:commentRangeEnd w:id="129"/>
+      <w:commentRangeEnd w:id="128"/>
       <w:r>
         <w:rPr>
           <w:rStyle w:val="Kommentarzeichen"/>
           <w:sz w:val="24"/>
           <w:szCs w:val="24"/>
         </w:rPr>
-        <w:commentReference w:id="129"/>
+        <w:commentReference w:id="128"/>
       </w:r>
       <w:r>
         <w:t>:</w:t>
@@ -20557,7 +20572,7 @@
       <w:r>
         <w:t xml:space="preserve">. Für dieses Projekt wurden ausschließlich kostenlose Modelle genutzt, da viele hochwertige, realistisch animierte Tiere kostenpflichtig sind und die Preise je nach Modell von wenigen Euro bis zu mehreren hundert Euro reichen können. </w:t>
       </w:r>
-      <w:commentRangeStart w:id="130"/>
+      <w:commentRangeStart w:id="129"/>
       <w:r>
         <w:t xml:space="preserve">Die Auswahl geeigneter Modelle stellte sich zunächst als herausfordernd dar, da viele Modelle entweder statisch oder nur auf eine einzelne Bewegung </w:t>
       </w:r>
@@ -20586,26 +20601,26 @@
       <w:r>
         <w:t xml:space="preserve"> </w:t>
       </w:r>
+      <w:commentRangeEnd w:id="129"/>
+      <w:r>
+        <w:rPr>
+          <w:rStyle w:val="Kommentarzeichen"/>
+        </w:rPr>
+        <w:commentReference w:id="129"/>
+      </w:r>
+      <w:commentRangeStart w:id="130"/>
+      <w:r>
+        <w:t>Die</w:t>
+      </w:r>
+      <w:r>
+        <w:t xml:space="preserve"> zugehörigen</w:t>
+      </w:r>
+      <w:r>
+        <w:t xml:space="preserve"> </w:t>
+      </w:r>
       <w:commentRangeEnd w:id="130"/>
       <w:r>
-        <w:rPr>
-          <w:rStyle w:val="Kommentarzeichen"/>
-        </w:rPr>
         <w:commentReference w:id="130"/>
-      </w:r>
-      <w:commentRangeStart w:id="131"/>
-      <w:r>
-        <w:t>Die</w:t>
-      </w:r>
-      <w:r>
-        <w:t xml:space="preserve"> zugehörigen</w:t>
-      </w:r>
-      <w:r>
-        <w:t xml:space="preserve"> </w:t>
-      </w:r>
-      <w:commentRangeEnd w:id="131"/>
-      <w:r>
-        <w:commentReference w:id="131"/>
       </w:r>
       <w:r>
         <w:t>Animationsclips umfassen</w:t>
@@ -20937,13 +20952,13 @@
         <w:lastRenderedPageBreak/>
         <w:t xml:space="preserve">Eine Herausforderung stellen dabei die vordefinierten Animationen selbst dar, da diese beispielweise festgelegte Ausgangspositionen- oder Ausrichtungen haben. Diese sind unter Umständen schreibgeschützt, sodass trotzt programmiertem Übergang unerwünschte unnatürliche Effekte, wie plötzliche Sprünge oder unerwartetes Drehen des 3D-Modells nicht vermeidbar sind. </w:t>
       </w:r>
-      <w:commentRangeStart w:id="132"/>
+      <w:commentRangeStart w:id="131"/>
       <w:r>
         <w:t>Auch die Interaktion mit der Umwelt stellt an dieser Stelle eine große Herausforderung dar, da einzelne Animationen nicht in kleinere Bestandteile aufgespalten und auf spezielle Bedürfnisse angepasst werden können</w:t>
       </w:r>
-      <w:commentRangeEnd w:id="132"/>
-      <w:r>
-        <w:commentReference w:id="132"/>
+      <w:commentRangeEnd w:id="131"/>
+      <w:r>
+        <w:commentReference w:id="131"/>
       </w:r>
       <w:r>
         <w:t>.</w:t>
@@ -20972,21 +20987,77 @@
           <w:numId w:val="1"/>
         </w:numPr>
       </w:pPr>
-      <w:bookmarkStart w:id="133" w:name="_Toc207020163"/>
-      <w:bookmarkStart w:id="134" w:name="_Toc207280819"/>
-      <w:bookmarkStart w:id="135" w:name="_Ref207281328"/>
+      <w:bookmarkStart w:id="132" w:name="_Toc207020163"/>
+      <w:bookmarkStart w:id="133" w:name="_Toc207280819"/>
+      <w:bookmarkStart w:id="134" w:name="_Ref207281328"/>
       <w:r>
         <w:lastRenderedPageBreak/>
         <w:t>Zusammenfassung und Ausblick</w:t>
       </w:r>
+      <w:bookmarkEnd w:id="132"/>
       <w:bookmarkEnd w:id="133"/>
       <w:bookmarkEnd w:id="134"/>
-      <w:bookmarkEnd w:id="135"/>
-    </w:p>
-    <w:p>
+    </w:p>
+    <w:p>
+      <w:commentRangeStart w:id="135"/>
+      <w:r>
+        <w:t>Notizen</w:t>
+      </w:r>
+      <w:commentRangeEnd w:id="135"/>
+      <w:r>
+        <w:rPr>
+          <w:rStyle w:val="Kommentarzeichen"/>
+        </w:rPr>
+        <w:commentReference w:id="135"/>
+      </w:r>
+    </w:p>
+    <w:p>
+      <w:r>
+        <w:t xml:space="preserve">ViewModel durch Data Binding direkte (wir wollen ja schnelle Änderungen) und automatische Änderungen an View ermöglicht → hey, vielleicht können wir dadurch die Reaktionsfähigkeit des Systems </w:t>
+      </w:r>
+      <w:proofErr w:type="spellStart"/>
+      <w:r>
+        <w:t>bissl</w:t>
+      </w:r>
+      <w:proofErr w:type="spellEnd"/>
+      <w:r>
+        <w:t xml:space="preserve"> erhöhen, was a) für unsere </w:t>
+      </w:r>
+      <w:proofErr w:type="spellStart"/>
+      <w:r>
+        <w:t>Fotografiererei</w:t>
+      </w:r>
+      <w:proofErr w:type="spellEnd"/>
+      <w:r>
+        <w:t xml:space="preserve"> ganz sinnvoll sein kann und b</w:t>
+      </w:r>
+      <w:proofErr w:type="gramStart"/>
+      <w:r>
+        <w:t>)</w:t>
+      </w:r>
+      <w:proofErr w:type="gramEnd"/>
+      <w:r>
+        <w:t xml:space="preserve"> wenn annähernd Echtzeit kann man </w:t>
+      </w:r>
+      <w:proofErr w:type="spellStart"/>
+      <w:r>
+        <w:t>evtl</w:t>
+      </w:r>
+      <w:proofErr w:type="spellEnd"/>
+      <w:r>
+        <w:t xml:space="preserve"> was gegen die Simulationskrankheit machen und c) kann man </w:t>
+      </w:r>
+      <w:proofErr w:type="spellStart"/>
+      <w:r>
+        <w:t>ggf</w:t>
+      </w:r>
+      <w:proofErr w:type="spellEnd"/>
+      <w:r>
+        <w:t xml:space="preserve"> auch fürs Thema Spiele einsetzen und d) fällt uns bestimmt auch noch was zum Thema Reaktionsfähigkeit und </w:t>
+      </w:r>
       <w:commentRangeStart w:id="136"/>
       <w:r>
-        <w:t>Notizen</w:t>
+        <w:t xml:space="preserve">Medizin </w:t>
       </w:r>
       <w:commentRangeEnd w:id="136"/>
       <w:r>
@@ -20994,62 +21065,6 @@
           <w:rStyle w:val="Kommentarzeichen"/>
         </w:rPr>
         <w:commentReference w:id="136"/>
-      </w:r>
-    </w:p>
-    <w:p>
-      <w:r>
-        <w:t xml:space="preserve">ViewModel durch Data Binding direkte (wir wollen ja schnelle Änderungen) und automatische Änderungen an View ermöglicht → hey, vielleicht können wir dadurch die Reaktionsfähigkeit des Systems </w:t>
-      </w:r>
-      <w:proofErr w:type="spellStart"/>
-      <w:r>
-        <w:t>bissl</w:t>
-      </w:r>
-      <w:proofErr w:type="spellEnd"/>
-      <w:r>
-        <w:t xml:space="preserve"> erhöhen, was a) für unsere </w:t>
-      </w:r>
-      <w:proofErr w:type="spellStart"/>
-      <w:r>
-        <w:t>Fotografiererei</w:t>
-      </w:r>
-      <w:proofErr w:type="spellEnd"/>
-      <w:r>
-        <w:t xml:space="preserve"> ganz sinnvoll sein kann und b</w:t>
-      </w:r>
-      <w:proofErr w:type="gramStart"/>
-      <w:r>
-        <w:t>)</w:t>
-      </w:r>
-      <w:proofErr w:type="gramEnd"/>
-      <w:r>
-        <w:t xml:space="preserve"> wenn annähernd Echtzeit kann man </w:t>
-      </w:r>
-      <w:proofErr w:type="spellStart"/>
-      <w:r>
-        <w:t>evtl</w:t>
-      </w:r>
-      <w:proofErr w:type="spellEnd"/>
-      <w:r>
-        <w:t xml:space="preserve"> was gegen die Simulationskrankheit machen und c) kann man </w:t>
-      </w:r>
-      <w:proofErr w:type="spellStart"/>
-      <w:r>
-        <w:t>ggf</w:t>
-      </w:r>
-      <w:proofErr w:type="spellEnd"/>
-      <w:r>
-        <w:t xml:space="preserve"> auch fürs Thema Spiele einsetzen und d) fällt uns bestimmt auch noch was zum Thema Reaktionsfähigkeit und </w:t>
-      </w:r>
-      <w:commentRangeStart w:id="137"/>
-      <w:r>
-        <w:t xml:space="preserve">Medizin </w:t>
-      </w:r>
-      <w:commentRangeEnd w:id="137"/>
-      <w:r>
-        <w:rPr>
-          <w:rStyle w:val="Kommentarzeichen"/>
-        </w:rPr>
-        <w:commentReference w:id="137"/>
       </w:r>
       <w:r>
         <w:t>ein</w:t>
@@ -21065,9 +21080,9 @@
     <w:p>
       <w:pPr>
         <w:sectPr>
-          <w:headerReference w:type="even" r:id="rId29"/>
-          <w:headerReference w:type="default" r:id="rId30"/>
-          <w:headerReference w:type="first" r:id="rId31"/>
+          <w:headerReference w:type="even" r:id="rId31"/>
+          <w:headerReference w:type="default" r:id="rId32"/>
+          <w:headerReference w:type="first" r:id="rId33"/>
           <w:pgSz w:w="11905" w:h="16837" w:code="9"/>
           <w:pgMar w:top="1701" w:right="1418" w:bottom="1049" w:left="1418" w:header="1134" w:footer="1134" w:gutter="0"/>
           <w:pgNumType w:start="1"/>
@@ -21084,13 +21099,13 @@
         </w:tabs>
         <w:ind w:left="0" w:firstLine="0"/>
       </w:pPr>
+      <w:bookmarkStart w:id="137" w:name="_Toc207280820"/>
       <w:bookmarkStart w:id="138" w:name="_Hlk207111061"/>
-      <w:bookmarkStart w:id="139" w:name="_Toc207280820"/>
       <w:r>
         <w:lastRenderedPageBreak/>
         <w:t>Zukünftige Forschungsfragen zu XR</w:t>
       </w:r>
-      <w:bookmarkEnd w:id="139"/>
+      <w:bookmarkEnd w:id="137"/>
     </w:p>
     <w:p>
       <w:pPr>
@@ -22419,58 +22434,58 @@
           <w:numId w:val="0"/>
         </w:numPr>
       </w:pPr>
-      <w:bookmarkStart w:id="140" w:name="_heading=h.vd69s2p5bql5" w:colFirst="0" w:colLast="0"/>
-      <w:bookmarkStart w:id="141" w:name="_heading=h.jz8l3nrr2su" w:colFirst="0" w:colLast="0"/>
-      <w:bookmarkStart w:id="142" w:name="_Toc207020164"/>
-      <w:bookmarkStart w:id="143" w:name="_Toc207280821"/>
+      <w:bookmarkStart w:id="139" w:name="_heading=h.vd69s2p5bql5" w:colFirst="0" w:colLast="0"/>
+      <w:bookmarkStart w:id="140" w:name="_heading=h.jz8l3nrr2su" w:colFirst="0" w:colLast="0"/>
+      <w:bookmarkStart w:id="141" w:name="_Toc207020164"/>
+      <w:bookmarkStart w:id="142" w:name="_Toc207280821"/>
       <w:bookmarkEnd w:id="138"/>
+      <w:bookmarkEnd w:id="139"/>
       <w:bookmarkEnd w:id="140"/>
-      <w:bookmarkEnd w:id="141"/>
+      <w:commentRangeStart w:id="143"/>
       <w:commentRangeStart w:id="144"/>
-      <w:commentRangeStart w:id="145"/>
       <w:r>
         <w:lastRenderedPageBreak/>
         <w:t>A</w:t>
       </w:r>
+      <w:commentRangeStart w:id="145"/>
       <w:commentRangeStart w:id="146"/>
-      <w:commentRangeStart w:id="147"/>
       <w:r>
         <w:t>bbildungsverzeichnis</w:t>
       </w:r>
-      <w:commentRangeEnd w:id="146"/>
+      <w:commentRangeEnd w:id="145"/>
       <w:r>
         <w:rPr>
           <w:rStyle w:val="Kommentarzeichen"/>
           <w:b w:val="0"/>
         </w:rPr>
-        <w:commentReference w:id="146"/>
-      </w:r>
-      <w:bookmarkEnd w:id="142"/>
-      <w:commentRangeEnd w:id="147"/>
+        <w:commentReference w:id="145"/>
+      </w:r>
+      <w:bookmarkEnd w:id="141"/>
+      <w:commentRangeEnd w:id="146"/>
       <w:r>
         <w:rPr>
           <w:rStyle w:val="Kommentarzeichen"/>
           <w:b w:val="0"/>
         </w:rPr>
-        <w:commentReference w:id="147"/>
-      </w:r>
-      <w:commentRangeEnd w:id="144"/>
+        <w:commentReference w:id="146"/>
+      </w:r>
+      <w:commentRangeEnd w:id="143"/>
       <w:r>
         <w:rPr>
           <w:rStyle w:val="Kommentarzeichen"/>
           <w:b w:val="0"/>
         </w:rPr>
-        <w:commentReference w:id="144"/>
-      </w:r>
-      <w:commentRangeEnd w:id="145"/>
+        <w:commentReference w:id="143"/>
+      </w:r>
+      <w:commentRangeEnd w:id="144"/>
       <w:r>
         <w:rPr>
           <w:rStyle w:val="Kommentarzeichen"/>
           <w:b w:val="0"/>
         </w:rPr>
-        <w:commentReference w:id="145"/>
-      </w:r>
-      <w:bookmarkEnd w:id="143"/>
+        <w:commentReference w:id="144"/>
+      </w:r>
+      <w:bookmarkEnd w:id="142"/>
     </w:p>
     <w:p>
       <w:pPr>
@@ -23168,7 +23183,7 @@
           <w:szCs w:val="32"/>
         </w:rPr>
       </w:pPr>
-      <w:bookmarkStart w:id="148" w:name="_Toc207020165"/>
+      <w:bookmarkStart w:id="147" w:name="_Toc207020165"/>
       <w:r>
         <w:br w:type="page"/>
       </w:r>
@@ -23181,13 +23196,13 @@
           <w:numId w:val="0"/>
         </w:numPr>
       </w:pPr>
-      <w:bookmarkStart w:id="149" w:name="_Toc207280822"/>
+      <w:bookmarkStart w:id="148" w:name="_Toc207280822"/>
       <w:r>
         <w:lastRenderedPageBreak/>
         <w:t>Tabellenverzeichnis</w:t>
       </w:r>
+      <w:bookmarkEnd w:id="147"/>
       <w:bookmarkEnd w:id="148"/>
-      <w:bookmarkEnd w:id="149"/>
     </w:p>
     <w:p>
       <w:pPr>
@@ -23299,7 +23314,7 @@
           <w:szCs w:val="32"/>
         </w:rPr>
       </w:pPr>
-      <w:bookmarkStart w:id="150" w:name="_Toc207020167"/>
+      <w:bookmarkStart w:id="149" w:name="_Toc207020167"/>
       <w:r>
         <w:br w:type="page"/>
       </w:r>
@@ -23313,25 +23328,25 @@
         </w:numPr>
         <w:ind w:left="360" w:hanging="360"/>
       </w:pPr>
-      <w:bookmarkStart w:id="151" w:name="_Toc207280823"/>
+      <w:bookmarkStart w:id="150" w:name="_Toc207280823"/>
       <w:r>
         <w:lastRenderedPageBreak/>
         <w:t xml:space="preserve">Software </w:t>
       </w:r>
-      <w:commentRangeStart w:id="152"/>
+      <w:commentRangeStart w:id="151"/>
       <w:r>
         <w:t>Tools</w:t>
       </w:r>
-      <w:bookmarkEnd w:id="150"/>
-      <w:commentRangeEnd w:id="152"/>
+      <w:bookmarkEnd w:id="149"/>
+      <w:commentRangeEnd w:id="151"/>
       <w:r>
         <w:rPr>
           <w:rStyle w:val="Kommentarzeichen"/>
           <w:b w:val="0"/>
         </w:rPr>
-        <w:commentReference w:id="152"/>
-      </w:r>
-      <w:bookmarkEnd w:id="151"/>
+        <w:commentReference w:id="151"/>
+      </w:r>
+      <w:bookmarkEnd w:id="150"/>
     </w:p>
     <w:tbl>
       <w:tblPr>
@@ -23673,10 +23688,10 @@
           <w:color w:val="000000"/>
         </w:rPr>
       </w:pPr>
-      <w:bookmarkStart w:id="153" w:name="_heading=h.p5gqymuyd08q" w:colFirst="0" w:colLast="0"/>
-      <w:bookmarkStart w:id="154" w:name="_Toc207020169"/>
-      <w:bookmarkStart w:id="155" w:name="_Toc207280824"/>
-      <w:bookmarkEnd w:id="153"/>
+      <w:bookmarkStart w:id="152" w:name="_heading=h.p5gqymuyd08q" w:colFirst="0" w:colLast="0"/>
+      <w:bookmarkStart w:id="153" w:name="_Toc207020169"/>
+      <w:bookmarkStart w:id="154" w:name="_Toc207280824"/>
+      <w:bookmarkEnd w:id="152"/>
       <w:r>
         <w:lastRenderedPageBreak/>
         <w:t>Literatur</w:t>
@@ -23684,8 +23699,8 @@
       <w:r>
         <w:t>verzeichnis</w:t>
       </w:r>
+      <w:bookmarkEnd w:id="153"/>
       <w:bookmarkEnd w:id="154"/>
-      <w:bookmarkEnd w:id="155"/>
     </w:p>
     <w:p>
       <w:pPr>
@@ -24216,25 +24231,8 @@
       <w:r>
         <w:rPr>
           <w:kern w:val="0"/>
-          <w:lang w:val="en-GB"/>
-        </w:rPr>
-        <w:t xml:space="preserve">(o. J.). Google Cloud. </w:t>
-      </w:r>
-      <w:proofErr w:type="spellStart"/>
-      <w:r>
-        <w:rPr>
-          <w:kern w:val="0"/>
-          <w:lang w:val="en-GB"/>
-        </w:rPr>
-        <w:t>Abgerufen</w:t>
-      </w:r>
-      <w:proofErr w:type="spellEnd"/>
-      <w:r>
-        <w:rPr>
-          <w:kern w:val="0"/>
-          <w:lang w:val="en-GB"/>
-        </w:rPr>
-        <w:t xml:space="preserve"> 6. </w:t>
+        </w:rPr>
+        <w:t xml:space="preserve">(o. J.). Google Cloud. Abgerufen 6. </w:t>
       </w:r>
       <w:r>
         <w:rPr>
@@ -26527,8 +26525,8 @@
       </w:r>
     </w:p>
     <w:sectPr>
-      <w:headerReference w:type="even" r:id="rId32"/>
-      <w:headerReference w:type="default" r:id="rId33"/>
+      <w:headerReference w:type="even" r:id="rId34"/>
+      <w:headerReference w:type="default" r:id="rId35"/>
       <w:pgSz w:w="11905" w:h="16837"/>
       <w:pgMar w:top="1701" w:right="1418" w:bottom="1049" w:left="1418" w:header="1134" w:footer="1134" w:gutter="0"/>
       <w:cols w:space="720"/>
@@ -26538,8 +26536,8 @@
 </file>
 
 <file path=word/comments.xml><?xml version="1.0" encoding="utf-8"?>
-<w:comments xmlns:wpc="http://schemas.microsoft.com/office/word/2010/wordprocessingCanvas" xmlns:cx="http://schemas.microsoft.com/office/drawing/2014/chartex" xmlns:cx1="http://schemas.microsoft.com/office/drawing/2015/9/8/chartex" xmlns:cx2="http://schemas.microsoft.com/office/drawing/2015/10/21/chartex" xmlns:cx3="http://schemas.microsoft.com/office/drawing/2016/5/9/chartex" xmlns:cx4="http://schemas.microsoft.com/office/drawing/2016/5/10/chartex" xmlns:cx5="http://schemas.microsoft.com/office/drawing/2016/5/11/chartex" xmlns:cx6="http://schemas.microsoft.com/office/drawing/2016/5/12/chartex" xmlns:cx7="http://schemas.microsoft.com/office/drawing/2016/5/13/chartex" xmlns:cx8="http://schemas.microsoft.com/office/drawing/2016/5/14/chartex" xmlns:mc="http://schemas.openxmlformats.org/markup-compatibility/2006" xmlns:aink="http://schemas.microsoft.com/office/drawing/2016/ink" xmlns:am3d="http://schemas.microsoft.com/office/drawing/2017/model3d" xmlns:o="urn:schemas-microsoft-com:office:office" xmlns:oel="http://schemas.microsoft.com/office/2019/extlst" xmlns:r="http://schemas.openxmlformats.org/officeDocument/2006/relationships" xmlns:m="http://schemas.openxmlformats.org/officeDocument/2006/math" xmlns:v="urn:schemas-microsoft-com:vml" xmlns:wp14="http://schemas.microsoft.com/office/word/2010/wordprocessingDrawing" xmlns:wp="http://schemas.openxmlformats.org/drawingml/2006/wordprocessingDrawing" xmlns:w10="urn:schemas-microsoft-com:office:word" xmlns:w="http://schemas.openxmlformats.org/wordprocessingml/2006/main" xmlns:w14="http://schemas.microsoft.com/office/word/2010/wordml" xmlns:w15="http://schemas.microsoft.com/office/word/2012/wordml" xmlns:w16cex="http://schemas.microsoft.com/office/word/2018/wordml/cex" xmlns:w16cid="http://schemas.microsoft.com/office/word/2016/wordml/cid" xmlns:w16="http://schemas.microsoft.com/office/word/2018/wordml" xmlns:w16du="http://schemas.microsoft.com/office/word/2023/wordml/word16du" xmlns:w16sdtdh="http://schemas.microsoft.com/office/word/2020/wordml/sdtdatahash" xmlns:w16sdtfl="http://schemas.microsoft.com/office/word/2024/wordml/sdtformatlock" xmlns:w16se="http://schemas.microsoft.com/office/word/2015/wordml/symex" xmlns:wpg="http://schemas.microsoft.com/office/word/2010/wordprocessingGroup" xmlns:wpi="http://schemas.microsoft.com/office/word/2010/wordprocessingInk" xmlns:wne="http://schemas.microsoft.com/office/word/2006/wordml" xmlns:wps="http://schemas.microsoft.com/office/word/2010/wordprocessingShape" mc:Ignorable="w14 w15 w16se w16cid w16 w16cex w16sdtdh w16sdtfl w16du wp14">
-  <w:comment w:id="4" w:author="Silja-Marie" w:date="2025-08-28T12:12:00Z" w:initials="SM">
+<w:comments xmlns:wpc="http://schemas.microsoft.com/office/word/2010/wordprocessingCanvas" xmlns:cx="http://schemas.microsoft.com/office/drawing/2014/chartex" xmlns:cx1="http://schemas.microsoft.com/office/drawing/2015/9/8/chartex" xmlns:cx2="http://schemas.microsoft.com/office/drawing/2015/10/21/chartex" xmlns:cx3="http://schemas.microsoft.com/office/drawing/2016/5/9/chartex" xmlns:cx4="http://schemas.microsoft.com/office/drawing/2016/5/10/chartex" xmlns:cx5="http://schemas.microsoft.com/office/drawing/2016/5/11/chartex" xmlns:cx6="http://schemas.microsoft.com/office/drawing/2016/5/12/chartex" xmlns:cx7="http://schemas.microsoft.com/office/drawing/2016/5/13/chartex" xmlns:cx8="http://schemas.microsoft.com/office/drawing/2016/5/14/chartex" xmlns:mc="http://schemas.openxmlformats.org/markup-compatibility/2006" xmlns:aink="http://schemas.microsoft.com/office/drawing/2016/ink" xmlns:am3d="http://schemas.microsoft.com/office/drawing/2017/model3d" xmlns:o="urn:schemas-microsoft-com:office:office" xmlns:oel="http://schemas.microsoft.com/office/2019/extlst" xmlns:r="http://schemas.openxmlformats.org/officeDocument/2006/relationships" xmlns:m="http://schemas.openxmlformats.org/officeDocument/2006/math" xmlns:v="urn:schemas-microsoft-com:vml" xmlns:wp14="http://schemas.microsoft.com/office/word/2010/wordprocessingDrawing" xmlns:wp="http://schemas.openxmlformats.org/drawingml/2006/wordprocessingDrawing" xmlns:w10="urn:schemas-microsoft-com:office:word" xmlns:w="http://schemas.openxmlformats.org/wordprocessingml/2006/main" xmlns:w14="http://schemas.microsoft.com/office/word/2010/wordml" xmlns:w15="http://schemas.microsoft.com/office/word/2012/wordml" xmlns:w16cex="http://schemas.microsoft.com/office/word/2018/wordml/cex" xmlns:w16cid="http://schemas.microsoft.com/office/word/2016/wordml/cid" xmlns:w16="http://schemas.microsoft.com/office/word/2018/wordml" xmlns:w16sdtdh="http://schemas.microsoft.com/office/word/2020/wordml/sdtdatahash" xmlns:w16se="http://schemas.microsoft.com/office/word/2015/wordml/symex" xmlns:wpg="http://schemas.microsoft.com/office/word/2010/wordprocessingGroup" xmlns:wpi="http://schemas.microsoft.com/office/word/2010/wordprocessingInk" xmlns:wne="http://schemas.microsoft.com/office/word/2006/wordml" xmlns:wps="http://schemas.microsoft.com/office/word/2010/wordprocessingShape" mc:Ignorable="w14 w15 w16se w16cid w16 w16cex w16sdtdh wp14">
+  <w:comment w:id="15" w:author="Silja-Marie" w:date="2025-08-28T12:12:00Z" w:initials="SM">
     <w:p>
       <w:pPr>
         <w:pStyle w:val="Kommentartext"/>
@@ -26552,11 +26550,11 @@
         <w:annotationRef/>
       </w:r>
       <w:r>
-        <w:t>Am Ende nicht vergessen</w:t>
+        <w:t>Der?</w:t>
       </w:r>
     </w:p>
   </w:comment>
-  <w:comment w:id="16" w:author="Silja-Marie" w:date="2025-08-28T12:12:00Z" w:initials="SM">
+  <w:comment w:id="16" w:author="Silja-Marie" w:date="2025-08-28T12:13:00Z" w:initials="SM">
     <w:p>
       <w:pPr>
         <w:pStyle w:val="Kommentartext"/>
@@ -26569,11 +26567,11 @@
         <w:annotationRef/>
       </w:r>
       <w:r>
-        <w:t>Der?</w:t>
+        <w:t>Wirklich nur MR? Sollen wir bei sowas immer XR schreiben, das wäre vage genug ohne falsch zu sein</w:t>
       </w:r>
     </w:p>
   </w:comment>
-  <w:comment w:id="17" w:author="Silja-Marie" w:date="2025-08-28T12:13:00Z" w:initials="SM">
+  <w:comment w:id="17" w:author="Silja-Marie" w:date="2025-08-28T12:15:00Z" w:initials="SM">
     <w:p>
       <w:pPr>
         <w:pStyle w:val="Kommentartext"/>
@@ -26586,11 +26584,11 @@
         <w:annotationRef/>
       </w:r>
       <w:r>
-        <w:t>Wirklich nur MR? Sollen wir bei sowas immer XR schreiben, das wäre vage genug ohne falsch zu sein</w:t>
+        <w:t>Uuund Thema Gendern? Wie gehen wir damit um? Wenn sollten wir konsequent sein (unten steht Lernende)</w:t>
       </w:r>
     </w:p>
   </w:comment>
-  <w:comment w:id="18" w:author="Silja-Marie" w:date="2025-08-28T12:15:00Z" w:initials="SM">
+  <w:comment w:id="22" w:author="Silja-Marie" w:date="2025-08-28T12:18:00Z" w:initials="SM">
     <w:p>
       <w:pPr>
         <w:pStyle w:val="Kommentartext"/>
@@ -26603,11 +26601,11 @@
         <w:annotationRef/>
       </w:r>
       <w:r>
-        <w:t>Uuund Thema Gendern? Wie gehen wir damit um? Wenn sollten wir konsequent sein (unten steht Lernende)</w:t>
+        <w:t>Sollen wir hier vllt "prototypisch" schon einbinden um uns abzusichern?</w:t>
       </w:r>
     </w:p>
   </w:comment>
-  <w:comment w:id="23" w:author="Silja-Marie" w:date="2025-08-28T12:18:00Z" w:initials="SM">
+  <w:comment w:id="25" w:author="Silja-Marie" w:date="2025-08-28T12:20:00Z" w:initials="SM">
     <w:p>
       <w:pPr>
         <w:pStyle w:val="Kommentartext"/>
@@ -26620,11 +26618,11 @@
         <w:annotationRef/>
       </w:r>
       <w:r>
-        <w:t>Sollen wir hier vllt "prototypisch" schon einbinden um uns abzusichern?</w:t>
+        <w:t>Möchtest du hier noch überall Querverweise einfügen?</w:t>
       </w:r>
     </w:p>
   </w:comment>
-  <w:comment w:id="26" w:author="Silja-Marie" w:date="2025-08-28T12:20:00Z" w:initials="SM">
+  <w:comment w:id="26" w:author="Silja-Marie" w:date="2025-08-28T12:21:00Z" w:initials="SM">
     <w:p>
       <w:pPr>
         <w:pStyle w:val="Kommentartext"/>
@@ -26637,11 +26635,11 @@
         <w:annotationRef/>
       </w:r>
       <w:r>
-        <w:t>Möchtest du hier noch überall Querverweise einfügen?</w:t>
+        <w:t>Das könnte raus, da du das schon erwähnt hast</w:t>
       </w:r>
     </w:p>
   </w:comment>
-  <w:comment w:id="27" w:author="Silja-Marie" w:date="2025-08-28T12:21:00Z" w:initials="SM">
+  <w:comment w:id="32" w:author="Silja-Marie" w:date="2025-08-09T15:06:00Z" w:initials="SM">
     <w:p>
       <w:pPr>
         <w:pStyle w:val="Kommentartext"/>
@@ -26654,11 +26652,11 @@
         <w:annotationRef/>
       </w:r>
       <w:r>
-        <w:t>Das könnte raus, da du das schon erwähnt hast</w:t>
+        <w:t>@Julia: Soweit fertig, gerne gegenlesen</w:t>
       </w:r>
     </w:p>
   </w:comment>
-  <w:comment w:id="33" w:author="Silja-Marie" w:date="2025-08-09T15:06:00Z" w:initials="SM">
+  <w:comment w:id="37" w:author="Silja-Marie" w:date="2025-08-28T12:24:00Z" w:initials="SM">
     <w:p>
       <w:pPr>
         <w:pStyle w:val="Kommentartext"/>
@@ -26671,11 +26669,27 @@
         <w:annotationRef/>
       </w:r>
       <w:r>
-        <w:t>@Julia: Soweit fertig, gerne gegenlesen</w:t>
+        <w:t>Vllt könnte dasnoch raus, wird ja oben schon erklärt</w:t>
       </w:r>
     </w:p>
   </w:comment>
-  <w:comment w:id="38" w:author="Silja-Marie" w:date="2025-08-28T12:24:00Z" w:initials="SM">
+  <w:comment w:id="38" w:author="Julia Krauß" w:date="2025-08-28T13:09:00Z" w:initials="JK">
+    <w:p>
+      <w:pPr>
+        <w:pStyle w:val="Kommentartext"/>
+      </w:pPr>
+      <w:r>
+        <w:rPr>
+          <w:rStyle w:val="Kommentarzeichen"/>
+        </w:rPr>
+        <w:annotationRef/>
+      </w:r>
+      <w:r>
+        <w:t>Habs jetzt mal hier zu den verschiednen Arten geschoben, denke da passts dann ganz gut.</w:t>
+      </w:r>
+    </w:p>
+  </w:comment>
+  <w:comment w:id="41" w:author="Silja-Marie" w:date="2025-08-28T12:25:00Z" w:initials="SM">
     <w:p>
       <w:pPr>
         <w:pStyle w:val="Kommentartext"/>
@@ -26687,56 +26701,12 @@
         </w:rPr>
         <w:annotationRef/>
       </w:r>
-      <w:proofErr w:type="spellStart"/>
-      <w:r>
-        <w:t>Vllt</w:t>
-      </w:r>
-      <w:proofErr w:type="spellEnd"/>
-      <w:r>
-        <w:t xml:space="preserve"> könnte </w:t>
-      </w:r>
-      <w:proofErr w:type="spellStart"/>
-      <w:r>
-        <w:t>dasnoch</w:t>
-      </w:r>
-      <w:proofErr w:type="spellEnd"/>
-      <w:r>
-        <w:t xml:space="preserve"> raus, wird ja oben schon erklärt</w:t>
+      <w:r>
+        <w:t>Hier würde ich gerne meine Schwester zitieren, die mir ebenfalls einen längeren Vortrag zum Thema "Dies" und "Das" gehalten hat...</w:t>
       </w:r>
     </w:p>
   </w:comment>
-  <w:comment w:id="39" w:author="Julia Krauß" w:date="2025-08-28T13:09:00Z" w:initials="JK">
-    <w:p>
-      <w:pPr>
-        <w:pStyle w:val="Kommentartext"/>
-      </w:pPr>
-      <w:r>
-        <w:rPr>
-          <w:rStyle w:val="Kommentarzeichen"/>
-        </w:rPr>
-        <w:annotationRef/>
-      </w:r>
-      <w:proofErr w:type="spellStart"/>
-      <w:proofErr w:type="gramStart"/>
-      <w:r>
-        <w:t>Habs</w:t>
-      </w:r>
-      <w:proofErr w:type="spellEnd"/>
-      <w:proofErr w:type="gramEnd"/>
-      <w:r>
-        <w:t xml:space="preserve"> jetzt mal hier zu den </w:t>
-      </w:r>
-      <w:proofErr w:type="spellStart"/>
-      <w:r>
-        <w:t>verschiednen</w:t>
-      </w:r>
-      <w:proofErr w:type="spellEnd"/>
-      <w:r>
-        <w:t xml:space="preserve"> Arten geschoben, denke da passts dann ganz gut.</w:t>
-      </w:r>
-    </w:p>
-  </w:comment>
-  <w:comment w:id="42" w:author="Silja-Marie" w:date="2025-08-28T12:25:00Z" w:initials="SM">
+  <w:comment w:id="42" w:author="Silja-Marie" w:date="2025-08-28T12:28:00Z" w:initials="SM">
     <w:p>
       <w:pPr>
         <w:pStyle w:val="Kommentartext"/>
@@ -26749,11 +26719,11 @@
         <w:annotationRef/>
       </w:r>
       <w:r>
-        <w:t>Hier würde ich gerne meine Schwester zitieren, die mir ebenfalls einen längeren Vortrag zum Thema "Dies" und "Das" gehalten hat...</w:t>
+        <w:t>welche</w:t>
       </w:r>
     </w:p>
   </w:comment>
-  <w:comment w:id="43" w:author="Silja-Marie" w:date="2025-08-28T12:28:00Z" w:initials="SM">
+  <w:comment w:id="45" w:author="Silja-Marie" w:date="2025-08-09T15:06:00Z" w:initials="SM">
     <w:p>
       <w:pPr>
         <w:pStyle w:val="Kommentartext"/>
@@ -26766,11 +26736,27 @@
         <w:annotationRef/>
       </w:r>
       <w:r>
-        <w:t>welche</w:t>
+        <w:t>@Julia: Soweit fertig, gerne gegenlesen</w:t>
       </w:r>
     </w:p>
   </w:comment>
-  <w:comment w:id="46" w:author="Silja-Marie" w:date="2025-08-09T15:06:00Z" w:initials="SM">
+  <w:comment w:id="46" w:author="Julia Krauß" w:date="2025-08-25T14:50:00Z" w:initials="JK">
+    <w:p>
+      <w:pPr>
+        <w:pStyle w:val="Kommentartext"/>
+      </w:pPr>
+      <w:r>
+        <w:rPr>
+          <w:rStyle w:val="Kommentarzeichen"/>
+        </w:rPr>
+        <w:annotationRef/>
+      </w:r>
+      <w:r>
+        <w:t>Wo sind die Modelle?</w:t>
+      </w:r>
+    </w:p>
+  </w:comment>
+  <w:comment w:id="47" w:author="Silja-Marie" w:date="2025-08-25T18:05:00Z" w:initials="SM">
     <w:p>
       <w:pPr>
         <w:pStyle w:val="Kommentartext"/>
@@ -26783,27 +26769,11 @@
         <w:annotationRef/>
       </w:r>
       <w:r>
-        <w:t>@Julia: Soweit fertig, gerne gegenlesen</w:t>
+        <w:t>Wolltest du die nicht machen? Ich hab nur die Modelle, die für 2025 angekündigt wurde. Eher ein Ausblick… sonst MetaQuest3, Apple Vision Pro?</w:t>
       </w:r>
     </w:p>
   </w:comment>
-  <w:comment w:id="47" w:author="Julia Krauß" w:date="2025-08-25T14:50:00Z" w:initials="JK">
-    <w:p>
-      <w:pPr>
-        <w:pStyle w:val="Kommentartext"/>
-      </w:pPr>
-      <w:r>
-        <w:rPr>
-          <w:rStyle w:val="Kommentarzeichen"/>
-        </w:rPr>
-        <w:annotationRef/>
-      </w:r>
-      <w:r>
-        <w:t>Wo sind die Modelle?</w:t>
-      </w:r>
-    </w:p>
-  </w:comment>
-  <w:comment w:id="48" w:author="Silja-Marie" w:date="2025-08-25T18:05:00Z" w:initials="SM">
+  <w:comment w:id="56" w:author="Silja-Marie" w:date="2025-08-28T12:35:00Z" w:initials="SM">
     <w:p>
       <w:pPr>
         <w:pStyle w:val="Kommentartext"/>
@@ -26816,11 +26786,27 @@
         <w:annotationRef/>
       </w:r>
       <w:r>
-        <w:t>Wolltest du die nicht machen? Ich hab nur die Modelle, die für 2025 angekündigt wurde. Eher ein Ausblick… sonst MetaQuest3, Apple Vision Pro?</w:t>
+        <w:t>Was genau meinst du mit realen Tieren? Ist das eine von den Anwendungen, bei denen du in den Zoo/Wildpark gehen musst?</w:t>
       </w:r>
     </w:p>
   </w:comment>
-  <w:comment w:id="57" w:author="Silja-Marie" w:date="2025-08-28T12:35:00Z" w:initials="SM">
+  <w:comment w:id="57" w:author="Julia Krauß" w:date="2025-08-28T13:18:00Z" w:initials="JK">
+    <w:p>
+      <w:pPr>
+        <w:pStyle w:val="Kommentartext"/>
+      </w:pPr>
+      <w:r>
+        <w:rPr>
+          <w:rStyle w:val="Kommentarzeichen"/>
+        </w:rPr>
+        <w:annotationRef/>
+      </w:r>
+      <w:r>
+        <w:t>Ne das sind einfach Videos, die halt abgespielt werden, nur halt in 360°</w:t>
+      </w:r>
+    </w:p>
+  </w:comment>
+  <w:comment w:id="61" w:author="Silja-Marie" w:date="2025-08-08T15:39:00Z" w:initials="SM">
     <w:p>
       <w:pPr>
         <w:pStyle w:val="Kommentartext"/>
@@ -26833,27 +26819,11 @@
         <w:annotationRef/>
       </w:r>
       <w:r>
-        <w:t>Was genau meinst du mit realen Tieren? Ist das eine von den Anwendungen, bei denen du in den Zoo/Wildpark gehen musst?</w:t>
+        <w:t>@Julia: Ich würde noch kurz einen Satz dazu schreiben und auf die Tabelle verweisen ☺️</w:t>
       </w:r>
     </w:p>
   </w:comment>
-  <w:comment w:id="58" w:author="Julia Krauß" w:date="2025-08-28T13:18:00Z" w:initials="JK">
-    <w:p>
-      <w:pPr>
-        <w:pStyle w:val="Kommentartext"/>
-      </w:pPr>
-      <w:r>
-        <w:rPr>
-          <w:rStyle w:val="Kommentarzeichen"/>
-        </w:rPr>
-        <w:annotationRef/>
-      </w:r>
-      <w:r>
-        <w:t>Ne das sind einfach Videos, die halt abgespielt werden, nur halt in 360°</w:t>
-      </w:r>
-    </w:p>
-  </w:comment>
-  <w:comment w:id="62" w:author="Silja-Marie" w:date="2025-08-08T15:39:00Z" w:initials="SM">
+  <w:comment w:id="65" w:author="Silja-Marie" w:date="2025-08-06T14:38:00Z" w:initials="SM">
     <w:p>
       <w:pPr>
         <w:pStyle w:val="Kommentartext"/>
@@ -26866,11 +26836,11 @@
         <w:annotationRef/>
       </w:r>
       <w:r>
-        <w:t>@Julia: Ich würde noch kurz einen Satz dazu schreiben und auf die Tabelle verweisen ☺️</w:t>
+        <w:t>@Julia: Siehe unten, den Punkt haben wir doppelt</w:t>
       </w:r>
     </w:p>
   </w:comment>
-  <w:comment w:id="66" w:author="Silja-Marie" w:date="2025-08-06T14:38:00Z" w:initials="SM">
+  <w:comment w:id="75" w:author="Silja-Marie" w:date="2025-08-28T12:38:00Z" w:initials="SM">
     <w:p>
       <w:pPr>
         <w:pStyle w:val="Kommentartext"/>
@@ -26883,11 +26853,11 @@
         <w:annotationRef/>
       </w:r>
       <w:r>
-        <w:t>@Julia: Siehe unten, den Punkt haben wir doppelt</w:t>
+        <w:t>Umgebung?</w:t>
       </w:r>
     </w:p>
   </w:comment>
-  <w:comment w:id="76" w:author="Silja-Marie" w:date="2025-08-28T12:38:00Z" w:initials="SM">
+  <w:comment w:id="92" w:author="Silja-Marie" w:date="2025-08-06T14:34:00Z" w:initials="SM">
     <w:p>
       <w:pPr>
         <w:pStyle w:val="Kommentartext"/>
@@ -26900,11 +26870,11 @@
         <w:annotationRef/>
       </w:r>
       <w:r>
-        <w:t>Umgebung?</w:t>
+        <w:t>@Julia: Bitte einmal bestätigen/melden, obs passt - nicht, dass wir uns selbst widersprechen oder inkonsequent sind</w:t>
       </w:r>
     </w:p>
   </w:comment>
-  <w:comment w:id="93" w:author="Silja-Marie" w:date="2025-08-06T14:34:00Z" w:initials="SM">
+  <w:comment w:id="128" w:author="Silja-Marie" w:date="2025-08-13T13:36:00Z" w:initials="SM">
     <w:p>
       <w:pPr>
         <w:pStyle w:val="Kommentartext"/>
@@ -26917,11 +26887,62 @@
         <w:annotationRef/>
       </w:r>
       <w:r>
-        <w:t>@Julia: Bitte einmal bestätigen/melden, obs passt - nicht, dass wir uns selbst widersprechen oder inkonsequent sind</w:t>
+        <w:t>@Julia: falls dir hier noch was Schönes einfällt, gerne abändern 😉</w:t>
       </w:r>
     </w:p>
   </w:comment>
-  <w:comment w:id="129" w:author="Silja-Marie" w:date="2025-08-13T13:36:00Z" w:initials="SM">
+  <w:comment w:id="129" w:author="Julia Krauß" w:date="2025-08-28T13:22:00Z" w:initials="JK">
+    <w:p>
+      <w:pPr>
+        <w:pStyle w:val="Kommentartext"/>
+      </w:pPr>
+      <w:r>
+        <w:rPr>
+          <w:rStyle w:val="Kommentarzeichen"/>
+        </w:rPr>
+        <w:annotationRef/>
+      </w:r>
+      <w:r>
+        <w:t>Besser?</w:t>
+      </w:r>
+    </w:p>
+  </w:comment>
+  <w:comment w:id="130" w:author="Silja-Marie" w:date="2025-08-08T10:56:00Z" w:initials="SM">
+    <w:p>
+      <w:pPr>
+        <w:pStyle w:val="Kommentartext"/>
+      </w:pPr>
+      <w:r>
+        <w:rPr>
+          <w:rStyle w:val="Kommentarzeichen"/>
+        </w:rPr>
+        <w:annotationRef/>
+      </w:r>
+      <w:r>
+        <w:t>@Julia: könntest du hier vielleicht noch 1-2 Sätze dazu schreiben, woher die Waldtiere/Wapiti kommen (und vllt auch, warum die Wahl auf die gefallen ist)? Bitte, danke ☺️</w:t>
+      </w:r>
+    </w:p>
+  </w:comment>
+  <w:comment w:id="131" w:author="Silja-Marie" w:date="2025-08-08T11:35:00Z" w:initials="SM">
+    <w:p>
+      <w:pPr>
+        <w:pStyle w:val="Kommentartext"/>
+      </w:pPr>
+      <w:r>
+        <w:rPr>
+          <w:rStyle w:val="Kommentarzeichen"/>
+        </w:rPr>
+        <w:annotationRef/>
+      </w:r>
+      <w:r>
+        <w:t xml:space="preserve">@Julia: den Satz kannst du gerne anpassen, je nachdem wie du mit dem Thema Interaktion </w:t>
+      </w:r>
+      <w:r>
+        <w:t>zurecht kommt und wie du die Überleitung haben möchtest</w:t>
+      </w:r>
+    </w:p>
+  </w:comment>
+  <w:comment w:id="135" w:author="Silja-Marie" w:date="2025-08-07T11:34:00Z" w:initials="SM">
     <w:p>
       <w:pPr>
         <w:pStyle w:val="Kommentartext"/>
@@ -26934,63 +26955,7 @@
         <w:annotationRef/>
       </w:r>
       <w:r>
-        <w:t>@Julia: falls dir hier noch was Schönes einfällt, gerne abändern 😉</w:t>
-      </w:r>
-    </w:p>
-  </w:comment>
-  <w:comment w:id="130" w:author="Julia Krauß" w:date="2025-08-28T13:22:00Z" w:initials="JK">
-    <w:p>
-      <w:pPr>
-        <w:pStyle w:val="Kommentartext"/>
-      </w:pPr>
-      <w:r>
-        <w:rPr>
-          <w:rStyle w:val="Kommentarzeichen"/>
-        </w:rPr>
-        <w:annotationRef/>
-      </w:r>
-      <w:r>
-        <w:t>Besser?</w:t>
-      </w:r>
-    </w:p>
-  </w:comment>
-  <w:comment w:id="131" w:author="Silja-Marie" w:date="2025-08-08T10:56:00Z" w:initials="SM">
-    <w:p>
-      <w:pPr>
-        <w:pStyle w:val="Kommentartext"/>
-      </w:pPr>
-      <w:r>
-        <w:rPr>
-          <w:rStyle w:val="Kommentarzeichen"/>
-        </w:rPr>
-        <w:annotationRef/>
-      </w:r>
-      <w:r>
-        <w:t>@Julia: könntest du hier vielleicht noch 1-2 Sätze dazu schreiben, woher die Waldtiere/Wapiti kommen (und vllt auch, warum die Wahl auf die gefallen ist)? Bitte, danke ☺️</w:t>
-      </w:r>
-    </w:p>
-  </w:comment>
-  <w:comment w:id="132" w:author="Silja-Marie" w:date="2025-08-08T11:35:00Z" w:initials="SM">
-    <w:p>
-      <w:pPr>
-        <w:pStyle w:val="Kommentartext"/>
-      </w:pPr>
-      <w:r>
-        <w:rPr>
-          <w:rStyle w:val="Kommentarzeichen"/>
-        </w:rPr>
-        <w:annotationRef/>
-      </w:r>
-      <w:r>
-        <w:t xml:space="preserve">@Julia: den Satz kannst du gerne anpassen, je nachdem wie du mit dem Thema Interaktion </w:t>
-      </w:r>
-      <w:proofErr w:type="gramStart"/>
-      <w:r>
-        <w:t>zurecht kommt</w:t>
-      </w:r>
-      <w:proofErr w:type="gramEnd"/>
-      <w:r>
-        <w:t xml:space="preserve"> und wie du die Überleitung haben möchtest</w:t>
+        <w:t>@Julia: das waren die Gedanken, die ich meinte</w:t>
       </w:r>
     </w:p>
   </w:comment>
@@ -27007,11 +26972,27 @@
         <w:annotationRef/>
       </w:r>
       <w:r>
-        <w:t>@Julia: das waren die Gedanken, die ich meinte</w:t>
+        <w:t>Das war glaub Autokorrektur, weiß nicht mehr, was ich damit meinte</w:t>
       </w:r>
     </w:p>
   </w:comment>
-  <w:comment w:id="137" w:author="Silja-Marie" w:date="2025-08-07T11:34:00Z" w:initials="SM">
+  <w:comment w:id="145" w:author="Julia Krauß" w:date="2025-08-20T12:48:00Z" w:initials="JK">
+    <w:p>
+      <w:pPr>
+        <w:pStyle w:val="Kommentartext"/>
+      </w:pPr>
+      <w:r>
+        <w:rPr>
+          <w:rStyle w:val="Kommentarzeichen"/>
+        </w:rPr>
+        <w:annotationRef/>
+      </w:r>
+      <w:r>
+        <w:t>Tabellenverzeichnis auch einfach hochnummerieren?</w:t>
+      </w:r>
+    </w:p>
+  </w:comment>
+  <w:comment w:id="146" w:author="Silja-Marie" w:date="2025-08-25T18:07:00Z" w:initials="SM">
     <w:p>
       <w:pPr>
         <w:pStyle w:val="Kommentartext"/>
@@ -27024,27 +27005,11 @@
         <w:annotationRef/>
       </w:r>
       <w:r>
-        <w:t>Das war glaub Autokorrektur, weiß nicht mehr, was ich damit meinte</w:t>
+        <w:t>Würde ich schon machen - wenns halt nur eine gibt, dann halt nur die da rein (also Tabelle 1 XYZ...Seite5 oder so)</w:t>
       </w:r>
     </w:p>
   </w:comment>
-  <w:comment w:id="146" w:author="Julia Krauß" w:date="2025-08-20T12:48:00Z" w:initials="JK">
-    <w:p>
-      <w:pPr>
-        <w:pStyle w:val="Kommentartext"/>
-      </w:pPr>
-      <w:r>
-        <w:rPr>
-          <w:rStyle w:val="Kommentarzeichen"/>
-        </w:rPr>
-        <w:annotationRef/>
-      </w:r>
-      <w:r>
-        <w:t>Tabellenverzeichnis auch einfach hochnummerieren?</w:t>
-      </w:r>
-    </w:p>
-  </w:comment>
-  <w:comment w:id="147" w:author="Silja-Marie" w:date="2025-08-25T18:07:00Z" w:initials="SM">
+  <w:comment w:id="143" w:author="Silja-Marie" w:date="2025-08-28T12:46:00Z" w:initials="SM">
     <w:p>
       <w:pPr>
         <w:pStyle w:val="Kommentartext"/>
@@ -27057,11 +27022,32 @@
         <w:annotationRef/>
       </w:r>
       <w:r>
-        <w:t>Würde ich schon machen - wenns halt nur eine gibt, dann halt nur die da rein (also Tabelle 1 XYZ...Seite5 oder so)</w:t>
+        <w:t>Ich glaube, ich würde das je auf eine Seite machen, bin mir aber nicht sicher, was da der Standard ist</w:t>
       </w:r>
     </w:p>
   </w:comment>
-  <w:comment w:id="144" w:author="Silja-Marie" w:date="2025-08-28T12:46:00Z" w:initials="SM">
+  <w:comment w:id="144" w:author="Julia Krauß" w:date="2025-08-28T13:23:00Z" w:initials="JK">
+    <w:p>
+      <w:pPr>
+        <w:pStyle w:val="Kommentartext"/>
+      </w:pPr>
+      <w:r>
+        <w:rPr>
+          <w:rStyle w:val="Kommentarzeichen"/>
+        </w:rPr>
+        <w:annotationRef/>
+      </w:r>
+      <w:r>
+        <w:t>Ok, war in der Vorlage so, fands aber eigentlich auch einzeln besser</w:t>
+      </w:r>
+    </w:p>
+    <w:p>
+      <w:pPr>
+        <w:pStyle w:val="Kommentartext"/>
+      </w:pPr>
+    </w:p>
+  </w:comment>
+  <w:comment w:id="151" w:author="Silja-Marie" w:date="2025-08-25T18:08:00Z" w:initials="SM">
     <w:p>
       <w:pPr>
         <w:pStyle w:val="Kommentartext"/>
@@ -27074,61 +27060,13 @@
         <w:annotationRef/>
       </w:r>
       <w:r>
-        <w:t>Ich glaube, ich würde das je auf eine Seite machen, bin mir aber nicht sicher, was da der Standard ist</w:t>
-      </w:r>
-    </w:p>
-  </w:comment>
-  <w:comment w:id="145" w:author="Julia Krauß" w:date="2025-08-28T13:23:00Z" w:initials="JK">
-    <w:p>
-      <w:pPr>
-        <w:pStyle w:val="Kommentartext"/>
-      </w:pPr>
-      <w:r>
-        <w:rPr>
-          <w:rStyle w:val="Kommentarzeichen"/>
-        </w:rPr>
-        <w:annotationRef/>
-      </w:r>
-      <w:r>
-        <w:t>Ok, war in der Vorlage so, fands aber eigentlich auch einzeln besser</w:t>
-      </w:r>
-    </w:p>
-    <w:p>
-      <w:pPr>
-        <w:pStyle w:val="Kommentartext"/>
-      </w:pPr>
-    </w:p>
-  </w:comment>
-  <w:comment w:id="152" w:author="Silja-Marie" w:date="2025-08-25T18:08:00Z" w:initials="SM">
-    <w:p>
-      <w:pPr>
-        <w:pStyle w:val="Kommentartext"/>
-        <w:jc w:val="left"/>
-      </w:pPr>
-      <w:r>
-        <w:rPr>
-          <w:rStyle w:val="Kommentarzeichen"/>
-        </w:rPr>
-        <w:annotationRef/>
-      </w:r>
-      <w:r>
         <w:t xml:space="preserve">@Julia: mir fallen spontan </w:t>
       </w:r>
-      <w:proofErr w:type="spellStart"/>
-      <w:r>
-        <w:t>Git</w:t>
-      </w:r>
-      <w:proofErr w:type="spellEnd"/>
-      <w:r>
-        <w:t xml:space="preserve">, Github, Unity, Visual Studio ein - </w:t>
-      </w:r>
-      <w:proofErr w:type="gramStart"/>
-      <w:r>
-        <w:t>hab</w:t>
-      </w:r>
-      <w:proofErr w:type="gramEnd"/>
-      <w:r>
-        <w:t xml:space="preserve"> ich was vergessen?</w:t>
+      <w:r>
+        <w:t xml:space="preserve">Git, Github, Unity, Visual Studio ein - </w:t>
+      </w:r>
+      <w:r>
+        <w:t>hab ich was vergessen?</w:t>
       </w:r>
     </w:p>
   </w:comment>
@@ -27136,8 +27074,7 @@
 </file>
 
 <file path=word/commentsExtended.xml><?xml version="1.0" encoding="utf-8"?>
-<w15:commentsEx xmlns:wpc="http://schemas.microsoft.com/office/word/2010/wordprocessingCanvas" xmlns:cx="http://schemas.microsoft.com/office/drawing/2014/chartex" xmlns:cx1="http://schemas.microsoft.com/office/drawing/2015/9/8/chartex" xmlns:cx2="http://schemas.microsoft.com/office/drawing/2015/10/21/chartex" xmlns:cx3="http://schemas.microsoft.com/office/drawing/2016/5/9/chartex" xmlns:cx4="http://schemas.microsoft.com/office/drawing/2016/5/10/chartex" xmlns:cx5="http://schemas.microsoft.com/office/drawing/2016/5/11/chartex" xmlns:cx6="http://schemas.microsoft.com/office/drawing/2016/5/12/chartex" xmlns:cx7="http://schemas.microsoft.com/office/drawing/2016/5/13/chartex" xmlns:cx8="http://schemas.microsoft.com/office/drawing/2016/5/14/chartex" xmlns:mc="http://schemas.openxmlformats.org/markup-compatibility/2006" xmlns:aink="http://schemas.microsoft.com/office/drawing/2016/ink" xmlns:am3d="http://schemas.microsoft.com/office/drawing/2017/model3d" xmlns:o="urn:schemas-microsoft-com:office:office" xmlns:oel="http://schemas.microsoft.com/office/2019/extlst" xmlns:r="http://schemas.openxmlformats.org/officeDocument/2006/relationships" xmlns:m="http://schemas.openxmlformats.org/officeDocument/2006/math" xmlns:v="urn:schemas-microsoft-com:vml" xmlns:wp14="http://schemas.microsoft.com/office/word/2010/wordprocessingDrawing" xmlns:wp="http://schemas.openxmlformats.org/drawingml/2006/wordprocessingDrawing" xmlns:w10="urn:schemas-microsoft-com:office:word" xmlns:w="http://schemas.openxmlformats.org/wordprocessingml/2006/main" xmlns:w14="http://schemas.microsoft.com/office/word/2010/wordml" xmlns:w15="http://schemas.microsoft.com/office/word/2012/wordml" xmlns:w16cex="http://schemas.microsoft.com/office/word/2018/wordml/cex" xmlns:w16cid="http://schemas.microsoft.com/office/word/2016/wordml/cid" xmlns:w16="http://schemas.microsoft.com/office/word/2018/wordml" xmlns:w16du="http://schemas.microsoft.com/office/word/2023/wordml/word16du" xmlns:w16sdtdh="http://schemas.microsoft.com/office/word/2020/wordml/sdtdatahash" xmlns:w16sdtfl="http://schemas.microsoft.com/office/word/2024/wordml/sdtformatlock" xmlns:w16se="http://schemas.microsoft.com/office/word/2015/wordml/symex" xmlns:wpg="http://schemas.microsoft.com/office/word/2010/wordprocessingGroup" xmlns:wpi="http://schemas.microsoft.com/office/word/2010/wordprocessingInk" xmlns:wne="http://schemas.microsoft.com/office/word/2006/wordml" xmlns:wps="http://schemas.microsoft.com/office/word/2010/wordprocessingShape" mc:Ignorable="w14 w15 w16se w16cid w16 w16cex w16sdtdh w16sdtfl w16du wp14">
-  <w15:commentEx w15:paraId="5A4D8CA9" w15:done="0"/>
+<w15:commentsEx xmlns:wpc="http://schemas.microsoft.com/office/word/2010/wordprocessingCanvas" xmlns:cx="http://schemas.microsoft.com/office/drawing/2014/chartex" xmlns:cx1="http://schemas.microsoft.com/office/drawing/2015/9/8/chartex" xmlns:cx2="http://schemas.microsoft.com/office/drawing/2015/10/21/chartex" xmlns:cx3="http://schemas.microsoft.com/office/drawing/2016/5/9/chartex" xmlns:cx4="http://schemas.microsoft.com/office/drawing/2016/5/10/chartex" xmlns:cx5="http://schemas.microsoft.com/office/drawing/2016/5/11/chartex" xmlns:cx6="http://schemas.microsoft.com/office/drawing/2016/5/12/chartex" xmlns:cx7="http://schemas.microsoft.com/office/drawing/2016/5/13/chartex" xmlns:cx8="http://schemas.microsoft.com/office/drawing/2016/5/14/chartex" xmlns:mc="http://schemas.openxmlformats.org/markup-compatibility/2006" xmlns:aink="http://schemas.microsoft.com/office/drawing/2016/ink" xmlns:am3d="http://schemas.microsoft.com/office/drawing/2017/model3d" xmlns:o="urn:schemas-microsoft-com:office:office" xmlns:oel="http://schemas.microsoft.com/office/2019/extlst" xmlns:r="http://schemas.openxmlformats.org/officeDocument/2006/relationships" xmlns:m="http://schemas.openxmlformats.org/officeDocument/2006/math" xmlns:v="urn:schemas-microsoft-com:vml" xmlns:wp14="http://schemas.microsoft.com/office/word/2010/wordprocessingDrawing" xmlns:wp="http://schemas.openxmlformats.org/drawingml/2006/wordprocessingDrawing" xmlns:w10="urn:schemas-microsoft-com:office:word" xmlns:w="http://schemas.openxmlformats.org/wordprocessingml/2006/main" xmlns:w14="http://schemas.microsoft.com/office/word/2010/wordml" xmlns:w15="http://schemas.microsoft.com/office/word/2012/wordml" xmlns:w16cex="http://schemas.microsoft.com/office/word/2018/wordml/cex" xmlns:w16cid="http://schemas.microsoft.com/office/word/2016/wordml/cid" xmlns:w16="http://schemas.microsoft.com/office/word/2018/wordml" xmlns:w16sdtdh="http://schemas.microsoft.com/office/word/2020/wordml/sdtdatahash" xmlns:w16se="http://schemas.microsoft.com/office/word/2015/wordml/symex" xmlns:wpg="http://schemas.microsoft.com/office/word/2010/wordprocessingGroup" xmlns:wpi="http://schemas.microsoft.com/office/word/2010/wordprocessingInk" xmlns:wne="http://schemas.microsoft.com/office/word/2006/wordml" xmlns:wps="http://schemas.microsoft.com/office/word/2010/wordprocessingShape" mc:Ignorable="w14 w15 w16se w16cid w16 w16cex w16sdtdh wp14">
   <w15:commentEx w15:paraId="476885C1" w15:done="1"/>
   <w15:commentEx w15:paraId="569C81FD" w15:done="1"/>
   <w15:commentEx w15:paraId="4C7597DE" w15:done="1"/>
@@ -27173,8 +27110,7 @@
 </file>
 
 <file path=word/commentsExtensible.xml><?xml version="1.0" encoding="utf-8"?>
-<w16cex:commentsExtensible xmlns:wpc="http://schemas.microsoft.com/office/word/2010/wordprocessingCanvas" xmlns:cx="http://schemas.microsoft.com/office/drawing/2014/chartex" xmlns:cx1="http://schemas.microsoft.com/office/drawing/2015/9/8/chartex" xmlns:cx2="http://schemas.microsoft.com/office/drawing/2015/10/21/chartex" xmlns:cx3="http://schemas.microsoft.com/office/drawing/2016/5/9/chartex" xmlns:cx4="http://schemas.microsoft.com/office/drawing/2016/5/10/chartex" xmlns:cx5="http://schemas.microsoft.com/office/drawing/2016/5/11/chartex" xmlns:cx6="http://schemas.microsoft.com/office/drawing/2016/5/12/chartex" xmlns:cx7="http://schemas.microsoft.com/office/drawing/2016/5/13/chartex" xmlns:cx8="http://schemas.microsoft.com/office/drawing/2016/5/14/chartex" xmlns:cr="http://schemas.microsoft.com/office/comments/2020/reactions" xmlns:mc="http://schemas.openxmlformats.org/markup-compatibility/2006" xmlns:aink="http://schemas.microsoft.com/office/drawing/2016/ink" xmlns:am3d="http://schemas.microsoft.com/office/drawing/2017/model3d" xmlns:o="urn:schemas-microsoft-com:office:office" xmlns:oel="http://schemas.microsoft.com/office/2019/extlst" xmlns:r="http://schemas.openxmlformats.org/officeDocument/2006/relationships" xmlns:m="http://schemas.openxmlformats.org/officeDocument/2006/math" xmlns:v="urn:schemas-microsoft-com:vml" xmlns:wp14="http://schemas.microsoft.com/office/word/2010/wordprocessingDrawing" xmlns:wp="http://schemas.openxmlformats.org/drawingml/2006/wordprocessingDrawing" xmlns:w10="urn:schemas-microsoft-com:office:word" xmlns:w="http://schemas.openxmlformats.org/wordprocessingml/2006/main" xmlns:w14="http://schemas.microsoft.com/office/word/2010/wordml" xmlns:w15="http://schemas.microsoft.com/office/word/2012/wordml" xmlns:w16cex="http://schemas.microsoft.com/office/word/2018/wordml/cex" xmlns:w16cid="http://schemas.microsoft.com/office/word/2016/wordml/cid" xmlns:w16="http://schemas.microsoft.com/office/word/2018/wordml" xmlns:w16du="http://schemas.microsoft.com/office/word/2023/wordml/word16du" xmlns:w16sdtdh="http://schemas.microsoft.com/office/word/2020/wordml/sdtdatahash" xmlns:w16sdtfl="http://schemas.microsoft.com/office/word/2024/wordml/sdtformatlock" xmlns:w16se="http://schemas.microsoft.com/office/word/2015/wordml/symex" xmlns:wpg="http://schemas.microsoft.com/office/word/2010/wordprocessingGroup" xmlns:wpi="http://schemas.microsoft.com/office/word/2010/wordprocessingInk" xmlns:wne="http://schemas.microsoft.com/office/word/2006/wordml" xmlns:wps="http://schemas.microsoft.com/office/word/2010/wordprocessingShape" mc:Ignorable="w14 w15 w16se w16cid w16 w16cex w16sdtdh w16sdtfl cr w16du wp14">
-  <w16cex:commentExtensible w16cex:durableId="2C5AC61D" w16cex:dateUtc="2025-08-28T10:12:00Z"/>
+<w16cex:commentsExtensible xmlns:wpc="http://schemas.microsoft.com/office/word/2010/wordprocessingCanvas" xmlns:cx="http://schemas.microsoft.com/office/drawing/2014/chartex" xmlns:cx1="http://schemas.microsoft.com/office/drawing/2015/9/8/chartex" xmlns:cx2="http://schemas.microsoft.com/office/drawing/2015/10/21/chartex" xmlns:cx3="http://schemas.microsoft.com/office/drawing/2016/5/9/chartex" xmlns:cx4="http://schemas.microsoft.com/office/drawing/2016/5/10/chartex" xmlns:cx5="http://schemas.microsoft.com/office/drawing/2016/5/11/chartex" xmlns:cx6="http://schemas.microsoft.com/office/drawing/2016/5/12/chartex" xmlns:cx7="http://schemas.microsoft.com/office/drawing/2016/5/13/chartex" xmlns:cx8="http://schemas.microsoft.com/office/drawing/2016/5/14/chartex" xmlns:mc="http://schemas.openxmlformats.org/markup-compatibility/2006" xmlns:aink="http://schemas.microsoft.com/office/drawing/2016/ink" xmlns:am3d="http://schemas.microsoft.com/office/drawing/2017/model3d" xmlns:o="urn:schemas-microsoft-com:office:office" xmlns:oel="http://schemas.microsoft.com/office/2019/extlst" xmlns:r="http://schemas.openxmlformats.org/officeDocument/2006/relationships" xmlns:m="http://schemas.openxmlformats.org/officeDocument/2006/math" xmlns:v="urn:schemas-microsoft-com:vml" xmlns:wp14="http://schemas.microsoft.com/office/word/2010/wordprocessingDrawing" xmlns:wp="http://schemas.openxmlformats.org/drawingml/2006/wordprocessingDrawing" xmlns:w10="urn:schemas-microsoft-com:office:word" xmlns:w="http://schemas.openxmlformats.org/wordprocessingml/2006/main" xmlns:w14="http://schemas.microsoft.com/office/word/2010/wordml" xmlns:w15="http://schemas.microsoft.com/office/word/2012/wordml" xmlns:w16cex="http://schemas.microsoft.com/office/word/2018/wordml/cex" xmlns:w16cid="http://schemas.microsoft.com/office/word/2016/wordml/cid" xmlns:w16="http://schemas.microsoft.com/office/word/2018/wordml" xmlns:w16sdtdh="http://schemas.microsoft.com/office/word/2020/wordml/sdtdatahash" xmlns:w16se="http://schemas.microsoft.com/office/word/2015/wordml/symex" xmlns:wpg="http://schemas.microsoft.com/office/word/2010/wordprocessingGroup" xmlns:wpi="http://schemas.microsoft.com/office/word/2010/wordprocessingInk" xmlns:wne="http://schemas.microsoft.com/office/word/2006/wordml" xmlns:wps="http://schemas.microsoft.com/office/word/2010/wordprocessingShape" mc:Ignorable="w14 w15 w16se w16cid w16 w16cex w16sdtdh wp14">
   <w16cex:commentExtensible w16cex:durableId="2C5AC64B" w16cex:dateUtc="2025-08-28T10:12:00Z"/>
   <w16cex:commentExtensible w16cex:durableId="2C5AC67C" w16cex:dateUtc="2025-08-28T10:13:00Z"/>
   <w16cex:commentExtensible w16cex:durableId="2C5AC6C6" w16cex:dateUtc="2025-08-28T10:15:00Z"/>
@@ -27210,8 +27146,7 @@
 </file>
 
 <file path=word/commentsIds.xml><?xml version="1.0" encoding="utf-8"?>
-<w16cid:commentsIds xmlns:wpc="http://schemas.microsoft.com/office/word/2010/wordprocessingCanvas" xmlns:cx="http://schemas.microsoft.com/office/drawing/2014/chartex" xmlns:cx1="http://schemas.microsoft.com/office/drawing/2015/9/8/chartex" xmlns:cx2="http://schemas.microsoft.com/office/drawing/2015/10/21/chartex" xmlns:cx3="http://schemas.microsoft.com/office/drawing/2016/5/9/chartex" xmlns:cx4="http://schemas.microsoft.com/office/drawing/2016/5/10/chartex" xmlns:cx5="http://schemas.microsoft.com/office/drawing/2016/5/11/chartex" xmlns:cx6="http://schemas.microsoft.com/office/drawing/2016/5/12/chartex" xmlns:cx7="http://schemas.microsoft.com/office/drawing/2016/5/13/chartex" xmlns:cx8="http://schemas.microsoft.com/office/drawing/2016/5/14/chartex" xmlns:mc="http://schemas.openxmlformats.org/markup-compatibility/2006" xmlns:aink="http://schemas.microsoft.com/office/drawing/2016/ink" xmlns:am3d="http://schemas.microsoft.com/office/drawing/2017/model3d" xmlns:o="urn:schemas-microsoft-com:office:office" xmlns:oel="http://schemas.microsoft.com/office/2019/extlst" xmlns:r="http://schemas.openxmlformats.org/officeDocument/2006/relationships" xmlns:m="http://schemas.openxmlformats.org/officeDocument/2006/math" xmlns:v="urn:schemas-microsoft-com:vml" xmlns:wp14="http://schemas.microsoft.com/office/word/2010/wordprocessingDrawing" xmlns:wp="http://schemas.openxmlformats.org/drawingml/2006/wordprocessingDrawing" xmlns:w10="urn:schemas-microsoft-com:office:word" xmlns:w="http://schemas.openxmlformats.org/wordprocessingml/2006/main" xmlns:w14="http://schemas.microsoft.com/office/word/2010/wordml" xmlns:w15="http://schemas.microsoft.com/office/word/2012/wordml" xmlns:w16cex="http://schemas.microsoft.com/office/word/2018/wordml/cex" xmlns:w16cid="http://schemas.microsoft.com/office/word/2016/wordml/cid" xmlns:w16="http://schemas.microsoft.com/office/word/2018/wordml" xmlns:w16du="http://schemas.microsoft.com/office/word/2023/wordml/word16du" xmlns:w16sdtdh="http://schemas.microsoft.com/office/word/2020/wordml/sdtdatahash" xmlns:w16sdtfl="http://schemas.microsoft.com/office/word/2024/wordml/sdtformatlock" xmlns:w16se="http://schemas.microsoft.com/office/word/2015/wordml/symex" xmlns:wpg="http://schemas.microsoft.com/office/word/2010/wordprocessingGroup" xmlns:wpi="http://schemas.microsoft.com/office/word/2010/wordprocessingInk" xmlns:wne="http://schemas.microsoft.com/office/word/2006/wordml" xmlns:wps="http://schemas.microsoft.com/office/word/2010/wordprocessingShape" mc:Ignorable="w14 w15 w16se w16cid w16 w16cex w16sdtdh w16sdtfl w16du wp14">
-  <w16cid:commentId w16cid:paraId="5A4D8CA9" w16cid:durableId="2C5AC61D"/>
+<w16cid:commentsIds xmlns:wpc="http://schemas.microsoft.com/office/word/2010/wordprocessingCanvas" xmlns:cx="http://schemas.microsoft.com/office/drawing/2014/chartex" xmlns:cx1="http://schemas.microsoft.com/office/drawing/2015/9/8/chartex" xmlns:cx2="http://schemas.microsoft.com/office/drawing/2015/10/21/chartex" xmlns:cx3="http://schemas.microsoft.com/office/drawing/2016/5/9/chartex" xmlns:cx4="http://schemas.microsoft.com/office/drawing/2016/5/10/chartex" xmlns:cx5="http://schemas.microsoft.com/office/drawing/2016/5/11/chartex" xmlns:cx6="http://schemas.microsoft.com/office/drawing/2016/5/12/chartex" xmlns:cx7="http://schemas.microsoft.com/office/drawing/2016/5/13/chartex" xmlns:cx8="http://schemas.microsoft.com/office/drawing/2016/5/14/chartex" xmlns:mc="http://schemas.openxmlformats.org/markup-compatibility/2006" xmlns:aink="http://schemas.microsoft.com/office/drawing/2016/ink" xmlns:am3d="http://schemas.microsoft.com/office/drawing/2017/model3d" xmlns:o="urn:schemas-microsoft-com:office:office" xmlns:oel="http://schemas.microsoft.com/office/2019/extlst" xmlns:r="http://schemas.openxmlformats.org/officeDocument/2006/relationships" xmlns:m="http://schemas.openxmlformats.org/officeDocument/2006/math" xmlns:v="urn:schemas-microsoft-com:vml" xmlns:wp14="http://schemas.microsoft.com/office/word/2010/wordprocessingDrawing" xmlns:wp="http://schemas.openxmlformats.org/drawingml/2006/wordprocessingDrawing" xmlns:w10="urn:schemas-microsoft-com:office:word" xmlns:w="http://schemas.openxmlformats.org/wordprocessingml/2006/main" xmlns:w14="http://schemas.microsoft.com/office/word/2010/wordml" xmlns:w15="http://schemas.microsoft.com/office/word/2012/wordml" xmlns:w16cex="http://schemas.microsoft.com/office/word/2018/wordml/cex" xmlns:w16cid="http://schemas.microsoft.com/office/word/2016/wordml/cid" xmlns:w16="http://schemas.microsoft.com/office/word/2018/wordml" xmlns:w16sdtdh="http://schemas.microsoft.com/office/word/2020/wordml/sdtdatahash" xmlns:w16se="http://schemas.microsoft.com/office/word/2015/wordml/symex" xmlns:wpg="http://schemas.microsoft.com/office/word/2010/wordprocessingGroup" xmlns:wpi="http://schemas.microsoft.com/office/word/2010/wordprocessingInk" xmlns:wne="http://schemas.microsoft.com/office/word/2006/wordml" xmlns:wps="http://schemas.microsoft.com/office/word/2010/wordprocessingShape" mc:Ignorable="w14 w15 w16se w16cid w16 w16cex w16sdtdh wp14">
   <w16cid:commentId w16cid:paraId="476885C1" w16cid:durableId="2C5AC64B"/>
   <w16cid:commentId w16cid:paraId="569C81FD" w16cid:durableId="2C5AC67C"/>
   <w16cid:commentId w16cid:paraId="4C7597DE" w16cid:durableId="2C5AC6C6"/>
@@ -27247,7 +27182,7 @@
 </file>
 
 <file path=word/endnotes.xml><?xml version="1.0" encoding="utf-8"?>
-<w:endnotes xmlns:wpc="http://schemas.microsoft.com/office/word/2010/wordprocessingCanvas" xmlns:cx="http://schemas.microsoft.com/office/drawing/2014/chartex" xmlns:cx1="http://schemas.microsoft.com/office/drawing/2015/9/8/chartex" xmlns:cx2="http://schemas.microsoft.com/office/drawing/2015/10/21/chartex" xmlns:cx3="http://schemas.microsoft.com/office/drawing/2016/5/9/chartex" xmlns:cx4="http://schemas.microsoft.com/office/drawing/2016/5/10/chartex" xmlns:cx5="http://schemas.microsoft.com/office/drawing/2016/5/11/chartex" xmlns:cx6="http://schemas.microsoft.com/office/drawing/2016/5/12/chartex" xmlns:cx7="http://schemas.microsoft.com/office/drawing/2016/5/13/chartex" xmlns:cx8="http://schemas.microsoft.com/office/drawing/2016/5/14/chartex" xmlns:mc="http://schemas.openxmlformats.org/markup-compatibility/2006" xmlns:aink="http://schemas.microsoft.com/office/drawing/2016/ink" xmlns:am3d="http://schemas.microsoft.com/office/drawing/2017/model3d" xmlns:o="urn:schemas-microsoft-com:office:office" xmlns:oel="http://schemas.microsoft.com/office/2019/extlst" xmlns:r="http://schemas.openxmlformats.org/officeDocument/2006/relationships" xmlns:m="http://schemas.openxmlformats.org/officeDocument/2006/math" xmlns:v="urn:schemas-microsoft-com:vml" xmlns:wp14="http://schemas.microsoft.com/office/word/2010/wordprocessingDrawing" xmlns:wp="http://schemas.openxmlformats.org/drawingml/2006/wordprocessingDrawing" xmlns:w10="urn:schemas-microsoft-com:office:word" xmlns:w="http://schemas.openxmlformats.org/wordprocessingml/2006/main" xmlns:w14="http://schemas.microsoft.com/office/word/2010/wordml" xmlns:w15="http://schemas.microsoft.com/office/word/2012/wordml" xmlns:w16cex="http://schemas.microsoft.com/office/word/2018/wordml/cex" xmlns:w16cid="http://schemas.microsoft.com/office/word/2016/wordml/cid" xmlns:w16="http://schemas.microsoft.com/office/word/2018/wordml" xmlns:w16du="http://schemas.microsoft.com/office/word/2023/wordml/word16du" xmlns:w16sdtdh="http://schemas.microsoft.com/office/word/2020/wordml/sdtdatahash" xmlns:w16sdtfl="http://schemas.microsoft.com/office/word/2024/wordml/sdtformatlock" xmlns:w16se="http://schemas.microsoft.com/office/word/2015/wordml/symex" xmlns:wpg="http://schemas.microsoft.com/office/word/2010/wordprocessingGroup" xmlns:wpi="http://schemas.microsoft.com/office/word/2010/wordprocessingInk" xmlns:wne="http://schemas.microsoft.com/office/word/2006/wordml" xmlns:wps="http://schemas.microsoft.com/office/word/2010/wordprocessingShape" mc:Ignorable="w14 w15 w16se w16cid w16 w16cex w16sdtdh w16sdtfl w16du wp14">
+<w:endnotes xmlns:wpc="http://schemas.microsoft.com/office/word/2010/wordprocessingCanvas" xmlns:cx="http://schemas.microsoft.com/office/drawing/2014/chartex" xmlns:cx1="http://schemas.microsoft.com/office/drawing/2015/9/8/chartex" xmlns:cx2="http://schemas.microsoft.com/office/drawing/2015/10/21/chartex" xmlns:cx3="http://schemas.microsoft.com/office/drawing/2016/5/9/chartex" xmlns:cx4="http://schemas.microsoft.com/office/drawing/2016/5/10/chartex" xmlns:cx5="http://schemas.microsoft.com/office/drawing/2016/5/11/chartex" xmlns:cx6="http://schemas.microsoft.com/office/drawing/2016/5/12/chartex" xmlns:cx7="http://schemas.microsoft.com/office/drawing/2016/5/13/chartex" xmlns:cx8="http://schemas.microsoft.com/office/drawing/2016/5/14/chartex" xmlns:mc="http://schemas.openxmlformats.org/markup-compatibility/2006" xmlns:aink="http://schemas.microsoft.com/office/drawing/2016/ink" xmlns:am3d="http://schemas.microsoft.com/office/drawing/2017/model3d" xmlns:o="urn:schemas-microsoft-com:office:office" xmlns:oel="http://schemas.microsoft.com/office/2019/extlst" xmlns:r="http://schemas.openxmlformats.org/officeDocument/2006/relationships" xmlns:m="http://schemas.openxmlformats.org/officeDocument/2006/math" xmlns:v="urn:schemas-microsoft-com:vml" xmlns:wp14="http://schemas.microsoft.com/office/word/2010/wordprocessingDrawing" xmlns:wp="http://schemas.openxmlformats.org/drawingml/2006/wordprocessingDrawing" xmlns:w10="urn:schemas-microsoft-com:office:word" xmlns:w="http://schemas.openxmlformats.org/wordprocessingml/2006/main" xmlns:w14="http://schemas.microsoft.com/office/word/2010/wordml" xmlns:w15="http://schemas.microsoft.com/office/word/2012/wordml" xmlns:w16cex="http://schemas.microsoft.com/office/word/2018/wordml/cex" xmlns:w16cid="http://schemas.microsoft.com/office/word/2016/wordml/cid" xmlns:w16="http://schemas.microsoft.com/office/word/2018/wordml" xmlns:w16sdtdh="http://schemas.microsoft.com/office/word/2020/wordml/sdtdatahash" xmlns:w16se="http://schemas.microsoft.com/office/word/2015/wordml/symex" xmlns:wpg="http://schemas.microsoft.com/office/word/2010/wordprocessingGroup" xmlns:wpi="http://schemas.microsoft.com/office/word/2010/wordprocessingInk" xmlns:wne="http://schemas.microsoft.com/office/word/2006/wordml" xmlns:wps="http://schemas.microsoft.com/office/word/2010/wordprocessingShape" mc:Ignorable="w14 w15 w16se w16cid w16 w16cex w16sdtdh wp14">
   <w:endnote w:type="separator" w:id="-1">
     <w:p>
       <w:pPr>
@@ -27279,7 +27214,7 @@
 </file>
 
 <file path=word/footnotes.xml><?xml version="1.0" encoding="utf-8"?>
-<w:footnotes xmlns:wpc="http://schemas.microsoft.com/office/word/2010/wordprocessingCanvas" xmlns:cx="http://schemas.microsoft.com/office/drawing/2014/chartex" xmlns:cx1="http://schemas.microsoft.com/office/drawing/2015/9/8/chartex" xmlns:cx2="http://schemas.microsoft.com/office/drawing/2015/10/21/chartex" xmlns:cx3="http://schemas.microsoft.com/office/drawing/2016/5/9/chartex" xmlns:cx4="http://schemas.microsoft.com/office/drawing/2016/5/10/chartex" xmlns:cx5="http://schemas.microsoft.com/office/drawing/2016/5/11/chartex" xmlns:cx6="http://schemas.microsoft.com/office/drawing/2016/5/12/chartex" xmlns:cx7="http://schemas.microsoft.com/office/drawing/2016/5/13/chartex" xmlns:cx8="http://schemas.microsoft.com/office/drawing/2016/5/14/chartex" xmlns:mc="http://schemas.openxmlformats.org/markup-compatibility/2006" xmlns:aink="http://schemas.microsoft.com/office/drawing/2016/ink" xmlns:am3d="http://schemas.microsoft.com/office/drawing/2017/model3d" xmlns:o="urn:schemas-microsoft-com:office:office" xmlns:oel="http://schemas.microsoft.com/office/2019/extlst" xmlns:r="http://schemas.openxmlformats.org/officeDocument/2006/relationships" xmlns:m="http://schemas.openxmlformats.org/officeDocument/2006/math" xmlns:v="urn:schemas-microsoft-com:vml" xmlns:wp14="http://schemas.microsoft.com/office/word/2010/wordprocessingDrawing" xmlns:wp="http://schemas.openxmlformats.org/drawingml/2006/wordprocessingDrawing" xmlns:w10="urn:schemas-microsoft-com:office:word" xmlns:w="http://schemas.openxmlformats.org/wordprocessingml/2006/main" xmlns:w14="http://schemas.microsoft.com/office/word/2010/wordml" xmlns:w15="http://schemas.microsoft.com/office/word/2012/wordml" xmlns:w16cex="http://schemas.microsoft.com/office/word/2018/wordml/cex" xmlns:w16cid="http://schemas.microsoft.com/office/word/2016/wordml/cid" xmlns:w16="http://schemas.microsoft.com/office/word/2018/wordml" xmlns:w16du="http://schemas.microsoft.com/office/word/2023/wordml/word16du" xmlns:w16sdtdh="http://schemas.microsoft.com/office/word/2020/wordml/sdtdatahash" xmlns:w16sdtfl="http://schemas.microsoft.com/office/word/2024/wordml/sdtformatlock" xmlns:w16se="http://schemas.microsoft.com/office/word/2015/wordml/symex" xmlns:wpg="http://schemas.microsoft.com/office/word/2010/wordprocessingGroup" xmlns:wpi="http://schemas.microsoft.com/office/word/2010/wordprocessingInk" xmlns:wne="http://schemas.microsoft.com/office/word/2006/wordml" xmlns:wps="http://schemas.microsoft.com/office/word/2010/wordprocessingShape" mc:Ignorable="w14 w15 w16se w16cid w16 w16cex w16sdtdh w16sdtfl w16du wp14">
+<w:footnotes xmlns:wpc="http://schemas.microsoft.com/office/word/2010/wordprocessingCanvas" xmlns:cx="http://schemas.microsoft.com/office/drawing/2014/chartex" xmlns:cx1="http://schemas.microsoft.com/office/drawing/2015/9/8/chartex" xmlns:cx2="http://schemas.microsoft.com/office/drawing/2015/10/21/chartex" xmlns:cx3="http://schemas.microsoft.com/office/drawing/2016/5/9/chartex" xmlns:cx4="http://schemas.microsoft.com/office/drawing/2016/5/10/chartex" xmlns:cx5="http://schemas.microsoft.com/office/drawing/2016/5/11/chartex" xmlns:cx6="http://schemas.microsoft.com/office/drawing/2016/5/12/chartex" xmlns:cx7="http://schemas.microsoft.com/office/drawing/2016/5/13/chartex" xmlns:cx8="http://schemas.microsoft.com/office/drawing/2016/5/14/chartex" xmlns:mc="http://schemas.openxmlformats.org/markup-compatibility/2006" xmlns:aink="http://schemas.microsoft.com/office/drawing/2016/ink" xmlns:am3d="http://schemas.microsoft.com/office/drawing/2017/model3d" xmlns:o="urn:schemas-microsoft-com:office:office" xmlns:oel="http://schemas.microsoft.com/office/2019/extlst" xmlns:r="http://schemas.openxmlformats.org/officeDocument/2006/relationships" xmlns:m="http://schemas.openxmlformats.org/officeDocument/2006/math" xmlns:v="urn:schemas-microsoft-com:vml" xmlns:wp14="http://schemas.microsoft.com/office/word/2010/wordprocessingDrawing" xmlns:wp="http://schemas.openxmlformats.org/drawingml/2006/wordprocessingDrawing" xmlns:w10="urn:schemas-microsoft-com:office:word" xmlns:w="http://schemas.openxmlformats.org/wordprocessingml/2006/main" xmlns:w14="http://schemas.microsoft.com/office/word/2010/wordml" xmlns:w15="http://schemas.microsoft.com/office/word/2012/wordml" xmlns:w16cex="http://schemas.microsoft.com/office/word/2018/wordml/cex" xmlns:w16cid="http://schemas.microsoft.com/office/word/2016/wordml/cid" xmlns:w16="http://schemas.microsoft.com/office/word/2018/wordml" xmlns:w16sdtdh="http://schemas.microsoft.com/office/word/2020/wordml/sdtdatahash" xmlns:w16se="http://schemas.microsoft.com/office/word/2015/wordml/symex" xmlns:wpg="http://schemas.microsoft.com/office/word/2010/wordprocessingGroup" xmlns:wpi="http://schemas.microsoft.com/office/word/2010/wordprocessingInk" xmlns:wne="http://schemas.microsoft.com/office/word/2006/wordml" xmlns:wps="http://schemas.microsoft.com/office/word/2010/wordprocessingShape" mc:Ignorable="w14 w15 w16se w16cid w16 w16cex w16sdtdh wp14">
   <w:footnote w:type="separator" w:id="-1">
     <w:p>
       <w:pPr>
@@ -27329,23 +27264,7 @@
           <w:sz w:val="16"/>
           <w:szCs w:val="16"/>
         </w:rPr>
-        <w:t xml:space="preserve"> </w:t>
-      </w:r>
-      <w:proofErr w:type="spellStart"/>
-      <w:r>
-        <w:rPr>
-          <w:sz w:val="16"/>
-          <w:szCs w:val="16"/>
-        </w:rPr>
-        <w:t>Cardboards</w:t>
-      </w:r>
-      <w:proofErr w:type="spellEnd"/>
-      <w:r>
-        <w:rPr>
-          <w:sz w:val="16"/>
-          <w:szCs w:val="16"/>
-        </w:rPr>
-        <w:t xml:space="preserve"> sind Pappvorrichtungen, in die ein Smartphone geschoben werden kann, welches dann ein Bild mit einem Eindruck räumlicher Tiefe erstellt. </w:t>
+        <w:t xml:space="preserve"> Cardboards sind Pappvorrichtungen, in die ein Smartphone geschoben werden kann, welches dann ein Bild mit einem Eindruck räumlicher Tiefe erstellt. </w:t>
       </w:r>
     </w:p>
   </w:footnote>
@@ -27663,21 +27582,12 @@
         </w:rPr>
         <w:t xml:space="preserve"> </w:t>
       </w:r>
-      <w:proofErr w:type="spellStart"/>
       <w:r>
         <w:rPr>
           <w:sz w:val="16"/>
           <w:szCs w:val="16"/>
         </w:rPr>
-        <w:t>Reactive</w:t>
-      </w:r>
-      <w:proofErr w:type="spellEnd"/>
-      <w:r>
-        <w:rPr>
-          <w:sz w:val="16"/>
-          <w:szCs w:val="16"/>
-        </w:rPr>
-        <w:t>-Pattern: Systematische Beobachtung von Datenflüssen und Reaktion darauf</w:t>
+        <w:t>Reactive-Pattern: Systematische Beobachtung von Datenflüssen und Reaktion darauf</w:t>
       </w:r>
     </w:p>
   </w:footnote>
@@ -27731,7 +27641,6 @@
         </w:rPr>
         <w:t xml:space="preserve"> Es wird eine Unterscheidung </w:t>
       </w:r>
-      <w:proofErr w:type="gramStart"/>
       <w:r>
         <w:rPr>
           <w:sz w:val="16"/>
@@ -27751,38 +27660,21 @@
           <w:sz w:val="16"/>
           <w:szCs w:val="16"/>
         </w:rPr>
-        <w:t>realistischem Foto</w:t>
-      </w:r>
-      <w:proofErr w:type="gramEnd"/>
+        <w:t xml:space="preserve">realistischem Foto, also einem Foto eines realen Tieres und </w:t>
+      </w:r>
       <w:r>
         <w:rPr>
           <w:sz w:val="16"/>
           <w:szCs w:val="16"/>
         </w:rPr>
-        <w:t xml:space="preserve">, also einem Foto eines realen Tieres und </w:t>
-      </w:r>
-      <w:proofErr w:type="gramStart"/>
+        <w:t xml:space="preserve">einem </w:t>
+      </w:r>
       <w:r>
         <w:rPr>
           <w:sz w:val="16"/>
           <w:szCs w:val="16"/>
         </w:rPr>
-        <w:t xml:space="preserve">einem </w:t>
-      </w:r>
-      <w:r>
-        <w:rPr>
-          <w:sz w:val="16"/>
-          <w:szCs w:val="16"/>
-        </w:rPr>
-        <w:t>aufgenommenem Foto</w:t>
-      </w:r>
-      <w:proofErr w:type="gramEnd"/>
-      <w:r>
-        <w:rPr>
-          <w:sz w:val="16"/>
-          <w:szCs w:val="16"/>
-        </w:rPr>
-        <w:t>, also dem Foto, das ein User in der Anwendung von einem virtuellen Tier aufnehmen kann, gemacht.</w:t>
+        <w:t>aufgenommenem Foto, also dem Foto, das ein User in der Anwendung von einem virtuellen Tier aufnehmen kann, gemacht.</w:t>
       </w:r>
     </w:p>
   </w:footnote>
@@ -27830,7 +27722,7 @@
 </file>
 
 <file path=word/header1.xml><?xml version="1.0" encoding="utf-8"?>
-<w:hdr xmlns:wpc="http://schemas.microsoft.com/office/word/2010/wordprocessingCanvas" xmlns:cx="http://schemas.microsoft.com/office/drawing/2014/chartex" xmlns:cx1="http://schemas.microsoft.com/office/drawing/2015/9/8/chartex" xmlns:cx2="http://schemas.microsoft.com/office/drawing/2015/10/21/chartex" xmlns:cx3="http://schemas.microsoft.com/office/drawing/2016/5/9/chartex" xmlns:cx4="http://schemas.microsoft.com/office/drawing/2016/5/10/chartex" xmlns:cx5="http://schemas.microsoft.com/office/drawing/2016/5/11/chartex" xmlns:cx6="http://schemas.microsoft.com/office/drawing/2016/5/12/chartex" xmlns:cx7="http://schemas.microsoft.com/office/drawing/2016/5/13/chartex" xmlns:cx8="http://schemas.microsoft.com/office/drawing/2016/5/14/chartex" xmlns:mc="http://schemas.openxmlformats.org/markup-compatibility/2006" xmlns:aink="http://schemas.microsoft.com/office/drawing/2016/ink" xmlns:am3d="http://schemas.microsoft.com/office/drawing/2017/model3d" xmlns:o="urn:schemas-microsoft-com:office:office" xmlns:oel="http://schemas.microsoft.com/office/2019/extlst" xmlns:r="http://schemas.openxmlformats.org/officeDocument/2006/relationships" xmlns:m="http://schemas.openxmlformats.org/officeDocument/2006/math" xmlns:v="urn:schemas-microsoft-com:vml" xmlns:wp14="http://schemas.microsoft.com/office/word/2010/wordprocessingDrawing" xmlns:wp="http://schemas.openxmlformats.org/drawingml/2006/wordprocessingDrawing" xmlns:w10="urn:schemas-microsoft-com:office:word" xmlns:w="http://schemas.openxmlformats.org/wordprocessingml/2006/main" xmlns:w14="http://schemas.microsoft.com/office/word/2010/wordml" xmlns:w15="http://schemas.microsoft.com/office/word/2012/wordml" xmlns:w16cex="http://schemas.microsoft.com/office/word/2018/wordml/cex" xmlns:w16cid="http://schemas.microsoft.com/office/word/2016/wordml/cid" xmlns:w16="http://schemas.microsoft.com/office/word/2018/wordml" xmlns:w16du="http://schemas.microsoft.com/office/word/2023/wordml/word16du" xmlns:w16sdtdh="http://schemas.microsoft.com/office/word/2020/wordml/sdtdatahash" xmlns:w16sdtfl="http://schemas.microsoft.com/office/word/2024/wordml/sdtformatlock" xmlns:w16se="http://schemas.microsoft.com/office/word/2015/wordml/symex" xmlns:wpg="http://schemas.microsoft.com/office/word/2010/wordprocessingGroup" xmlns:wpi="http://schemas.microsoft.com/office/word/2010/wordprocessingInk" xmlns:wne="http://schemas.microsoft.com/office/word/2006/wordml" xmlns:wps="http://schemas.microsoft.com/office/word/2010/wordprocessingShape" mc:Ignorable="w14 w15 w16se w16cid w16 w16cex w16sdtdh w16sdtfl w16du wp14">
+<w:hdr xmlns:wpc="http://schemas.microsoft.com/office/word/2010/wordprocessingCanvas" xmlns:cx="http://schemas.microsoft.com/office/drawing/2014/chartex" xmlns:cx1="http://schemas.microsoft.com/office/drawing/2015/9/8/chartex" xmlns:cx2="http://schemas.microsoft.com/office/drawing/2015/10/21/chartex" xmlns:cx3="http://schemas.microsoft.com/office/drawing/2016/5/9/chartex" xmlns:cx4="http://schemas.microsoft.com/office/drawing/2016/5/10/chartex" xmlns:cx5="http://schemas.microsoft.com/office/drawing/2016/5/11/chartex" xmlns:cx6="http://schemas.microsoft.com/office/drawing/2016/5/12/chartex" xmlns:cx7="http://schemas.microsoft.com/office/drawing/2016/5/13/chartex" xmlns:cx8="http://schemas.microsoft.com/office/drawing/2016/5/14/chartex" xmlns:mc="http://schemas.openxmlformats.org/markup-compatibility/2006" xmlns:aink="http://schemas.microsoft.com/office/drawing/2016/ink" xmlns:am3d="http://schemas.microsoft.com/office/drawing/2017/model3d" xmlns:o="urn:schemas-microsoft-com:office:office" xmlns:oel="http://schemas.microsoft.com/office/2019/extlst" xmlns:r="http://schemas.openxmlformats.org/officeDocument/2006/relationships" xmlns:m="http://schemas.openxmlformats.org/officeDocument/2006/math" xmlns:v="urn:schemas-microsoft-com:vml" xmlns:wp14="http://schemas.microsoft.com/office/word/2010/wordprocessingDrawing" xmlns:wp="http://schemas.openxmlformats.org/drawingml/2006/wordprocessingDrawing" xmlns:w10="urn:schemas-microsoft-com:office:word" xmlns:w="http://schemas.openxmlformats.org/wordprocessingml/2006/main" xmlns:w14="http://schemas.microsoft.com/office/word/2010/wordml" xmlns:w15="http://schemas.microsoft.com/office/word/2012/wordml" xmlns:w16cex="http://schemas.microsoft.com/office/word/2018/wordml/cex" xmlns:w16cid="http://schemas.microsoft.com/office/word/2016/wordml/cid" xmlns:w16="http://schemas.microsoft.com/office/word/2018/wordml" xmlns:w16sdtdh="http://schemas.microsoft.com/office/word/2020/wordml/sdtdatahash" xmlns:w16se="http://schemas.microsoft.com/office/word/2015/wordml/symex" xmlns:wpg="http://schemas.microsoft.com/office/word/2010/wordprocessingGroup" xmlns:wpi="http://schemas.microsoft.com/office/word/2010/wordprocessingInk" xmlns:wne="http://schemas.microsoft.com/office/word/2006/wordml" xmlns:wps="http://schemas.microsoft.com/office/word/2010/wordprocessingShape" mc:Ignorable="w14 w15 w16se w16cid w16 w16cex w16sdtdh wp14">
   <w:p>
     <w:pPr>
       <w:pBdr>
@@ -27890,7 +27782,7 @@
 </file>
 
 <file path=word/header10.xml><?xml version="1.0" encoding="utf-8"?>
-<w:hdr xmlns:wpc="http://schemas.microsoft.com/office/word/2010/wordprocessingCanvas" xmlns:cx="http://schemas.microsoft.com/office/drawing/2014/chartex" xmlns:cx1="http://schemas.microsoft.com/office/drawing/2015/9/8/chartex" xmlns:cx2="http://schemas.microsoft.com/office/drawing/2015/10/21/chartex" xmlns:cx3="http://schemas.microsoft.com/office/drawing/2016/5/9/chartex" xmlns:cx4="http://schemas.microsoft.com/office/drawing/2016/5/10/chartex" xmlns:cx5="http://schemas.microsoft.com/office/drawing/2016/5/11/chartex" xmlns:cx6="http://schemas.microsoft.com/office/drawing/2016/5/12/chartex" xmlns:cx7="http://schemas.microsoft.com/office/drawing/2016/5/13/chartex" xmlns:cx8="http://schemas.microsoft.com/office/drawing/2016/5/14/chartex" xmlns:mc="http://schemas.openxmlformats.org/markup-compatibility/2006" xmlns:aink="http://schemas.microsoft.com/office/drawing/2016/ink" xmlns:am3d="http://schemas.microsoft.com/office/drawing/2017/model3d" xmlns:o="urn:schemas-microsoft-com:office:office" xmlns:oel="http://schemas.microsoft.com/office/2019/extlst" xmlns:r="http://schemas.openxmlformats.org/officeDocument/2006/relationships" xmlns:m="http://schemas.openxmlformats.org/officeDocument/2006/math" xmlns:v="urn:schemas-microsoft-com:vml" xmlns:wp14="http://schemas.microsoft.com/office/word/2010/wordprocessingDrawing" xmlns:wp="http://schemas.openxmlformats.org/drawingml/2006/wordprocessingDrawing" xmlns:w10="urn:schemas-microsoft-com:office:word" xmlns:w="http://schemas.openxmlformats.org/wordprocessingml/2006/main" xmlns:w14="http://schemas.microsoft.com/office/word/2010/wordml" xmlns:w15="http://schemas.microsoft.com/office/word/2012/wordml" xmlns:w16cex="http://schemas.microsoft.com/office/word/2018/wordml/cex" xmlns:w16cid="http://schemas.microsoft.com/office/word/2016/wordml/cid" xmlns:w16="http://schemas.microsoft.com/office/word/2018/wordml" xmlns:w16du="http://schemas.microsoft.com/office/word/2023/wordml/word16du" xmlns:w16sdtdh="http://schemas.microsoft.com/office/word/2020/wordml/sdtdatahash" xmlns:w16sdtfl="http://schemas.microsoft.com/office/word/2024/wordml/sdtformatlock" xmlns:w16se="http://schemas.microsoft.com/office/word/2015/wordml/symex" xmlns:wpg="http://schemas.microsoft.com/office/word/2010/wordprocessingGroup" xmlns:wpi="http://schemas.microsoft.com/office/word/2010/wordprocessingInk" xmlns:wne="http://schemas.microsoft.com/office/word/2006/wordml" xmlns:wps="http://schemas.microsoft.com/office/word/2010/wordprocessingShape" mc:Ignorable="w14 w15 w16se w16cid w16 w16cex w16sdtdh w16sdtfl w16du wp14">
+<w:hdr xmlns:wpc="http://schemas.microsoft.com/office/word/2010/wordprocessingCanvas" xmlns:cx="http://schemas.microsoft.com/office/drawing/2014/chartex" xmlns:cx1="http://schemas.microsoft.com/office/drawing/2015/9/8/chartex" xmlns:cx2="http://schemas.microsoft.com/office/drawing/2015/10/21/chartex" xmlns:cx3="http://schemas.microsoft.com/office/drawing/2016/5/9/chartex" xmlns:cx4="http://schemas.microsoft.com/office/drawing/2016/5/10/chartex" xmlns:cx5="http://schemas.microsoft.com/office/drawing/2016/5/11/chartex" xmlns:cx6="http://schemas.microsoft.com/office/drawing/2016/5/12/chartex" xmlns:cx7="http://schemas.microsoft.com/office/drawing/2016/5/13/chartex" xmlns:cx8="http://schemas.microsoft.com/office/drawing/2016/5/14/chartex" xmlns:mc="http://schemas.openxmlformats.org/markup-compatibility/2006" xmlns:aink="http://schemas.microsoft.com/office/drawing/2016/ink" xmlns:am3d="http://schemas.microsoft.com/office/drawing/2017/model3d" xmlns:o="urn:schemas-microsoft-com:office:office" xmlns:oel="http://schemas.microsoft.com/office/2019/extlst" xmlns:r="http://schemas.openxmlformats.org/officeDocument/2006/relationships" xmlns:m="http://schemas.openxmlformats.org/officeDocument/2006/math" xmlns:v="urn:schemas-microsoft-com:vml" xmlns:wp14="http://schemas.microsoft.com/office/word/2010/wordprocessingDrawing" xmlns:wp="http://schemas.openxmlformats.org/drawingml/2006/wordprocessingDrawing" xmlns:w10="urn:schemas-microsoft-com:office:word" xmlns:w="http://schemas.openxmlformats.org/wordprocessingml/2006/main" xmlns:w14="http://schemas.microsoft.com/office/word/2010/wordml" xmlns:w15="http://schemas.microsoft.com/office/word/2012/wordml" xmlns:w16cex="http://schemas.microsoft.com/office/word/2018/wordml/cex" xmlns:w16cid="http://schemas.microsoft.com/office/word/2016/wordml/cid" xmlns:w16="http://schemas.microsoft.com/office/word/2018/wordml" xmlns:w16sdtdh="http://schemas.microsoft.com/office/word/2020/wordml/sdtdatahash" xmlns:w16se="http://schemas.microsoft.com/office/word/2015/wordml/symex" xmlns:wpg="http://schemas.microsoft.com/office/word/2010/wordprocessingGroup" xmlns:wpi="http://schemas.microsoft.com/office/word/2010/wordprocessingInk" xmlns:wne="http://schemas.microsoft.com/office/word/2006/wordml" xmlns:wps="http://schemas.microsoft.com/office/word/2010/wordprocessingShape" mc:Ignorable="w14 w15 w16se w16cid w16 w16cex w16sdtdh wp14">
   <w:p>
     <w:pPr>
       <w:pBdr>
@@ -27908,14 +27800,27 @@
         <w:color w:val="000000"/>
       </w:rPr>
     </w:pPr>
-    <w:fldSimple w:instr=" STYLEREF  &quot;Head Anhang&quot;  \* MERGEFORMAT ">
-      <w:r>
-        <w:rPr>
-          <w:noProof/>
-        </w:rPr>
-        <w:t>Literaturverzeichnis</w:t>
-      </w:r>
-    </w:fldSimple>
+    <w:r>
+      <w:fldChar w:fldCharType="begin"/>
+    </w:r>
+    <w:r>
+      <w:instrText xml:space="preserve"> STYLEREF  "Head Anhang"  \* MERGEFORMAT </w:instrText>
+    </w:r>
+    <w:r>
+      <w:fldChar w:fldCharType="separate"/>
+    </w:r>
+    <w:r>
+      <w:rPr>
+        <w:noProof/>
+      </w:rPr>
+      <w:t>Literaturverzeichnis</w:t>
+    </w:r>
+    <w:r>
+      <w:rPr>
+        <w:noProof/>
+      </w:rPr>
+      <w:fldChar w:fldCharType="end"/>
+    </w:r>
     <w:r>
       <w:rPr>
         <w:color w:val="000000"/>
@@ -27963,7 +27868,7 @@
 </file>
 
 <file path=word/header2.xml><?xml version="1.0" encoding="utf-8"?>
-<w:hdr xmlns:wpc="http://schemas.microsoft.com/office/word/2010/wordprocessingCanvas" xmlns:cx="http://schemas.microsoft.com/office/drawing/2014/chartex" xmlns:cx1="http://schemas.microsoft.com/office/drawing/2015/9/8/chartex" xmlns:cx2="http://schemas.microsoft.com/office/drawing/2015/10/21/chartex" xmlns:cx3="http://schemas.microsoft.com/office/drawing/2016/5/9/chartex" xmlns:cx4="http://schemas.microsoft.com/office/drawing/2016/5/10/chartex" xmlns:cx5="http://schemas.microsoft.com/office/drawing/2016/5/11/chartex" xmlns:cx6="http://schemas.microsoft.com/office/drawing/2016/5/12/chartex" xmlns:cx7="http://schemas.microsoft.com/office/drawing/2016/5/13/chartex" xmlns:cx8="http://schemas.microsoft.com/office/drawing/2016/5/14/chartex" xmlns:mc="http://schemas.openxmlformats.org/markup-compatibility/2006" xmlns:aink="http://schemas.microsoft.com/office/drawing/2016/ink" xmlns:am3d="http://schemas.microsoft.com/office/drawing/2017/model3d" xmlns:o="urn:schemas-microsoft-com:office:office" xmlns:oel="http://schemas.microsoft.com/office/2019/extlst" xmlns:r="http://schemas.openxmlformats.org/officeDocument/2006/relationships" xmlns:m="http://schemas.openxmlformats.org/officeDocument/2006/math" xmlns:v="urn:schemas-microsoft-com:vml" xmlns:wp14="http://schemas.microsoft.com/office/word/2010/wordprocessingDrawing" xmlns:wp="http://schemas.openxmlformats.org/drawingml/2006/wordprocessingDrawing" xmlns:w10="urn:schemas-microsoft-com:office:word" xmlns:w="http://schemas.openxmlformats.org/wordprocessingml/2006/main" xmlns:w14="http://schemas.microsoft.com/office/word/2010/wordml" xmlns:w15="http://schemas.microsoft.com/office/word/2012/wordml" xmlns:w16cex="http://schemas.microsoft.com/office/word/2018/wordml/cex" xmlns:w16cid="http://schemas.microsoft.com/office/word/2016/wordml/cid" xmlns:w16="http://schemas.microsoft.com/office/word/2018/wordml" xmlns:w16du="http://schemas.microsoft.com/office/word/2023/wordml/word16du" xmlns:w16sdtdh="http://schemas.microsoft.com/office/word/2020/wordml/sdtdatahash" xmlns:w16sdtfl="http://schemas.microsoft.com/office/word/2024/wordml/sdtformatlock" xmlns:w16se="http://schemas.microsoft.com/office/word/2015/wordml/symex" xmlns:wpg="http://schemas.microsoft.com/office/word/2010/wordprocessingGroup" xmlns:wpi="http://schemas.microsoft.com/office/word/2010/wordprocessingInk" xmlns:wne="http://schemas.microsoft.com/office/word/2006/wordml" xmlns:wps="http://schemas.microsoft.com/office/word/2010/wordprocessingShape" mc:Ignorable="w14 w15 w16se w16cid w16 w16cex w16sdtdh w16sdtfl w16du wp14">
+<w:hdr xmlns:wpc="http://schemas.microsoft.com/office/word/2010/wordprocessingCanvas" xmlns:cx="http://schemas.microsoft.com/office/drawing/2014/chartex" xmlns:cx1="http://schemas.microsoft.com/office/drawing/2015/9/8/chartex" xmlns:cx2="http://schemas.microsoft.com/office/drawing/2015/10/21/chartex" xmlns:cx3="http://schemas.microsoft.com/office/drawing/2016/5/9/chartex" xmlns:cx4="http://schemas.microsoft.com/office/drawing/2016/5/10/chartex" xmlns:cx5="http://schemas.microsoft.com/office/drawing/2016/5/11/chartex" xmlns:cx6="http://schemas.microsoft.com/office/drawing/2016/5/12/chartex" xmlns:cx7="http://schemas.microsoft.com/office/drawing/2016/5/13/chartex" xmlns:cx8="http://schemas.microsoft.com/office/drawing/2016/5/14/chartex" xmlns:mc="http://schemas.openxmlformats.org/markup-compatibility/2006" xmlns:aink="http://schemas.microsoft.com/office/drawing/2016/ink" xmlns:am3d="http://schemas.microsoft.com/office/drawing/2017/model3d" xmlns:o="urn:schemas-microsoft-com:office:office" xmlns:oel="http://schemas.microsoft.com/office/2019/extlst" xmlns:r="http://schemas.openxmlformats.org/officeDocument/2006/relationships" xmlns:m="http://schemas.openxmlformats.org/officeDocument/2006/math" xmlns:v="urn:schemas-microsoft-com:vml" xmlns:wp14="http://schemas.microsoft.com/office/word/2010/wordprocessingDrawing" xmlns:wp="http://schemas.openxmlformats.org/drawingml/2006/wordprocessingDrawing" xmlns:w10="urn:schemas-microsoft-com:office:word" xmlns:w="http://schemas.openxmlformats.org/wordprocessingml/2006/main" xmlns:w14="http://schemas.microsoft.com/office/word/2010/wordml" xmlns:w15="http://schemas.microsoft.com/office/word/2012/wordml" xmlns:w16cex="http://schemas.microsoft.com/office/word/2018/wordml/cex" xmlns:w16cid="http://schemas.microsoft.com/office/word/2016/wordml/cid" xmlns:w16="http://schemas.microsoft.com/office/word/2018/wordml" xmlns:w16sdtdh="http://schemas.microsoft.com/office/word/2020/wordml/sdtdatahash" xmlns:w16se="http://schemas.microsoft.com/office/word/2015/wordml/symex" xmlns:wpg="http://schemas.microsoft.com/office/word/2010/wordprocessingGroup" xmlns:wpi="http://schemas.microsoft.com/office/word/2010/wordprocessingInk" xmlns:wne="http://schemas.microsoft.com/office/word/2006/wordml" xmlns:wps="http://schemas.microsoft.com/office/word/2010/wordprocessingShape" mc:Ignorable="w14 w15 w16se w16cid w16 w16cex w16sdtdh wp14">
   <w:p>
     <w:pPr>
       <w:pStyle w:val="Kopfzeile"/>
@@ -28012,7 +27917,7 @@
 </file>
 
 <file path=word/header3.xml><?xml version="1.0" encoding="utf-8"?>
-<w:hdr xmlns:wpc="http://schemas.microsoft.com/office/word/2010/wordprocessingCanvas" xmlns:cx="http://schemas.microsoft.com/office/drawing/2014/chartex" xmlns:cx1="http://schemas.microsoft.com/office/drawing/2015/9/8/chartex" xmlns:cx2="http://schemas.microsoft.com/office/drawing/2015/10/21/chartex" xmlns:cx3="http://schemas.microsoft.com/office/drawing/2016/5/9/chartex" xmlns:cx4="http://schemas.microsoft.com/office/drawing/2016/5/10/chartex" xmlns:cx5="http://schemas.microsoft.com/office/drawing/2016/5/11/chartex" xmlns:cx6="http://schemas.microsoft.com/office/drawing/2016/5/12/chartex" xmlns:cx7="http://schemas.microsoft.com/office/drawing/2016/5/13/chartex" xmlns:cx8="http://schemas.microsoft.com/office/drawing/2016/5/14/chartex" xmlns:mc="http://schemas.openxmlformats.org/markup-compatibility/2006" xmlns:aink="http://schemas.microsoft.com/office/drawing/2016/ink" xmlns:am3d="http://schemas.microsoft.com/office/drawing/2017/model3d" xmlns:o="urn:schemas-microsoft-com:office:office" xmlns:oel="http://schemas.microsoft.com/office/2019/extlst" xmlns:r="http://schemas.openxmlformats.org/officeDocument/2006/relationships" xmlns:m="http://schemas.openxmlformats.org/officeDocument/2006/math" xmlns:v="urn:schemas-microsoft-com:vml" xmlns:wp14="http://schemas.microsoft.com/office/word/2010/wordprocessingDrawing" xmlns:wp="http://schemas.openxmlformats.org/drawingml/2006/wordprocessingDrawing" xmlns:w10="urn:schemas-microsoft-com:office:word" xmlns:w="http://schemas.openxmlformats.org/wordprocessingml/2006/main" xmlns:w14="http://schemas.microsoft.com/office/word/2010/wordml" xmlns:w15="http://schemas.microsoft.com/office/word/2012/wordml" xmlns:w16cex="http://schemas.microsoft.com/office/word/2018/wordml/cex" xmlns:w16cid="http://schemas.microsoft.com/office/word/2016/wordml/cid" xmlns:w16="http://schemas.microsoft.com/office/word/2018/wordml" xmlns:w16du="http://schemas.microsoft.com/office/word/2023/wordml/word16du" xmlns:w16sdtdh="http://schemas.microsoft.com/office/word/2020/wordml/sdtdatahash" xmlns:w16sdtfl="http://schemas.microsoft.com/office/word/2024/wordml/sdtformatlock" xmlns:w16se="http://schemas.microsoft.com/office/word/2015/wordml/symex" xmlns:wpg="http://schemas.microsoft.com/office/word/2010/wordprocessingGroup" xmlns:wpi="http://schemas.microsoft.com/office/word/2010/wordprocessingInk" xmlns:wne="http://schemas.microsoft.com/office/word/2006/wordml" xmlns:wps="http://schemas.microsoft.com/office/word/2010/wordprocessingShape" mc:Ignorable="w14 w15 w16se w16cid w16 w16cex w16sdtdh w16sdtfl w16du wp14">
+<w:hdr xmlns:wpc="http://schemas.microsoft.com/office/word/2010/wordprocessingCanvas" xmlns:cx="http://schemas.microsoft.com/office/drawing/2014/chartex" xmlns:cx1="http://schemas.microsoft.com/office/drawing/2015/9/8/chartex" xmlns:cx2="http://schemas.microsoft.com/office/drawing/2015/10/21/chartex" xmlns:cx3="http://schemas.microsoft.com/office/drawing/2016/5/9/chartex" xmlns:cx4="http://schemas.microsoft.com/office/drawing/2016/5/10/chartex" xmlns:cx5="http://schemas.microsoft.com/office/drawing/2016/5/11/chartex" xmlns:cx6="http://schemas.microsoft.com/office/drawing/2016/5/12/chartex" xmlns:cx7="http://schemas.microsoft.com/office/drawing/2016/5/13/chartex" xmlns:cx8="http://schemas.microsoft.com/office/drawing/2016/5/14/chartex" xmlns:mc="http://schemas.openxmlformats.org/markup-compatibility/2006" xmlns:aink="http://schemas.microsoft.com/office/drawing/2016/ink" xmlns:am3d="http://schemas.microsoft.com/office/drawing/2017/model3d" xmlns:o="urn:schemas-microsoft-com:office:office" xmlns:oel="http://schemas.microsoft.com/office/2019/extlst" xmlns:r="http://schemas.openxmlformats.org/officeDocument/2006/relationships" xmlns:m="http://schemas.openxmlformats.org/officeDocument/2006/math" xmlns:v="urn:schemas-microsoft-com:vml" xmlns:wp14="http://schemas.microsoft.com/office/word/2010/wordprocessingDrawing" xmlns:wp="http://schemas.openxmlformats.org/drawingml/2006/wordprocessingDrawing" xmlns:w10="urn:schemas-microsoft-com:office:word" xmlns:w="http://schemas.openxmlformats.org/wordprocessingml/2006/main" xmlns:w14="http://schemas.microsoft.com/office/word/2010/wordml" xmlns:w15="http://schemas.microsoft.com/office/word/2012/wordml" xmlns:w16cex="http://schemas.microsoft.com/office/word/2018/wordml/cex" xmlns:w16cid="http://schemas.microsoft.com/office/word/2016/wordml/cid" xmlns:w16="http://schemas.microsoft.com/office/word/2018/wordml" xmlns:w16sdtdh="http://schemas.microsoft.com/office/word/2020/wordml/sdtdatahash" xmlns:w16se="http://schemas.microsoft.com/office/word/2015/wordml/symex" xmlns:wpg="http://schemas.microsoft.com/office/word/2010/wordprocessingGroup" xmlns:wpi="http://schemas.microsoft.com/office/word/2010/wordprocessingInk" xmlns:wne="http://schemas.microsoft.com/office/word/2006/wordml" xmlns:wps="http://schemas.microsoft.com/office/word/2010/wordprocessingShape" mc:Ignorable="w14 w15 w16se w16cid w16 w16cex w16sdtdh wp14">
   <w:p>
     <w:pPr>
       <w:pStyle w:val="Kopfzeile"/>
@@ -28064,7 +27969,7 @@
 </file>
 
 <file path=word/header4.xml><?xml version="1.0" encoding="utf-8"?>
-<w:hdr xmlns:wpc="http://schemas.microsoft.com/office/word/2010/wordprocessingCanvas" xmlns:cx="http://schemas.microsoft.com/office/drawing/2014/chartex" xmlns:cx1="http://schemas.microsoft.com/office/drawing/2015/9/8/chartex" xmlns:cx2="http://schemas.microsoft.com/office/drawing/2015/10/21/chartex" xmlns:cx3="http://schemas.microsoft.com/office/drawing/2016/5/9/chartex" xmlns:cx4="http://schemas.microsoft.com/office/drawing/2016/5/10/chartex" xmlns:cx5="http://schemas.microsoft.com/office/drawing/2016/5/11/chartex" xmlns:cx6="http://schemas.microsoft.com/office/drawing/2016/5/12/chartex" xmlns:cx7="http://schemas.microsoft.com/office/drawing/2016/5/13/chartex" xmlns:cx8="http://schemas.microsoft.com/office/drawing/2016/5/14/chartex" xmlns:mc="http://schemas.openxmlformats.org/markup-compatibility/2006" xmlns:aink="http://schemas.microsoft.com/office/drawing/2016/ink" xmlns:am3d="http://schemas.microsoft.com/office/drawing/2017/model3d" xmlns:o="urn:schemas-microsoft-com:office:office" xmlns:oel="http://schemas.microsoft.com/office/2019/extlst" xmlns:r="http://schemas.openxmlformats.org/officeDocument/2006/relationships" xmlns:m="http://schemas.openxmlformats.org/officeDocument/2006/math" xmlns:v="urn:schemas-microsoft-com:vml" xmlns:wp14="http://schemas.microsoft.com/office/word/2010/wordprocessingDrawing" xmlns:wp="http://schemas.openxmlformats.org/drawingml/2006/wordprocessingDrawing" xmlns:w10="urn:schemas-microsoft-com:office:word" xmlns:w="http://schemas.openxmlformats.org/wordprocessingml/2006/main" xmlns:w14="http://schemas.microsoft.com/office/word/2010/wordml" xmlns:w15="http://schemas.microsoft.com/office/word/2012/wordml" xmlns:w16cex="http://schemas.microsoft.com/office/word/2018/wordml/cex" xmlns:w16cid="http://schemas.microsoft.com/office/word/2016/wordml/cid" xmlns:w16="http://schemas.microsoft.com/office/word/2018/wordml" xmlns:w16du="http://schemas.microsoft.com/office/word/2023/wordml/word16du" xmlns:w16sdtdh="http://schemas.microsoft.com/office/word/2020/wordml/sdtdatahash" xmlns:w16sdtfl="http://schemas.microsoft.com/office/word/2024/wordml/sdtformatlock" xmlns:w16se="http://schemas.microsoft.com/office/word/2015/wordml/symex" xmlns:wpg="http://schemas.microsoft.com/office/word/2010/wordprocessingGroup" xmlns:wpi="http://schemas.microsoft.com/office/word/2010/wordprocessingInk" xmlns:wne="http://schemas.microsoft.com/office/word/2006/wordml" xmlns:wps="http://schemas.microsoft.com/office/word/2010/wordprocessingShape" mc:Ignorable="w14 w15 w16se w16cid w16 w16cex w16sdtdh w16sdtfl w16du wp14">
+<w:hdr xmlns:wpc="http://schemas.microsoft.com/office/word/2010/wordprocessingCanvas" xmlns:cx="http://schemas.microsoft.com/office/drawing/2014/chartex" xmlns:cx1="http://schemas.microsoft.com/office/drawing/2015/9/8/chartex" xmlns:cx2="http://schemas.microsoft.com/office/drawing/2015/10/21/chartex" xmlns:cx3="http://schemas.microsoft.com/office/drawing/2016/5/9/chartex" xmlns:cx4="http://schemas.microsoft.com/office/drawing/2016/5/10/chartex" xmlns:cx5="http://schemas.microsoft.com/office/drawing/2016/5/11/chartex" xmlns:cx6="http://schemas.microsoft.com/office/drawing/2016/5/12/chartex" xmlns:cx7="http://schemas.microsoft.com/office/drawing/2016/5/13/chartex" xmlns:cx8="http://schemas.microsoft.com/office/drawing/2016/5/14/chartex" xmlns:mc="http://schemas.openxmlformats.org/markup-compatibility/2006" xmlns:aink="http://schemas.microsoft.com/office/drawing/2016/ink" xmlns:am3d="http://schemas.microsoft.com/office/drawing/2017/model3d" xmlns:o="urn:schemas-microsoft-com:office:office" xmlns:oel="http://schemas.microsoft.com/office/2019/extlst" xmlns:r="http://schemas.openxmlformats.org/officeDocument/2006/relationships" xmlns:m="http://schemas.openxmlformats.org/officeDocument/2006/math" xmlns:v="urn:schemas-microsoft-com:vml" xmlns:wp14="http://schemas.microsoft.com/office/word/2010/wordprocessingDrawing" xmlns:wp="http://schemas.openxmlformats.org/drawingml/2006/wordprocessingDrawing" xmlns:w10="urn:schemas-microsoft-com:office:word" xmlns:w="http://schemas.openxmlformats.org/wordprocessingml/2006/main" xmlns:w14="http://schemas.microsoft.com/office/word/2010/wordml" xmlns:w15="http://schemas.microsoft.com/office/word/2012/wordml" xmlns:w16cex="http://schemas.microsoft.com/office/word/2018/wordml/cex" xmlns:w16cid="http://schemas.microsoft.com/office/word/2016/wordml/cid" xmlns:w16="http://schemas.microsoft.com/office/word/2018/wordml" xmlns:w16sdtdh="http://schemas.microsoft.com/office/word/2020/wordml/sdtdatahash" xmlns:w16se="http://schemas.microsoft.com/office/word/2015/wordml/symex" xmlns:wpg="http://schemas.microsoft.com/office/word/2010/wordprocessingGroup" xmlns:wpi="http://schemas.microsoft.com/office/word/2010/wordprocessingInk" xmlns:wne="http://schemas.microsoft.com/office/word/2006/wordml" xmlns:wps="http://schemas.microsoft.com/office/word/2010/wordprocessingShape" mc:Ignorable="w14 w15 w16se w16cid w16 w16cex w16sdtdh wp14">
   <w:p>
     <w:pPr>
       <w:pStyle w:val="Kopfzeile"/>
@@ -28113,7 +28018,7 @@
 </file>
 
 <file path=word/header5.xml><?xml version="1.0" encoding="utf-8"?>
-<w:hdr xmlns:wpc="http://schemas.microsoft.com/office/word/2010/wordprocessingCanvas" xmlns:cx="http://schemas.microsoft.com/office/drawing/2014/chartex" xmlns:cx1="http://schemas.microsoft.com/office/drawing/2015/9/8/chartex" xmlns:cx2="http://schemas.microsoft.com/office/drawing/2015/10/21/chartex" xmlns:cx3="http://schemas.microsoft.com/office/drawing/2016/5/9/chartex" xmlns:cx4="http://schemas.microsoft.com/office/drawing/2016/5/10/chartex" xmlns:cx5="http://schemas.microsoft.com/office/drawing/2016/5/11/chartex" xmlns:cx6="http://schemas.microsoft.com/office/drawing/2016/5/12/chartex" xmlns:cx7="http://schemas.microsoft.com/office/drawing/2016/5/13/chartex" xmlns:cx8="http://schemas.microsoft.com/office/drawing/2016/5/14/chartex" xmlns:mc="http://schemas.openxmlformats.org/markup-compatibility/2006" xmlns:aink="http://schemas.microsoft.com/office/drawing/2016/ink" xmlns:am3d="http://schemas.microsoft.com/office/drawing/2017/model3d" xmlns:o="urn:schemas-microsoft-com:office:office" xmlns:oel="http://schemas.microsoft.com/office/2019/extlst" xmlns:r="http://schemas.openxmlformats.org/officeDocument/2006/relationships" xmlns:m="http://schemas.openxmlformats.org/officeDocument/2006/math" xmlns:v="urn:schemas-microsoft-com:vml" xmlns:wp14="http://schemas.microsoft.com/office/word/2010/wordprocessingDrawing" xmlns:wp="http://schemas.openxmlformats.org/drawingml/2006/wordprocessingDrawing" xmlns:w10="urn:schemas-microsoft-com:office:word" xmlns:w="http://schemas.openxmlformats.org/wordprocessingml/2006/main" xmlns:w14="http://schemas.microsoft.com/office/word/2010/wordml" xmlns:w15="http://schemas.microsoft.com/office/word/2012/wordml" xmlns:w16cex="http://schemas.microsoft.com/office/word/2018/wordml/cex" xmlns:w16cid="http://schemas.microsoft.com/office/word/2016/wordml/cid" xmlns:w16="http://schemas.microsoft.com/office/word/2018/wordml" xmlns:w16du="http://schemas.microsoft.com/office/word/2023/wordml/word16du" xmlns:w16sdtdh="http://schemas.microsoft.com/office/word/2020/wordml/sdtdatahash" xmlns:w16sdtfl="http://schemas.microsoft.com/office/word/2024/wordml/sdtformatlock" xmlns:w16se="http://schemas.microsoft.com/office/word/2015/wordml/symex" xmlns:wpg="http://schemas.microsoft.com/office/word/2010/wordprocessingGroup" xmlns:wpi="http://schemas.microsoft.com/office/word/2010/wordprocessingInk" xmlns:wne="http://schemas.microsoft.com/office/word/2006/wordml" xmlns:wps="http://schemas.microsoft.com/office/word/2010/wordprocessingShape" mc:Ignorable="w14 w15 w16se w16cid w16 w16cex w16sdtdh w16sdtfl w16du wp14">
+<w:hdr xmlns:wpc="http://schemas.microsoft.com/office/word/2010/wordprocessingCanvas" xmlns:cx="http://schemas.microsoft.com/office/drawing/2014/chartex" xmlns:cx1="http://schemas.microsoft.com/office/drawing/2015/9/8/chartex" xmlns:cx2="http://schemas.microsoft.com/office/drawing/2015/10/21/chartex" xmlns:cx3="http://schemas.microsoft.com/office/drawing/2016/5/9/chartex" xmlns:cx4="http://schemas.microsoft.com/office/drawing/2016/5/10/chartex" xmlns:cx5="http://schemas.microsoft.com/office/drawing/2016/5/11/chartex" xmlns:cx6="http://schemas.microsoft.com/office/drawing/2016/5/12/chartex" xmlns:cx7="http://schemas.microsoft.com/office/drawing/2016/5/13/chartex" xmlns:cx8="http://schemas.microsoft.com/office/drawing/2016/5/14/chartex" xmlns:mc="http://schemas.openxmlformats.org/markup-compatibility/2006" xmlns:aink="http://schemas.microsoft.com/office/drawing/2016/ink" xmlns:am3d="http://schemas.microsoft.com/office/drawing/2017/model3d" xmlns:o="urn:schemas-microsoft-com:office:office" xmlns:oel="http://schemas.microsoft.com/office/2019/extlst" xmlns:r="http://schemas.openxmlformats.org/officeDocument/2006/relationships" xmlns:m="http://schemas.openxmlformats.org/officeDocument/2006/math" xmlns:v="urn:schemas-microsoft-com:vml" xmlns:wp14="http://schemas.microsoft.com/office/word/2010/wordprocessingDrawing" xmlns:wp="http://schemas.openxmlformats.org/drawingml/2006/wordprocessingDrawing" xmlns:w10="urn:schemas-microsoft-com:office:word" xmlns:w="http://schemas.openxmlformats.org/wordprocessingml/2006/main" xmlns:w14="http://schemas.microsoft.com/office/word/2010/wordml" xmlns:w15="http://schemas.microsoft.com/office/word/2012/wordml" xmlns:w16cex="http://schemas.microsoft.com/office/word/2018/wordml/cex" xmlns:w16cid="http://schemas.microsoft.com/office/word/2016/wordml/cid" xmlns:w16="http://schemas.microsoft.com/office/word/2018/wordml" xmlns:w16sdtdh="http://schemas.microsoft.com/office/word/2020/wordml/sdtdatahash" xmlns:w16se="http://schemas.microsoft.com/office/word/2015/wordml/symex" xmlns:wpg="http://schemas.microsoft.com/office/word/2010/wordprocessingGroup" xmlns:wpi="http://schemas.microsoft.com/office/word/2010/wordprocessingInk" xmlns:wne="http://schemas.microsoft.com/office/word/2006/wordml" xmlns:wps="http://schemas.microsoft.com/office/word/2010/wordprocessingShape" mc:Ignorable="w14 w15 w16se w16cid w16 w16cex w16sdtdh wp14">
   <w:p>
     <w:pPr>
       <w:pStyle w:val="Kopfzeile"/>
@@ -28165,7 +28070,7 @@
 </file>
 
 <file path=word/header6.xml><?xml version="1.0" encoding="utf-8"?>
-<w:hdr xmlns:wpc="http://schemas.microsoft.com/office/word/2010/wordprocessingCanvas" xmlns:cx="http://schemas.microsoft.com/office/drawing/2014/chartex" xmlns:cx1="http://schemas.microsoft.com/office/drawing/2015/9/8/chartex" xmlns:cx2="http://schemas.microsoft.com/office/drawing/2015/10/21/chartex" xmlns:cx3="http://schemas.microsoft.com/office/drawing/2016/5/9/chartex" xmlns:cx4="http://schemas.microsoft.com/office/drawing/2016/5/10/chartex" xmlns:cx5="http://schemas.microsoft.com/office/drawing/2016/5/11/chartex" xmlns:cx6="http://schemas.microsoft.com/office/drawing/2016/5/12/chartex" xmlns:cx7="http://schemas.microsoft.com/office/drawing/2016/5/13/chartex" xmlns:cx8="http://schemas.microsoft.com/office/drawing/2016/5/14/chartex" xmlns:mc="http://schemas.openxmlformats.org/markup-compatibility/2006" xmlns:aink="http://schemas.microsoft.com/office/drawing/2016/ink" xmlns:am3d="http://schemas.microsoft.com/office/drawing/2017/model3d" xmlns:o="urn:schemas-microsoft-com:office:office" xmlns:oel="http://schemas.microsoft.com/office/2019/extlst" xmlns:r="http://schemas.openxmlformats.org/officeDocument/2006/relationships" xmlns:m="http://schemas.openxmlformats.org/officeDocument/2006/math" xmlns:v="urn:schemas-microsoft-com:vml" xmlns:wp14="http://schemas.microsoft.com/office/word/2010/wordprocessingDrawing" xmlns:wp="http://schemas.openxmlformats.org/drawingml/2006/wordprocessingDrawing" xmlns:w10="urn:schemas-microsoft-com:office:word" xmlns:w="http://schemas.openxmlformats.org/wordprocessingml/2006/main" xmlns:w14="http://schemas.microsoft.com/office/word/2010/wordml" xmlns:w15="http://schemas.microsoft.com/office/word/2012/wordml" xmlns:w16cex="http://schemas.microsoft.com/office/word/2018/wordml/cex" xmlns:w16cid="http://schemas.microsoft.com/office/word/2016/wordml/cid" xmlns:w16="http://schemas.microsoft.com/office/word/2018/wordml" xmlns:w16du="http://schemas.microsoft.com/office/word/2023/wordml/word16du" xmlns:w16sdtdh="http://schemas.microsoft.com/office/word/2020/wordml/sdtdatahash" xmlns:w16sdtfl="http://schemas.microsoft.com/office/word/2024/wordml/sdtformatlock" xmlns:w16se="http://schemas.microsoft.com/office/word/2015/wordml/symex" xmlns:wpg="http://schemas.microsoft.com/office/word/2010/wordprocessingGroup" xmlns:wpi="http://schemas.microsoft.com/office/word/2010/wordprocessingInk" xmlns:wne="http://schemas.microsoft.com/office/word/2006/wordml" xmlns:wps="http://schemas.microsoft.com/office/word/2010/wordprocessingShape" mc:Ignorable="w14 w15 w16se w16cid w16 w16cex w16sdtdh w16sdtfl w16du wp14">
+<w:hdr xmlns:wpc="http://schemas.microsoft.com/office/word/2010/wordprocessingCanvas" xmlns:cx="http://schemas.microsoft.com/office/drawing/2014/chartex" xmlns:cx1="http://schemas.microsoft.com/office/drawing/2015/9/8/chartex" xmlns:cx2="http://schemas.microsoft.com/office/drawing/2015/10/21/chartex" xmlns:cx3="http://schemas.microsoft.com/office/drawing/2016/5/9/chartex" xmlns:cx4="http://schemas.microsoft.com/office/drawing/2016/5/10/chartex" xmlns:cx5="http://schemas.microsoft.com/office/drawing/2016/5/11/chartex" xmlns:cx6="http://schemas.microsoft.com/office/drawing/2016/5/12/chartex" xmlns:cx7="http://schemas.microsoft.com/office/drawing/2016/5/13/chartex" xmlns:cx8="http://schemas.microsoft.com/office/drawing/2016/5/14/chartex" xmlns:mc="http://schemas.openxmlformats.org/markup-compatibility/2006" xmlns:aink="http://schemas.microsoft.com/office/drawing/2016/ink" xmlns:am3d="http://schemas.microsoft.com/office/drawing/2017/model3d" xmlns:o="urn:schemas-microsoft-com:office:office" xmlns:oel="http://schemas.microsoft.com/office/2019/extlst" xmlns:r="http://schemas.openxmlformats.org/officeDocument/2006/relationships" xmlns:m="http://schemas.openxmlformats.org/officeDocument/2006/math" xmlns:v="urn:schemas-microsoft-com:vml" xmlns:wp14="http://schemas.microsoft.com/office/word/2010/wordprocessingDrawing" xmlns:wp="http://schemas.openxmlformats.org/drawingml/2006/wordprocessingDrawing" xmlns:w10="urn:schemas-microsoft-com:office:word" xmlns:w="http://schemas.openxmlformats.org/wordprocessingml/2006/main" xmlns:w14="http://schemas.microsoft.com/office/word/2010/wordml" xmlns:w15="http://schemas.microsoft.com/office/word/2012/wordml" xmlns:w16cex="http://schemas.microsoft.com/office/word/2018/wordml/cex" xmlns:w16cid="http://schemas.microsoft.com/office/word/2016/wordml/cid" xmlns:w16="http://schemas.microsoft.com/office/word/2018/wordml" xmlns:w16sdtdh="http://schemas.microsoft.com/office/word/2020/wordml/sdtdatahash" xmlns:w16se="http://schemas.microsoft.com/office/word/2015/wordml/symex" xmlns:wpg="http://schemas.microsoft.com/office/word/2010/wordprocessingGroup" xmlns:wpi="http://schemas.microsoft.com/office/word/2010/wordprocessingInk" xmlns:wne="http://schemas.microsoft.com/office/word/2006/wordml" xmlns:wps="http://schemas.microsoft.com/office/word/2010/wordprocessingShape" mc:Ignorable="w14 w15 w16se w16cid w16 w16cex w16sdtdh wp14">
   <w:p>
     <w:pPr>
       <w:pStyle w:val="Kopfzeile"/>
@@ -28213,38 +28118,68 @@
       </w:rPr>
       <w:tab/>
     </w:r>
-    <w:fldSimple w:instr=" STYLEREF  &quot;Überschrift 1&quot; \n  \* MERGEFORMAT ">
-      <w:r>
-        <w:rPr>
-          <w:b/>
-          <w:bCs/>
-          <w:noProof/>
-        </w:rPr>
-        <w:t>1</w:t>
-      </w:r>
-    </w:fldSimple>
+    <w:r>
+      <w:fldChar w:fldCharType="begin"/>
+    </w:r>
+    <w:r>
+      <w:instrText xml:space="preserve"> STYLEREF  "Überschrift 1" \n  \* MERGEFORMAT </w:instrText>
+    </w:r>
+    <w:r>
+      <w:fldChar w:fldCharType="separate"/>
+    </w:r>
+    <w:r>
+      <w:rPr>
+        <w:b/>
+        <w:bCs/>
+        <w:noProof/>
+      </w:rPr>
+      <w:t>1</w:t>
+    </w:r>
+    <w:r>
+      <w:rPr>
+        <w:b/>
+        <w:bCs/>
+        <w:noProof/>
+      </w:rPr>
+      <w:fldChar w:fldCharType="end"/>
+    </w:r>
     <w:r>
       <w:rPr>
         <w:noProof/>
       </w:rPr>
       <w:t xml:space="preserve"> </w:t>
     </w:r>
-    <w:fldSimple w:instr=" STYLEREF  &quot;Überschrift 1&quot;  \* MERGEFORMAT ">
-      <w:r>
-        <w:rPr>
-          <w:b/>
-          <w:bCs/>
-          <w:noProof/>
-        </w:rPr>
-        <w:t>Introduction</w:t>
-      </w:r>
-    </w:fldSimple>
+    <w:r>
+      <w:fldChar w:fldCharType="begin"/>
+    </w:r>
+    <w:r>
+      <w:instrText xml:space="preserve"> STYLEREF  "Überschrift 1"  \* MERGEFORMAT </w:instrText>
+    </w:r>
+    <w:r>
+      <w:fldChar w:fldCharType="separate"/>
+    </w:r>
+    <w:r>
+      <w:rPr>
+        <w:b/>
+        <w:bCs/>
+        <w:noProof/>
+      </w:rPr>
+      <w:t>Introduction</w:t>
+    </w:r>
+    <w:r>
+      <w:rPr>
+        <w:b/>
+        <w:bCs/>
+        <w:noProof/>
+      </w:rPr>
+      <w:fldChar w:fldCharType="end"/>
+    </w:r>
   </w:p>
 </w:hdr>
 </file>
 
 <file path=word/header7.xml><?xml version="1.0" encoding="utf-8"?>
-<w:hdr xmlns:wpc="http://schemas.microsoft.com/office/word/2010/wordprocessingCanvas" xmlns:cx="http://schemas.microsoft.com/office/drawing/2014/chartex" xmlns:cx1="http://schemas.microsoft.com/office/drawing/2015/9/8/chartex" xmlns:cx2="http://schemas.microsoft.com/office/drawing/2015/10/21/chartex" xmlns:cx3="http://schemas.microsoft.com/office/drawing/2016/5/9/chartex" xmlns:cx4="http://schemas.microsoft.com/office/drawing/2016/5/10/chartex" xmlns:cx5="http://schemas.microsoft.com/office/drawing/2016/5/11/chartex" xmlns:cx6="http://schemas.microsoft.com/office/drawing/2016/5/12/chartex" xmlns:cx7="http://schemas.microsoft.com/office/drawing/2016/5/13/chartex" xmlns:cx8="http://schemas.microsoft.com/office/drawing/2016/5/14/chartex" xmlns:mc="http://schemas.openxmlformats.org/markup-compatibility/2006" xmlns:aink="http://schemas.microsoft.com/office/drawing/2016/ink" xmlns:am3d="http://schemas.microsoft.com/office/drawing/2017/model3d" xmlns:o="urn:schemas-microsoft-com:office:office" xmlns:oel="http://schemas.microsoft.com/office/2019/extlst" xmlns:r="http://schemas.openxmlformats.org/officeDocument/2006/relationships" xmlns:m="http://schemas.openxmlformats.org/officeDocument/2006/math" xmlns:v="urn:schemas-microsoft-com:vml" xmlns:wp14="http://schemas.microsoft.com/office/word/2010/wordprocessingDrawing" xmlns:wp="http://schemas.openxmlformats.org/drawingml/2006/wordprocessingDrawing" xmlns:w10="urn:schemas-microsoft-com:office:word" xmlns:w="http://schemas.openxmlformats.org/wordprocessingml/2006/main" xmlns:w14="http://schemas.microsoft.com/office/word/2010/wordml" xmlns:w15="http://schemas.microsoft.com/office/word/2012/wordml" xmlns:w16cex="http://schemas.microsoft.com/office/word/2018/wordml/cex" xmlns:w16cid="http://schemas.microsoft.com/office/word/2016/wordml/cid" xmlns:w16="http://schemas.microsoft.com/office/word/2018/wordml" xmlns:w16du="http://schemas.microsoft.com/office/word/2023/wordml/word16du" xmlns:w16sdtdh="http://schemas.microsoft.com/office/word/2020/wordml/sdtdatahash" xmlns:w16sdtfl="http://schemas.microsoft.com/office/word/2024/wordml/sdtformatlock" xmlns:w16se="http://schemas.microsoft.com/office/word/2015/wordml/symex" xmlns:wpg="http://schemas.microsoft.com/office/word/2010/wordprocessingGroup" xmlns:wpi="http://schemas.microsoft.com/office/word/2010/wordprocessingInk" xmlns:wne="http://schemas.microsoft.com/office/word/2006/wordml" xmlns:wps="http://schemas.microsoft.com/office/word/2010/wordprocessingShape" mc:Ignorable="w14 w15 w16se w16cid w16 w16cex w16sdtdh w16sdtfl w16du wp14">
+<w:hdr xmlns:wpc="http://schemas.microsoft.com/office/word/2010/wordprocessingCanvas" xmlns:cx="http://schemas.microsoft.com/office/drawing/2014/chartex" xmlns:cx1="http://schemas.microsoft.com/office/drawing/2015/9/8/chartex" xmlns:cx2="http://schemas.microsoft.com/office/drawing/2015/10/21/chartex" xmlns:cx3="http://schemas.microsoft.com/office/drawing/2016/5/9/chartex" xmlns:cx4="http://schemas.microsoft.com/office/drawing/2016/5/10/chartex" xmlns:cx5="http://schemas.microsoft.com/office/drawing/2016/5/11/chartex" xmlns:cx6="http://schemas.microsoft.com/office/drawing/2016/5/12/chartex" xmlns:cx7="http://schemas.microsoft.com/office/drawing/2016/5/13/chartex" xmlns:cx8="http://schemas.microsoft.com/office/drawing/2016/5/14/chartex" xmlns:mc="http://schemas.openxmlformats.org/markup-compatibility/2006" xmlns:aink="http://schemas.microsoft.com/office/drawing/2016/ink" xmlns:am3d="http://schemas.microsoft.com/office/drawing/2017/model3d" xmlns:o="urn:schemas-microsoft-com:office:office" xmlns:oel="http://schemas.microsoft.com/office/2019/extlst" xmlns:r="http://schemas.openxmlformats.org/officeDocument/2006/relationships" xmlns:m="http://schemas.openxmlformats.org/officeDocument/2006/math" xmlns:v="urn:schemas-microsoft-com:vml" xmlns:wp14="http://schemas.microsoft.com/office/word/2010/wordprocessingDrawing" xmlns:wp="http://schemas.openxmlformats.org/drawingml/2006/wordprocessingDrawing" xmlns:w10="urn:schemas-microsoft-com:office:word" xmlns:w="http://schemas.openxmlformats.org/wordprocessingml/2006/main" xmlns:w14="http://schemas.microsoft.com/office/word/2010/wordml" xmlns:w15="http://schemas.microsoft.com/office/word/2012/wordml" xmlns:w16cex="http://schemas.microsoft.com/office/word/2018/wordml/cex" xmlns:w16cid="http://schemas.microsoft.com/office/word/2016/wordml/cid" xmlns:w16="http://schemas.microsoft.com/office/word/2018/wordml" xmlns:w16sdtdh="http://schemas.microsoft.com/office/word/2020/wordml/sdtdatahash" xmlns:w16se="http://schemas.microsoft.com/office/word/2015/wordml/symex" xmlns:wpg="http://schemas.microsoft.com/office/word/2010/wordprocessingGroup" xmlns:wpi="http://schemas.microsoft.com/office/word/2010/wordprocessingInk" xmlns:wne="http://schemas.microsoft.com/office/word/2006/wordml" xmlns:wps="http://schemas.microsoft.com/office/word/2010/wordprocessingShape" mc:Ignorable="w14 w15 w16se w16cid w16 w16cex w16sdtdh wp14">
   <w:p>
     <w:pPr>
       <w:pStyle w:val="Kopfzeile"/>
@@ -28255,29 +28190,56 @@
         <w:tab w:val="clear" w:pos="4536"/>
       </w:tabs>
     </w:pPr>
-    <w:fldSimple w:instr=" STYLEREF  &quot;Überschrift 1&quot; \n  \* MERGEFORMAT ">
-      <w:r>
-        <w:rPr>
-          <w:bCs/>
-          <w:noProof/>
-        </w:rPr>
-        <w:t>1</w:t>
-      </w:r>
-    </w:fldSimple>
+    <w:r>
+      <w:fldChar w:fldCharType="begin"/>
+    </w:r>
+    <w:r>
+      <w:instrText xml:space="preserve"> STYLEREF  "Überschrift 1" \n  \* MERGEFORMAT </w:instrText>
+    </w:r>
+    <w:r>
+      <w:fldChar w:fldCharType="separate"/>
+    </w:r>
+    <w:r>
+      <w:rPr>
+        <w:bCs/>
+        <w:noProof/>
+      </w:rPr>
+      <w:t>2</w:t>
+    </w:r>
+    <w:r>
+      <w:rPr>
+        <w:bCs/>
+        <w:noProof/>
+      </w:rPr>
+      <w:fldChar w:fldCharType="end"/>
+    </w:r>
     <w:r>
       <w:rPr>
         <w:rStyle w:val="Seitenzahl"/>
       </w:rPr>
       <w:t xml:space="preserve">. </w:t>
     </w:r>
-    <w:fldSimple w:instr=" STYLEREF  &quot;Überschrift 1&quot;  \* MERGEFORMAT ">
-      <w:r>
-        <w:rPr>
-          <w:noProof/>
-        </w:rPr>
-        <w:t>Einleitung</w:t>
-      </w:r>
-    </w:fldSimple>
+    <w:r>
+      <w:fldChar w:fldCharType="begin"/>
+    </w:r>
+    <w:r>
+      <w:instrText xml:space="preserve"> STYLEREF  "Überschrift 1"  \* MERGEFORMAT </w:instrText>
+    </w:r>
+    <w:r>
+      <w:fldChar w:fldCharType="separate"/>
+    </w:r>
+    <w:r>
+      <w:rPr>
+        <w:noProof/>
+      </w:rPr>
+      <w:t>Stand der Technik</w:t>
+    </w:r>
+    <w:r>
+      <w:rPr>
+        <w:noProof/>
+      </w:rPr>
+      <w:fldChar w:fldCharType="end"/>
+    </w:r>
     <w:r>
       <w:tab/>
     </w:r>
@@ -28317,7 +28279,7 @@
 </file>
 
 <file path=word/header8.xml><?xml version="1.0" encoding="utf-8"?>
-<w:hdr xmlns:wpc="http://schemas.microsoft.com/office/word/2010/wordprocessingCanvas" xmlns:cx="http://schemas.microsoft.com/office/drawing/2014/chartex" xmlns:cx1="http://schemas.microsoft.com/office/drawing/2015/9/8/chartex" xmlns:cx2="http://schemas.microsoft.com/office/drawing/2015/10/21/chartex" xmlns:cx3="http://schemas.microsoft.com/office/drawing/2016/5/9/chartex" xmlns:cx4="http://schemas.microsoft.com/office/drawing/2016/5/10/chartex" xmlns:cx5="http://schemas.microsoft.com/office/drawing/2016/5/11/chartex" xmlns:cx6="http://schemas.microsoft.com/office/drawing/2016/5/12/chartex" xmlns:cx7="http://schemas.microsoft.com/office/drawing/2016/5/13/chartex" xmlns:cx8="http://schemas.microsoft.com/office/drawing/2016/5/14/chartex" xmlns:mc="http://schemas.openxmlformats.org/markup-compatibility/2006" xmlns:aink="http://schemas.microsoft.com/office/drawing/2016/ink" xmlns:am3d="http://schemas.microsoft.com/office/drawing/2017/model3d" xmlns:o="urn:schemas-microsoft-com:office:office" xmlns:oel="http://schemas.microsoft.com/office/2019/extlst" xmlns:r="http://schemas.openxmlformats.org/officeDocument/2006/relationships" xmlns:m="http://schemas.openxmlformats.org/officeDocument/2006/math" xmlns:v="urn:schemas-microsoft-com:vml" xmlns:wp14="http://schemas.microsoft.com/office/word/2010/wordprocessingDrawing" xmlns:wp="http://schemas.openxmlformats.org/drawingml/2006/wordprocessingDrawing" xmlns:w10="urn:schemas-microsoft-com:office:word" xmlns:w="http://schemas.openxmlformats.org/wordprocessingml/2006/main" xmlns:w14="http://schemas.microsoft.com/office/word/2010/wordml" xmlns:w15="http://schemas.microsoft.com/office/word/2012/wordml" xmlns:w16cex="http://schemas.microsoft.com/office/word/2018/wordml/cex" xmlns:w16cid="http://schemas.microsoft.com/office/word/2016/wordml/cid" xmlns:w16="http://schemas.microsoft.com/office/word/2018/wordml" xmlns:w16du="http://schemas.microsoft.com/office/word/2023/wordml/word16du" xmlns:w16sdtdh="http://schemas.microsoft.com/office/word/2020/wordml/sdtdatahash" xmlns:w16sdtfl="http://schemas.microsoft.com/office/word/2024/wordml/sdtformatlock" xmlns:w16se="http://schemas.microsoft.com/office/word/2015/wordml/symex" xmlns:wpg="http://schemas.microsoft.com/office/word/2010/wordprocessingGroup" xmlns:wpi="http://schemas.microsoft.com/office/word/2010/wordprocessingInk" xmlns:wne="http://schemas.microsoft.com/office/word/2006/wordml" xmlns:wps="http://schemas.microsoft.com/office/word/2010/wordprocessingShape" mc:Ignorable="w14 w15 w16se w16cid w16 w16cex w16sdtdh w16sdtfl w16du wp14">
+<w:hdr xmlns:wpc="http://schemas.microsoft.com/office/word/2010/wordprocessingCanvas" xmlns:cx="http://schemas.microsoft.com/office/drawing/2014/chartex" xmlns:cx1="http://schemas.microsoft.com/office/drawing/2015/9/8/chartex" xmlns:cx2="http://schemas.microsoft.com/office/drawing/2015/10/21/chartex" xmlns:cx3="http://schemas.microsoft.com/office/drawing/2016/5/9/chartex" xmlns:cx4="http://schemas.microsoft.com/office/drawing/2016/5/10/chartex" xmlns:cx5="http://schemas.microsoft.com/office/drawing/2016/5/11/chartex" xmlns:cx6="http://schemas.microsoft.com/office/drawing/2016/5/12/chartex" xmlns:cx7="http://schemas.microsoft.com/office/drawing/2016/5/13/chartex" xmlns:cx8="http://schemas.microsoft.com/office/drawing/2016/5/14/chartex" xmlns:mc="http://schemas.openxmlformats.org/markup-compatibility/2006" xmlns:aink="http://schemas.microsoft.com/office/drawing/2016/ink" xmlns:am3d="http://schemas.microsoft.com/office/drawing/2017/model3d" xmlns:o="urn:schemas-microsoft-com:office:office" xmlns:oel="http://schemas.microsoft.com/office/2019/extlst" xmlns:r="http://schemas.openxmlformats.org/officeDocument/2006/relationships" xmlns:m="http://schemas.openxmlformats.org/officeDocument/2006/math" xmlns:v="urn:schemas-microsoft-com:vml" xmlns:wp14="http://schemas.microsoft.com/office/word/2010/wordprocessingDrawing" xmlns:wp="http://schemas.openxmlformats.org/drawingml/2006/wordprocessingDrawing" xmlns:w10="urn:schemas-microsoft-com:office:word" xmlns:w="http://schemas.openxmlformats.org/wordprocessingml/2006/main" xmlns:w14="http://schemas.microsoft.com/office/word/2010/wordml" xmlns:w15="http://schemas.microsoft.com/office/word/2012/wordml" xmlns:w16cex="http://schemas.microsoft.com/office/word/2018/wordml/cex" xmlns:w16cid="http://schemas.microsoft.com/office/word/2016/wordml/cid" xmlns:w16="http://schemas.microsoft.com/office/word/2018/wordml" xmlns:w16sdtdh="http://schemas.microsoft.com/office/word/2020/wordml/sdtdatahash" xmlns:w16se="http://schemas.microsoft.com/office/word/2015/wordml/symex" xmlns:wpg="http://schemas.microsoft.com/office/word/2010/wordprocessingGroup" xmlns:wpi="http://schemas.microsoft.com/office/word/2010/wordprocessingInk" xmlns:wne="http://schemas.microsoft.com/office/word/2006/wordml" xmlns:wps="http://schemas.microsoft.com/office/word/2010/wordprocessingShape" mc:Ignorable="w14 w15 w16se w16cid w16 w16cex w16sdtdh wp14">
   <w:p>
     <w:pPr>
       <w:pStyle w:val="Kopfzeile"/>
@@ -28370,7 +28332,7 @@
 </file>
 
 <file path=word/header9.xml><?xml version="1.0" encoding="utf-8"?>
-<w:hdr xmlns:wpc="http://schemas.microsoft.com/office/word/2010/wordprocessingCanvas" xmlns:cx="http://schemas.microsoft.com/office/drawing/2014/chartex" xmlns:cx1="http://schemas.microsoft.com/office/drawing/2015/9/8/chartex" xmlns:cx2="http://schemas.microsoft.com/office/drawing/2015/10/21/chartex" xmlns:cx3="http://schemas.microsoft.com/office/drawing/2016/5/9/chartex" xmlns:cx4="http://schemas.microsoft.com/office/drawing/2016/5/10/chartex" xmlns:cx5="http://schemas.microsoft.com/office/drawing/2016/5/11/chartex" xmlns:cx6="http://schemas.microsoft.com/office/drawing/2016/5/12/chartex" xmlns:cx7="http://schemas.microsoft.com/office/drawing/2016/5/13/chartex" xmlns:cx8="http://schemas.microsoft.com/office/drawing/2016/5/14/chartex" xmlns:mc="http://schemas.openxmlformats.org/markup-compatibility/2006" xmlns:aink="http://schemas.microsoft.com/office/drawing/2016/ink" xmlns:am3d="http://schemas.microsoft.com/office/drawing/2017/model3d" xmlns:o="urn:schemas-microsoft-com:office:office" xmlns:oel="http://schemas.microsoft.com/office/2019/extlst" xmlns:r="http://schemas.openxmlformats.org/officeDocument/2006/relationships" xmlns:m="http://schemas.openxmlformats.org/officeDocument/2006/math" xmlns:v="urn:schemas-microsoft-com:vml" xmlns:wp14="http://schemas.microsoft.com/office/word/2010/wordprocessingDrawing" xmlns:wp="http://schemas.openxmlformats.org/drawingml/2006/wordprocessingDrawing" xmlns:w10="urn:schemas-microsoft-com:office:word" xmlns:w="http://schemas.openxmlformats.org/wordprocessingml/2006/main" xmlns:w14="http://schemas.microsoft.com/office/word/2010/wordml" xmlns:w15="http://schemas.microsoft.com/office/word/2012/wordml" xmlns:w16cex="http://schemas.microsoft.com/office/word/2018/wordml/cex" xmlns:w16cid="http://schemas.microsoft.com/office/word/2016/wordml/cid" xmlns:w16="http://schemas.microsoft.com/office/word/2018/wordml" xmlns:w16du="http://schemas.microsoft.com/office/word/2023/wordml/word16du" xmlns:w16sdtdh="http://schemas.microsoft.com/office/word/2020/wordml/sdtdatahash" xmlns:w16sdtfl="http://schemas.microsoft.com/office/word/2024/wordml/sdtformatlock" xmlns:w16se="http://schemas.microsoft.com/office/word/2015/wordml/symex" xmlns:wpg="http://schemas.microsoft.com/office/word/2010/wordprocessingGroup" xmlns:wpi="http://schemas.microsoft.com/office/word/2010/wordprocessingInk" xmlns:wne="http://schemas.microsoft.com/office/word/2006/wordml" xmlns:wps="http://schemas.microsoft.com/office/word/2010/wordprocessingShape" mc:Ignorable="w14 w15 w16se w16cid w16 w16cex w16sdtdh w16sdtfl w16du wp14">
+<w:hdr xmlns:wpc="http://schemas.microsoft.com/office/word/2010/wordprocessingCanvas" xmlns:cx="http://schemas.microsoft.com/office/drawing/2014/chartex" xmlns:cx1="http://schemas.microsoft.com/office/drawing/2015/9/8/chartex" xmlns:cx2="http://schemas.microsoft.com/office/drawing/2015/10/21/chartex" xmlns:cx3="http://schemas.microsoft.com/office/drawing/2016/5/9/chartex" xmlns:cx4="http://schemas.microsoft.com/office/drawing/2016/5/10/chartex" xmlns:cx5="http://schemas.microsoft.com/office/drawing/2016/5/11/chartex" xmlns:cx6="http://schemas.microsoft.com/office/drawing/2016/5/12/chartex" xmlns:cx7="http://schemas.microsoft.com/office/drawing/2016/5/13/chartex" xmlns:cx8="http://schemas.microsoft.com/office/drawing/2016/5/14/chartex" xmlns:mc="http://schemas.openxmlformats.org/markup-compatibility/2006" xmlns:aink="http://schemas.microsoft.com/office/drawing/2016/ink" xmlns:am3d="http://schemas.microsoft.com/office/drawing/2017/model3d" xmlns:o="urn:schemas-microsoft-com:office:office" xmlns:oel="http://schemas.microsoft.com/office/2019/extlst" xmlns:r="http://schemas.openxmlformats.org/officeDocument/2006/relationships" xmlns:m="http://schemas.openxmlformats.org/officeDocument/2006/math" xmlns:v="urn:schemas-microsoft-com:vml" xmlns:wp14="http://schemas.microsoft.com/office/word/2010/wordprocessingDrawing" xmlns:wp="http://schemas.openxmlformats.org/drawingml/2006/wordprocessingDrawing" xmlns:w10="urn:schemas-microsoft-com:office:word" xmlns:w="http://schemas.openxmlformats.org/wordprocessingml/2006/main" xmlns:w14="http://schemas.microsoft.com/office/word/2010/wordml" xmlns:w15="http://schemas.microsoft.com/office/word/2012/wordml" xmlns:w16cex="http://schemas.microsoft.com/office/word/2018/wordml/cex" xmlns:w16cid="http://schemas.microsoft.com/office/word/2016/wordml/cid" xmlns:w16="http://schemas.microsoft.com/office/word/2018/wordml" xmlns:w16sdtdh="http://schemas.microsoft.com/office/word/2020/wordml/sdtdatahash" xmlns:w16se="http://schemas.microsoft.com/office/word/2015/wordml/symex" xmlns:wpg="http://schemas.microsoft.com/office/word/2010/wordprocessingGroup" xmlns:wpi="http://schemas.microsoft.com/office/word/2010/wordprocessingInk" xmlns:wne="http://schemas.microsoft.com/office/word/2006/wordml" xmlns:wps="http://schemas.microsoft.com/office/word/2010/wordprocessingShape" mc:Ignorable="w14 w15 w16se w16cid w16 w16cex w16sdtdh wp14">
   <w:p>
     <w:pPr>
       <w:pBdr>
@@ -28444,7 +28406,7 @@
 </file>
 
 <file path=word/numbering.xml><?xml version="1.0" encoding="utf-8"?>
-<w:numbering xmlns:wpc="http://schemas.microsoft.com/office/word/2010/wordprocessingCanvas" xmlns:cx="http://schemas.microsoft.com/office/drawing/2014/chartex" xmlns:cx1="http://schemas.microsoft.com/office/drawing/2015/9/8/chartex" xmlns:cx2="http://schemas.microsoft.com/office/drawing/2015/10/21/chartex" xmlns:cx3="http://schemas.microsoft.com/office/drawing/2016/5/9/chartex" xmlns:cx4="http://schemas.microsoft.com/office/drawing/2016/5/10/chartex" xmlns:cx5="http://schemas.microsoft.com/office/drawing/2016/5/11/chartex" xmlns:cx6="http://schemas.microsoft.com/office/drawing/2016/5/12/chartex" xmlns:cx7="http://schemas.microsoft.com/office/drawing/2016/5/13/chartex" xmlns:cx8="http://schemas.microsoft.com/office/drawing/2016/5/14/chartex" xmlns:mc="http://schemas.openxmlformats.org/markup-compatibility/2006" xmlns:aink="http://schemas.microsoft.com/office/drawing/2016/ink" xmlns:am3d="http://schemas.microsoft.com/office/drawing/2017/model3d" xmlns:o="urn:schemas-microsoft-com:office:office" xmlns:oel="http://schemas.microsoft.com/office/2019/extlst" xmlns:r="http://schemas.openxmlformats.org/officeDocument/2006/relationships" xmlns:m="http://schemas.openxmlformats.org/officeDocument/2006/math" xmlns:v="urn:schemas-microsoft-com:vml" xmlns:wp14="http://schemas.microsoft.com/office/word/2010/wordprocessingDrawing" xmlns:wp="http://schemas.openxmlformats.org/drawingml/2006/wordprocessingDrawing" xmlns:w10="urn:schemas-microsoft-com:office:word" xmlns:w="http://schemas.openxmlformats.org/wordprocessingml/2006/main" xmlns:w14="http://schemas.microsoft.com/office/word/2010/wordml" xmlns:w15="http://schemas.microsoft.com/office/word/2012/wordml" xmlns:w16cex="http://schemas.microsoft.com/office/word/2018/wordml/cex" xmlns:w16cid="http://schemas.microsoft.com/office/word/2016/wordml/cid" xmlns:w16="http://schemas.microsoft.com/office/word/2018/wordml" xmlns:w16du="http://schemas.microsoft.com/office/word/2023/wordml/word16du" xmlns:w16sdtdh="http://schemas.microsoft.com/office/word/2020/wordml/sdtdatahash" xmlns:w16sdtfl="http://schemas.microsoft.com/office/word/2024/wordml/sdtformatlock" xmlns:w16se="http://schemas.microsoft.com/office/word/2015/wordml/symex" xmlns:wpg="http://schemas.microsoft.com/office/word/2010/wordprocessingGroup" xmlns:wpi="http://schemas.microsoft.com/office/word/2010/wordprocessingInk" xmlns:wne="http://schemas.microsoft.com/office/word/2006/wordml" xmlns:wps="http://schemas.microsoft.com/office/word/2010/wordprocessingShape" mc:Ignorable="w14 w15 w16se w16cid w16 w16cex w16sdtdh w16sdtfl w16du wp14">
+<w:numbering xmlns:wpc="http://schemas.microsoft.com/office/word/2010/wordprocessingCanvas" xmlns:cx="http://schemas.microsoft.com/office/drawing/2014/chartex" xmlns:cx1="http://schemas.microsoft.com/office/drawing/2015/9/8/chartex" xmlns:cx2="http://schemas.microsoft.com/office/drawing/2015/10/21/chartex" xmlns:cx3="http://schemas.microsoft.com/office/drawing/2016/5/9/chartex" xmlns:cx4="http://schemas.microsoft.com/office/drawing/2016/5/10/chartex" xmlns:cx5="http://schemas.microsoft.com/office/drawing/2016/5/11/chartex" xmlns:cx6="http://schemas.microsoft.com/office/drawing/2016/5/12/chartex" xmlns:cx7="http://schemas.microsoft.com/office/drawing/2016/5/13/chartex" xmlns:cx8="http://schemas.microsoft.com/office/drawing/2016/5/14/chartex" xmlns:mc="http://schemas.openxmlformats.org/markup-compatibility/2006" xmlns:aink="http://schemas.microsoft.com/office/drawing/2016/ink" xmlns:am3d="http://schemas.microsoft.com/office/drawing/2017/model3d" xmlns:o="urn:schemas-microsoft-com:office:office" xmlns:oel="http://schemas.microsoft.com/office/2019/extlst" xmlns:r="http://schemas.openxmlformats.org/officeDocument/2006/relationships" xmlns:m="http://schemas.openxmlformats.org/officeDocument/2006/math" xmlns:v="urn:schemas-microsoft-com:vml" xmlns:wp14="http://schemas.microsoft.com/office/word/2010/wordprocessingDrawing" xmlns:wp="http://schemas.openxmlformats.org/drawingml/2006/wordprocessingDrawing" xmlns:w10="urn:schemas-microsoft-com:office:word" xmlns:w="http://schemas.openxmlformats.org/wordprocessingml/2006/main" xmlns:w14="http://schemas.microsoft.com/office/word/2010/wordml" xmlns:w15="http://schemas.microsoft.com/office/word/2012/wordml" xmlns:w16cex="http://schemas.microsoft.com/office/word/2018/wordml/cex" xmlns:w16cid="http://schemas.microsoft.com/office/word/2016/wordml/cid" xmlns:w16="http://schemas.microsoft.com/office/word/2018/wordml" xmlns:w16sdtdh="http://schemas.microsoft.com/office/word/2020/wordml/sdtdatahash" xmlns:w16se="http://schemas.microsoft.com/office/word/2015/wordml/symex" xmlns:wpg="http://schemas.microsoft.com/office/word/2010/wordprocessingGroup" xmlns:wpi="http://schemas.microsoft.com/office/word/2010/wordprocessingInk" xmlns:wne="http://schemas.microsoft.com/office/word/2006/wordml" xmlns:wps="http://schemas.microsoft.com/office/word/2010/wordprocessingShape" mc:Ignorable="w14 w15 w16se w16cid w16 w16cex w16sdtdh wp14">
   <w:abstractNum w:abstractNumId="0" w15:restartNumberingAfterBreak="0">
     <w:nsid w:val="05A94E2F"/>
     <w:multiLevelType w:val="multilevel"/>
@@ -29481,7 +29443,7 @@
 </file>
 
 <file path=word/people.xml><?xml version="1.0" encoding="utf-8"?>
-<w15:people xmlns:wpc="http://schemas.microsoft.com/office/word/2010/wordprocessingCanvas" xmlns:cx="http://schemas.microsoft.com/office/drawing/2014/chartex" xmlns:cx1="http://schemas.microsoft.com/office/drawing/2015/9/8/chartex" xmlns:cx2="http://schemas.microsoft.com/office/drawing/2015/10/21/chartex" xmlns:cx3="http://schemas.microsoft.com/office/drawing/2016/5/9/chartex" xmlns:cx4="http://schemas.microsoft.com/office/drawing/2016/5/10/chartex" xmlns:cx5="http://schemas.microsoft.com/office/drawing/2016/5/11/chartex" xmlns:cx6="http://schemas.microsoft.com/office/drawing/2016/5/12/chartex" xmlns:cx7="http://schemas.microsoft.com/office/drawing/2016/5/13/chartex" xmlns:cx8="http://schemas.microsoft.com/office/drawing/2016/5/14/chartex" xmlns:mc="http://schemas.openxmlformats.org/markup-compatibility/2006" xmlns:aink="http://schemas.microsoft.com/office/drawing/2016/ink" xmlns:am3d="http://schemas.microsoft.com/office/drawing/2017/model3d" xmlns:o="urn:schemas-microsoft-com:office:office" xmlns:oel="http://schemas.microsoft.com/office/2019/extlst" xmlns:r="http://schemas.openxmlformats.org/officeDocument/2006/relationships" xmlns:m="http://schemas.openxmlformats.org/officeDocument/2006/math" xmlns:v="urn:schemas-microsoft-com:vml" xmlns:wp14="http://schemas.microsoft.com/office/word/2010/wordprocessingDrawing" xmlns:wp="http://schemas.openxmlformats.org/drawingml/2006/wordprocessingDrawing" xmlns:w10="urn:schemas-microsoft-com:office:word" xmlns:w="http://schemas.openxmlformats.org/wordprocessingml/2006/main" xmlns:w14="http://schemas.microsoft.com/office/word/2010/wordml" xmlns:w15="http://schemas.microsoft.com/office/word/2012/wordml" xmlns:w16cex="http://schemas.microsoft.com/office/word/2018/wordml/cex" xmlns:w16cid="http://schemas.microsoft.com/office/word/2016/wordml/cid" xmlns:w16="http://schemas.microsoft.com/office/word/2018/wordml" xmlns:w16du="http://schemas.microsoft.com/office/word/2023/wordml/word16du" xmlns:w16sdtdh="http://schemas.microsoft.com/office/word/2020/wordml/sdtdatahash" xmlns:w16sdtfl="http://schemas.microsoft.com/office/word/2024/wordml/sdtformatlock" xmlns:w16se="http://schemas.microsoft.com/office/word/2015/wordml/symex" xmlns:wpg="http://schemas.microsoft.com/office/word/2010/wordprocessingGroup" xmlns:wpi="http://schemas.microsoft.com/office/word/2010/wordprocessingInk" xmlns:wne="http://schemas.microsoft.com/office/word/2006/wordml" xmlns:wps="http://schemas.microsoft.com/office/word/2010/wordprocessingShape" mc:Ignorable="w14 w15 w16se w16cid w16 w16cex w16sdtdh w16sdtfl w16du wp14">
+<w15:people xmlns:wpc="http://schemas.microsoft.com/office/word/2010/wordprocessingCanvas" xmlns:cx="http://schemas.microsoft.com/office/drawing/2014/chartex" xmlns:cx1="http://schemas.microsoft.com/office/drawing/2015/9/8/chartex" xmlns:cx2="http://schemas.microsoft.com/office/drawing/2015/10/21/chartex" xmlns:cx3="http://schemas.microsoft.com/office/drawing/2016/5/9/chartex" xmlns:cx4="http://schemas.microsoft.com/office/drawing/2016/5/10/chartex" xmlns:cx5="http://schemas.microsoft.com/office/drawing/2016/5/11/chartex" xmlns:cx6="http://schemas.microsoft.com/office/drawing/2016/5/12/chartex" xmlns:cx7="http://schemas.microsoft.com/office/drawing/2016/5/13/chartex" xmlns:cx8="http://schemas.microsoft.com/office/drawing/2016/5/14/chartex" xmlns:mc="http://schemas.openxmlformats.org/markup-compatibility/2006" xmlns:aink="http://schemas.microsoft.com/office/drawing/2016/ink" xmlns:am3d="http://schemas.microsoft.com/office/drawing/2017/model3d" xmlns:o="urn:schemas-microsoft-com:office:office" xmlns:oel="http://schemas.microsoft.com/office/2019/extlst" xmlns:r="http://schemas.openxmlformats.org/officeDocument/2006/relationships" xmlns:m="http://schemas.openxmlformats.org/officeDocument/2006/math" xmlns:v="urn:schemas-microsoft-com:vml" xmlns:wp14="http://schemas.microsoft.com/office/word/2010/wordprocessingDrawing" xmlns:wp="http://schemas.openxmlformats.org/drawingml/2006/wordprocessingDrawing" xmlns:w10="urn:schemas-microsoft-com:office:word" xmlns:w="http://schemas.openxmlformats.org/wordprocessingml/2006/main" xmlns:w14="http://schemas.microsoft.com/office/word/2010/wordml" xmlns:w15="http://schemas.microsoft.com/office/word/2012/wordml" xmlns:w16cex="http://schemas.microsoft.com/office/word/2018/wordml/cex" xmlns:w16cid="http://schemas.microsoft.com/office/word/2016/wordml/cid" xmlns:w16="http://schemas.microsoft.com/office/word/2018/wordml" xmlns:w16sdtdh="http://schemas.microsoft.com/office/word/2020/wordml/sdtdatahash" xmlns:w16se="http://schemas.microsoft.com/office/word/2015/wordml/symex" xmlns:wpg="http://schemas.microsoft.com/office/word/2010/wordprocessingGroup" xmlns:wpi="http://schemas.microsoft.com/office/word/2010/wordprocessingInk" xmlns:wne="http://schemas.microsoft.com/office/word/2006/wordml" xmlns:wps="http://schemas.microsoft.com/office/word/2010/wordprocessingShape" mc:Ignorable="w14 w15 w16se w16cid w16 w16cex w16sdtdh wp14">
   <w15:person w15:author="Silja-Marie">
     <w15:presenceInfo w15:providerId="Windows Live" w15:userId="2f16c520d8c484c7"/>
   </w15:person>
@@ -29492,7 +29454,7 @@
 </file>
 
 <file path=word/styles.xml><?xml version="1.0" encoding="utf-8"?>
-<w:styles xmlns:mc="http://schemas.openxmlformats.org/markup-compatibility/2006" xmlns:r="http://schemas.openxmlformats.org/officeDocument/2006/relationships" xmlns:w="http://schemas.openxmlformats.org/wordprocessingml/2006/main" xmlns:w14="http://schemas.microsoft.com/office/word/2010/wordml" xmlns:w15="http://schemas.microsoft.com/office/word/2012/wordml" xmlns:w16cex="http://schemas.microsoft.com/office/word/2018/wordml/cex" xmlns:w16cid="http://schemas.microsoft.com/office/word/2016/wordml/cid" xmlns:w16="http://schemas.microsoft.com/office/word/2018/wordml" xmlns:w16du="http://schemas.microsoft.com/office/word/2023/wordml/word16du" xmlns:w16sdtdh="http://schemas.microsoft.com/office/word/2020/wordml/sdtdatahash" xmlns:w16sdtfl="http://schemas.microsoft.com/office/word/2024/wordml/sdtformatlock" xmlns:w16se="http://schemas.microsoft.com/office/word/2015/wordml/symex" mc:Ignorable="w14 w15 w16se w16cid w16 w16cex w16sdtdh w16sdtfl w16du">
+<w:styles xmlns:mc="http://schemas.openxmlformats.org/markup-compatibility/2006" xmlns:r="http://schemas.openxmlformats.org/officeDocument/2006/relationships" xmlns:w="http://schemas.openxmlformats.org/wordprocessingml/2006/main" xmlns:w14="http://schemas.microsoft.com/office/word/2010/wordml" xmlns:w15="http://schemas.microsoft.com/office/word/2012/wordml" xmlns:w16cex="http://schemas.microsoft.com/office/word/2018/wordml/cex" xmlns:w16cid="http://schemas.microsoft.com/office/word/2016/wordml/cid" xmlns:w16="http://schemas.microsoft.com/office/word/2018/wordml" xmlns:w16sdtdh="http://schemas.microsoft.com/office/word/2020/wordml/sdtdatahash" xmlns:w16se="http://schemas.microsoft.com/office/word/2015/wordml/symex" mc:Ignorable="w14 w15 w16se w16cid w16 w16cex w16sdtdh">
   <w:docDefaults>
     <w:rPrDefault>
       <w:rPr>
@@ -30075,6 +30037,7 @@
   <w:style w:type="character" w:default="1" w:styleId="Absatz-Standardschriftart">
     <w:name w:val="Default Paragraph Font"/>
     <w:uiPriority w:val="1"/>
+    <w:semiHidden/>
     <w:unhideWhenUsed/>
   </w:style>
   <w:style w:type="table" w:default="1" w:styleId="NormaleTabelle">
@@ -34207,28 +34170,28 @@
 </file>
 
 <file path=customXml/item1.xml><?xml version="1.0" encoding="utf-8"?>
+<b:Sources xmlns:b="http://schemas.openxmlformats.org/officeDocument/2006/bibliography" xmlns="http://schemas.openxmlformats.org/officeDocument/2006/bibliography" SelectedStyle="\APASixthEditionOfficeOnline.xsl" StyleName="APA" Version="6"/>
+</file>
+
+<file path=customXml/item2.xml><?xml version="1.0" encoding="utf-8"?>
 <go:gDocsCustomXmlDataStorage xmlns:go="http://customooxmlschemas.google.com/" xmlns:r="http://schemas.openxmlformats.org/officeDocument/2006/relationships" uri="GoogleDocsCustomDataVersion2">
   <go:docsCustomData xmlns:go="http://customooxmlschemas.google.com/" roundtripDataSignature="AMtx7mgkQd2ppqrNdZebNrYjl6J2DSySmg==">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</go:docsCustomData>
 </go:gDocsCustomXmlDataStorage>
 </file>
 
-<file path=customXml/item2.xml><?xml version="1.0" encoding="utf-8"?>
-<b:Sources xmlns:b="http://schemas.openxmlformats.org/officeDocument/2006/bibliography" xmlns="http://schemas.openxmlformats.org/officeDocument/2006/bibliography" SelectedStyle="\APASixthEditionOfficeOnline.xsl" StyleName="APA" Version="6"/>
+<file path=customXml/itemProps1.xml><?xml version="1.0" encoding="utf-8"?>
+<ds:datastoreItem xmlns:ds="http://schemas.openxmlformats.org/officeDocument/2006/customXml" ds:itemID="{383C646A-C9EA-4445-9DBC-AA82E3E4591D}">
+  <ds:schemaRefs>
+    <ds:schemaRef ds:uri="http://schemas.openxmlformats.org/officeDocument/2006/bibliography"/>
+  </ds:schemaRefs>
+</ds:datastoreItem>
 </file>
 
-<file path=customXml/itemProps1.xml><?xml version="1.0" encoding="utf-8"?>
+<file path=customXml/itemProps2.xml><?xml version="1.0" encoding="utf-8"?>
 <ds:datastoreItem xmlns:ds="http://schemas.openxmlformats.org/officeDocument/2006/customXml" ds:itemID="{11111111-1234-1234-1234-123412341234}">
   <ds:schemaRefs>
     <ds:schemaRef ds:uri="http://customooxmlschemas.google.com/"/>
     <ds:schemaRef ds:uri="http://schemas.openxmlformats.org/officeDocument/2006/relationships"/>
   </ds:schemaRefs>
 </ds:datastoreItem>
-</file>
-
-<file path=customXml/itemProps2.xml><?xml version="1.0" encoding="utf-8"?>
-<ds:datastoreItem xmlns:ds="http://schemas.openxmlformats.org/officeDocument/2006/customXml" ds:itemID="{383C646A-C9EA-4445-9DBC-AA82E3E4591D}">
-  <ds:schemaRefs>
-    <ds:schemaRef ds:uri="http://schemas.openxmlformats.org/officeDocument/2006/bibliography"/>
-  </ds:schemaRefs>
-</ds:datastoreItem>
 </file>
</xml_diff>